<commit_message>
Mudança na estrutura do relatório.
</commit_message>
<xml_diff>
--- a/Relatório_Grupo_7.docx
+++ b/Relatório_Grupo_7.docx
@@ -269,6 +269,7 @@
     <w:p>
       <w:pPr>
         <w:sectPr>
+          <w:footerReference w:type="first" r:id="rId9"/>
           <w:type w:val="continuous"/>
           <w:pgSz w:w="595.30pt" w:h="841.90pt" w:code="9"/>
           <w:pgMar w:top="22.50pt" w:right="44.65pt" w:bottom="72pt" w:left="44.65pt" w:header="36pt" w:footer="36pt" w:gutter="0pt"/>
@@ -309,6 +310,9 @@
       <w:r>
         <w:t>—</w:t>
       </w:r>
+      <w:r>
+        <w:t>T</w:t>
+      </w:r>
     </w:p>
     <w:p>
       <w:pPr>
@@ -317,6 +321,9 @@
       <w:r>
         <w:t>Keywords—</w:t>
       </w:r>
+      <w:r>
+        <w:t>c</w:t>
+      </w:r>
     </w:p>
     <w:p>
       <w:pPr>
@@ -326,7 +333,7 @@
         <w:t>Introdu</w:t>
       </w:r>
       <w:r>
-        <w:t>ção</w:t>
+        <w:t>Ção</w:t>
       </w:r>
     </w:p>
     <w:p>
@@ -339,7 +346,24 @@
         <w:pStyle w:val="Ttulo1"/>
       </w:pPr>
       <w:r>
-        <w:t>Descrição do Estado da arte</w:t>
+        <w:t>Descrição do estado da arte</w:t>
+      </w:r>
+    </w:p>
+    <w:p>
+      <w:pPr>
+        <w:pStyle w:val="Corpodetexto"/>
+        <w:rPr>
+          <w:lang w:val="pt-PT"/>
+        </w:rPr>
+      </w:pPr>
+      <w:r>
+        <w:t>B</w:t>
+      </w:r>
+      <w:r>
+        <w:rPr>
+          <w:lang w:val="pt-PT"/>
+        </w:rPr>
+        <w:t>reve descrição</w:t>
       </w:r>
     </w:p>
     <w:p>
@@ -352,85 +376,231 @@
     </w:p>
     <w:p>
       <w:pPr>
+        <w:pStyle w:val="Corpodetexto"/>
+        <w:rPr>
+          <w:lang w:val="pt-PT"/>
+        </w:rPr>
+      </w:pPr>
+      <w:r>
+        <w:rPr>
+          <w:lang w:val="pt-PT"/>
+        </w:rPr>
+        <w:t>Explicar</w:t>
+      </w:r>
+    </w:p>
+    <w:p>
+      <w:pPr>
         <w:pStyle w:val="Ttulo2"/>
       </w:pPr>
       <w:r>
         <w:t>Privacidade na Web</w:t>
       </w:r>
     </w:p>
+    <w:p>
+      <w:pPr>
+        <w:pStyle w:val="Corpodetexto"/>
+      </w:pPr>
+      <w:r>
+        <w:rPr>
+          <w:lang w:val="pt-PT"/>
+        </w:rPr>
+        <w:t>Explicar</w:t>
+      </w:r>
+    </w:p>
+    <w:p>
+      <w:pPr>
+        <w:pStyle w:val="Ttulo1"/>
+      </w:pPr>
+      <w:r>
+        <w:t>Descrição do sistema implementado</w:t>
+      </w:r>
+    </w:p>
+    <w:p>
+      <w:pPr>
+        <w:pStyle w:val="Corpodetexto"/>
+      </w:pPr>
+      <w:r>
+        <w:rPr>
+          <w:lang w:val="pt-PT"/>
+        </w:rPr>
+        <w:t>Explicar</w:t>
+      </w:r>
+    </w:p>
+    <w:p>
+      <w:pPr>
+        <w:pStyle w:val="Ttulo2"/>
+      </w:pPr>
+      <w:r>
+        <w:t>Funcionalidade 1</w:t>
+      </w:r>
+    </w:p>
+    <w:p>
+      <w:pPr>
+        <w:pStyle w:val="Corpodetexto"/>
+        <w:rPr>
+          <w:lang w:val="pt-PT"/>
+        </w:rPr>
+      </w:pPr>
+      <w:r>
+        <w:rPr>
+          <w:lang w:val="pt-PT"/>
+        </w:rPr>
+        <w:t>Explicar</w:t>
+      </w:r>
+    </w:p>
+    <w:p>
+      <w:pPr>
+        <w:pStyle w:val="Ttulo2"/>
+      </w:pPr>
+      <w:r>
+        <w:t>Funcionalide 2</w:t>
+      </w:r>
+    </w:p>
+    <w:p>
+      <w:pPr>
+        <w:pStyle w:val="Corpodetexto"/>
+        <w:rPr>
+          <w:lang w:val="pt-PT"/>
+        </w:rPr>
+      </w:pPr>
+      <w:r>
+        <w:rPr>
+          <w:lang w:val="pt-PT"/>
+        </w:rPr>
+        <w:t>Explicar</w:t>
+      </w:r>
+    </w:p>
+    <w:p>
+      <w:pPr>
+        <w:pStyle w:val="Ttulo1"/>
+      </w:pPr>
+      <w:r>
+        <w:t>Vantagens e Desvantagens</w:t>
+      </w:r>
+    </w:p>
+    <w:p>
+      <w:pPr>
+        <w:pStyle w:val="Corpodetexto"/>
+        <w:rPr>
+          <w:lang w:val="pt-PT"/>
+        </w:rPr>
+      </w:pPr>
+      <w:r>
+        <w:rPr>
+          <w:lang w:val="pt-PT"/>
+        </w:rPr>
+        <w:t>D</w:t>
+      </w:r>
+      <w:r>
+        <w:rPr>
+          <w:lang w:val="pt-PT"/>
+        </w:rPr>
+        <w:t>escrição</w:t>
+      </w:r>
+    </w:p>
+    <w:p>
+      <w:pPr>
+        <w:pStyle w:val="Ttulo2"/>
+      </w:pPr>
+      <w:r>
+        <w:t>Dos sistemas testados</w:t>
+      </w:r>
+    </w:p>
+    <w:p>
+      <w:pPr>
+        <w:pStyle w:val="Corpodetexto"/>
+        <w:rPr>
+          <w:lang w:val="pt-PT"/>
+        </w:rPr>
+      </w:pPr>
+      <w:r>
+        <w:rPr>
+          <w:lang w:val="pt-PT"/>
+        </w:rPr>
+        <w:t>Explicar</w:t>
+      </w:r>
+    </w:p>
+    <w:p>
+      <w:pPr>
+        <w:pStyle w:val="Ttulo2"/>
+      </w:pPr>
+      <w:r>
+        <w:t>Do sistema implementado</w:t>
+      </w:r>
+    </w:p>
+    <w:p>
+      <w:pPr>
+        <w:ind w:firstLine="14.40pt"/>
+        <w:jc w:val="both"/>
+      </w:pPr>
+      <w:r>
+        <w:rPr>
+          <w:lang w:val="pt-PT"/>
+        </w:rPr>
+        <w:t>Explicar</w:t>
+      </w:r>
+    </w:p>
+    <w:p>
+      <w:pPr>
+        <w:pStyle w:val="Ttulo1"/>
+      </w:pPr>
+      <w:r>
+        <w:t>Descrição do sistema implementado</w:t>
+      </w:r>
+    </w:p>
+    <w:p>
+      <w:pPr>
+        <w:pStyle w:val="Corpodetexto"/>
+      </w:pPr>
+      <w:r>
+        <w:rPr>
+          <w:lang w:val="pt-PT"/>
+        </w:rPr>
+        <w:t>D</w:t>
+      </w:r>
+      <w:r>
+        <w:rPr>
+          <w:lang w:val="pt-PT"/>
+        </w:rPr>
+        <w:t>escrição</w:t>
+      </w:r>
+    </w:p>
+    <w:p>
+      <w:pPr>
+        <w:pStyle w:val="Ttulo1"/>
+      </w:pPr>
+      <w:r>
+        <w:t>Conclusão</w:t>
+      </w:r>
+    </w:p>
+    <w:p>
+      <w:pPr>
+        <w:pStyle w:val="Corpodetexto"/>
+      </w:pPr>
+      <w:r>
+        <w:rPr>
+          <w:lang w:val="pt-PT"/>
+        </w:rPr>
+        <w:t>Concluir</w:t>
+      </w:r>
+    </w:p>
+    <w:p>
+      <w:pPr>
+        <w:pStyle w:val="Ttulo5"/>
+      </w:pPr>
+      <w:r>
+        <w:t>Bibliografia</w:t>
+      </w:r>
+    </w:p>
     <w:p/>
     <w:p>
       <w:pPr>
-        <w:pStyle w:val="Ttulo1"/>
-      </w:pPr>
-      <w:r>
-        <w:t xml:space="preserve">Descrição do </w:t>
-      </w:r>
-      <w:r>
-        <w:t>Sistema implementado</w:t>
-      </w:r>
-    </w:p>
-    <w:p>
-      <w:pPr>
-        <w:pStyle w:val="Ttulo1"/>
-      </w:pPr>
-      <w:r>
-        <w:t>Vantagens e desvantagens</w:t>
-      </w:r>
-    </w:p>
-    <w:p>
-      <w:pPr>
-        <w:pStyle w:val="Ttulo2"/>
-      </w:pPr>
-      <w:r>
-        <w:t>Dos sistema testados</w:t>
-      </w:r>
-    </w:p>
-    <w:p>
-      <w:pPr>
-        <w:pStyle w:val="Ttulo2"/>
-      </w:pPr>
-      <w:r>
-        <w:t>Do sistema implementad</w:t>
-      </w:r>
-      <w:r>
-        <w:t>o</w:t>
-      </w:r>
-    </w:p>
-    <w:p>
-      <w:pPr>
-        <w:pStyle w:val="Ttulo1"/>
-      </w:pPr>
-      <w:r>
-        <w:t>Conclusões</w:t>
-      </w:r>
-    </w:p>
-    <w:p>
-      <w:pPr>
-        <w:pStyle w:val="Ttulo5"/>
-      </w:pPr>
-      <w:r>
-        <w:t>Bibliografia</w:t>
-      </w:r>
-    </w:p>
-    <w:p/>
-    <w:p>
-      <w:pPr>
         <w:pStyle w:val="references"/>
       </w:pPr>
       <w:r>
-        <w:t>Kent Walker</w:t>
-      </w:r>
-      <w:r>
-        <w:t xml:space="preserve">, </w:t>
-      </w:r>
-      <w:r>
-        <w:t>Vice-Presidente Sênior de Assuntos Globais e Diretor Jurídico do Google</w:t>
-      </w:r>
-      <w:r>
-        <w:t xml:space="preserve">, </w:t>
-      </w:r>
-      <w:hyperlink r:id="rId9" w:history="1">
+        <w:t xml:space="preserve">Kent Walker, Vice-Presidente Sênior de Assuntos Globais e Diretor Jurídico do Google, </w:t>
+      </w:r>
+      <w:hyperlink r:id="rId10" w:history="1">
         <w:r>
           <w:rPr>
             <w:rStyle w:val="Hiperligao"/>
@@ -447,13 +617,26 @@
         <w:pStyle w:val="references"/>
         <w:ind w:start="17.70pt" w:hanging="17.70pt"/>
       </w:pPr>
+    </w:p>
+    <w:p>
+      <w:pPr>
+        <w:pStyle w:val="references"/>
+        <w:ind w:start="17.70pt" w:hanging="17.70pt"/>
+        <w:sectPr>
+          <w:type w:val="continuous"/>
+          <w:pgSz w:w="595.30pt" w:h="841.90pt" w:code="9"/>
+          <w:pgMar w:top="54pt" w:right="45.35pt" w:bottom="72pt" w:left="45.35pt" w:header="36pt" w:footer="36pt" w:gutter="0pt"/>
+          <w:cols w:num="2" w:space="18pt"/>
+          <w:docGrid w:linePitch="360"/>
+        </w:sectPr>
+      </w:pPr>
       <w:r>
         <w:t>Conselho Nacional de Educação</w:t>
       </w:r>
       <w:r>
         <w:t xml:space="preserve">, </w:t>
       </w:r>
-      <w:hyperlink r:id="rId10" w:history="1">
+      <w:hyperlink r:id="rId11" w:history="1">
         <w:r>
           <w:rPr>
             <w:rStyle w:val="Hiperligao"/>
@@ -462,30 +645,11 @@
         </w:r>
       </w:hyperlink>
       <w:r>
-        <w:t>, 20/12/2021</w:t>
-      </w:r>
-    </w:p>
-    <w:p>
-      <w:pPr>
-        <w:pStyle w:val="references"/>
-        <w:ind w:start="17.70pt" w:hanging="17.70pt"/>
-      </w:pPr>
-    </w:p>
-    <w:p>
-      <w:pPr>
-        <w:pStyle w:val="references"/>
-        <w:numPr>
-          <w:ilvl w:val="0"/>
-          <w:numId w:val="0"/>
-        </w:numPr>
-        <w:sectPr>
-          <w:type w:val="continuous"/>
-          <w:pgSz w:w="595.30pt" w:h="841.90pt" w:code="9"/>
-          <w:pgMar w:top="54pt" w:right="45.35pt" w:bottom="72pt" w:left="45.35pt" w:header="36pt" w:footer="36pt" w:gutter="0pt"/>
-          <w:cols w:num="2" w:space="18pt"/>
-          <w:docGrid w:linePitch="360"/>
-        </w:sectPr>
-      </w:pPr>
+        <w:t>, 20/12/20</w:t>
+      </w:r>
+      <w:r>
+        <w:t>21</w:t>
+      </w:r>
     </w:p>
     <w:p/>
     <w:sectPr>
@@ -529,6 +693,28 @@
         <w:szCs w:val="16"/>
       </w:rPr>
     </w:pPr>
+  </w:p>
+</w:ftr>
+</file>
+
+<file path=word/footer2.xml><?xml version="1.0" encoding="utf-8"?>
+<w:ftr xmlns:cx="http://schemas.microsoft.com/office/drawing/2014/chartex" xmlns:cx1="http://schemas.microsoft.com/office/drawing/2015/9/8/chartex" xmlns:cx2="http://schemas.microsoft.com/office/drawing/2015/10/21/chartex" xmlns:cx3="http://schemas.microsoft.com/office/drawing/2016/5/9/chartex" xmlns:cx4="http://schemas.microsoft.com/office/drawing/2016/5/10/chartex" xmlns:cx5="http://schemas.microsoft.com/office/drawing/2016/5/11/chartex" xmlns:cx6="http://schemas.microsoft.com/office/drawing/2016/5/12/chartex" xmlns:cx7="http://schemas.microsoft.com/office/drawing/2016/5/13/chartex" xmlns:cx8="http://schemas.microsoft.com/office/drawing/2016/5/14/chartex" xmlns:mc="http://schemas.openxmlformats.org/markup-compatibility/2006" xmlns:aink="http://schemas.microsoft.com/office/drawing/2016/ink" xmlns:am3d="http://schemas.microsoft.com/office/drawing/2017/model3d" xmlns:o="urn:schemas-microsoft-com:office:office" xmlns:r="http://purl.oclc.org/ooxml/officeDocument/relationships" xmlns:m="http://purl.oclc.org/ooxml/officeDocument/math" xmlns:v="urn:schemas-microsoft-com:vml" xmlns:wp14="http://schemas.microsoft.com/office/word/2010/wordprocessingDrawing" xmlns:wp="http://purl.oclc.org/ooxml/drawingml/wordprocessingDrawing" xmlns:w10="urn:schemas-microsoft-com:office:word" xmlns:w="http://purl.oclc.org/ooxml/wordprocessingml/main" xmlns:w14="http://schemas.microsoft.com/office/word/2010/wordml" xmlns:w15="http://schemas.microsoft.com/office/word/2012/wordml" xmlns:w16cex="http://schemas.microsoft.com/office/word/2018/wordml/cex" xmlns:w16cid="http://schemas.microsoft.com/office/word/2016/wordml/cid" xmlns:w16="http://schemas.microsoft.com/office/word/2018/wordml" xmlns:w16sdtdh="http://schemas.microsoft.com/office/word/2020/wordml/sdtdatahash" xmlns:w16se="http://schemas.microsoft.com/office/word/2015/wordml/symex" xmlns:wpi="http://schemas.microsoft.com/office/word/2010/wordprocessingInk" xmlns:wne="http://schemas.microsoft.com/office/word/2006/wordml" mc:Ignorable="w14 w15 w16se w16cid w16 w16cex w16sdtdh wne wp14">
+  <w:p>
+    <w:pPr>
+      <w:pStyle w:val="Rodap"/>
+      <w:jc w:val="start"/>
+      <w:rPr>
+        <w:sz w:val="16"/>
+        <w:szCs w:val="16"/>
+      </w:rPr>
+    </w:pPr>
+    <w:r>
+      <w:rPr>
+        <w:sz w:val="16"/>
+        <w:szCs w:val="16"/>
+      </w:rPr>
+      <w:t>XXX-X-XXXX-XXXX-X/XX/$XX.00 ©20XX IEEE</w:t>
+    </w:r>
   </w:p>
 </w:ftr>
 </file>
@@ -2048,7 +2234,6 @@
     <w:lsdException w:name="Strong" w:qFormat="1"/>
     <w:lsdException w:name="Emphasis" w:qFormat="1"/>
     <w:lsdException w:name="HTML Keyboard" w:semiHidden="1" w:unhideWhenUsed="1"/>
-    <w:lsdException w:name="Normal Table" w:semiHidden="1" w:unhideWhenUsed="1"/>
     <w:lsdException w:name="annotation subject" w:semiHidden="1" w:unhideWhenUsed="1"/>
     <w:lsdException w:name="No List" w:semiHidden="1" w:unhideWhenUsed="1"/>
     <w:lsdException w:name="Outline List 1" w:semiHidden="1" w:unhideWhenUsed="1"/>
@@ -2091,11 +2276,8 @@
     <w:lsdException w:name="Table Contemporary" w:semiHidden="1" w:unhideWhenUsed="1"/>
     <w:lsdException w:name="Table Elegant" w:semiHidden="1" w:unhideWhenUsed="1"/>
     <w:lsdException w:name="Table Professional" w:semiHidden="1" w:unhideWhenUsed="1"/>
-    <w:lsdException w:name="Table Subtle 1" w:semiHidden="1" w:unhideWhenUsed="1"/>
     <w:lsdException w:name="Table Subtle 2" w:semiHidden="1" w:unhideWhenUsed="1"/>
     <w:lsdException w:name="Table Web 1" w:semiHidden="1" w:unhideWhenUsed="1"/>
-    <w:lsdException w:name="Table Web 2" w:semiHidden="1" w:unhideWhenUsed="1"/>
-    <w:lsdException w:name="Table Web 3" w:semiHidden="1" w:unhideWhenUsed="1"/>
     <w:lsdException w:name="Balloon Text" w:semiHidden="1" w:unhideWhenUsed="1"/>
     <w:lsdException w:name="Table Theme" w:semiHidden="1" w:unhideWhenUsed="1"/>
     <w:lsdException w:name="Placeholder Text" w:semiHidden="1" w:uiPriority="99"/>
@@ -2330,7 +2512,6 @@
     <w:name w:val="heading 1"/>
     <w:basedOn w:val="Normal"/>
     <w:next w:val="Normal"/>
-    <w:link w:val="Ttulo1Carter"/>
     <w:qFormat/>
     <w:rsid w:val="006B6B66"/>
     <w:pPr>
@@ -2355,7 +2536,6 @@
     <w:name w:val="heading 2"/>
     <w:basedOn w:val="Normal"/>
     <w:next w:val="Normal"/>
-    <w:link w:val="Ttulo2Carter"/>
     <w:qFormat/>
     <w:rsid w:val="00ED0149"/>
     <w:pPr>
@@ -2762,46 +2942,13 @@
     <w:link w:val="Rodap"/>
     <w:rsid w:val="001A3B3D"/>
   </w:style>
-  <w:style w:type="character" w:customStyle="1" w:styleId="Ttulo1Carter">
-    <w:name w:val="Título 1 Caráter"/>
-    <w:basedOn w:val="Tipodeletrapredefinidodopargrafo"/>
-    <w:link w:val="Ttulo1"/>
-    <w:rsid w:val="00600878"/>
-    <w:rPr>
-      <w:smallCaps/>
-      <w:noProof/>
-    </w:rPr>
-  </w:style>
   <w:style w:type="character" w:styleId="Hiperligao">
     <w:name w:val="Hyperlink"/>
     <w:basedOn w:val="Tipodeletrapredefinidodopargrafo"/>
-    <w:rsid w:val="0035204A"/>
+    <w:rsid w:val="009235F4"/>
     <w:rPr>
       <w:color w:val="0563C1" w:themeColor="hyperlink"/>
       <w:u w:val="single"/>
-    </w:rPr>
-  </w:style>
-  <w:style w:type="character" w:styleId="MenoNoResolvida">
-    <w:name w:val="Unresolved Mention"/>
-    <w:basedOn w:val="Tipodeletrapredefinidodopargrafo"/>
-    <w:uiPriority w:val="99"/>
-    <w:semiHidden/>
-    <w:unhideWhenUsed/>
-    <w:rsid w:val="0035204A"/>
-    <w:rPr>
-      <w:color w:val="605E5C"/>
-      <w:shd w:val="clear" w:color="auto" w:fill="E1DFDD"/>
-    </w:rPr>
-  </w:style>
-  <w:style w:type="character" w:customStyle="1" w:styleId="Ttulo2Carter">
-    <w:name w:val="Título 2 Caráter"/>
-    <w:basedOn w:val="Tipodeletrapredefinidodopargrafo"/>
-    <w:link w:val="Ttulo2"/>
-    <w:rsid w:val="00442043"/>
-    <w:rPr>
-      <w:i/>
-      <w:iCs/>
-      <w:noProof/>
     </w:rPr>
   </w:style>
 </w:styles>

</xml_diff>

<commit_message>
Correção de um erro em um dos tópicos.
</commit_message>
<xml_diff>
--- a/Relatório_Grupo_7.docx
+++ b/Relatório_Grupo_7.docx
@@ -489,13 +489,7 @@
         <w:rPr>
           <w:lang w:val="pt-PT"/>
         </w:rPr>
-        <w:t>D</w:t>
-      </w:r>
-      <w:r>
-        <w:rPr>
-          <w:lang w:val="pt-PT"/>
-        </w:rPr>
-        <w:t>escrição</w:t>
+        <w:t>Descrição</w:t>
       </w:r>
     </w:p>
     <w:p>
@@ -538,31 +532,6 @@
           <w:lang w:val="pt-PT"/>
         </w:rPr>
         <w:t>Explicar</w:t>
-      </w:r>
-    </w:p>
-    <w:p>
-      <w:pPr>
-        <w:pStyle w:val="Ttulo1"/>
-      </w:pPr>
-      <w:r>
-        <w:t>Descrição do sistema implementado</w:t>
-      </w:r>
-    </w:p>
-    <w:p>
-      <w:pPr>
-        <w:pStyle w:val="Corpodetexto"/>
-      </w:pPr>
-      <w:r>
-        <w:rPr>
-          <w:lang w:val="pt-PT"/>
-        </w:rPr>
-        <w:t>D</w:t>
-      </w:r>
-      <w:r>
-        <w:rPr>
-          <w:lang w:val="pt-PT"/>
-        </w:rPr>
-        <w:t>escrição</w:t>
       </w:r>
     </w:p>
     <w:p>
@@ -2234,6 +2203,7 @@
     <w:lsdException w:name="Strong" w:qFormat="1"/>
     <w:lsdException w:name="Emphasis" w:qFormat="1"/>
     <w:lsdException w:name="HTML Keyboard" w:semiHidden="1" w:unhideWhenUsed="1"/>
+    <w:lsdException w:name="Normal Table" w:semiHidden="1" w:unhideWhenUsed="1"/>
     <w:lsdException w:name="annotation subject" w:semiHidden="1" w:unhideWhenUsed="1"/>
     <w:lsdException w:name="No List" w:semiHidden="1" w:unhideWhenUsed="1"/>
     <w:lsdException w:name="Outline List 1" w:semiHidden="1" w:unhideWhenUsed="1"/>
@@ -2276,8 +2246,11 @@
     <w:lsdException w:name="Table Contemporary" w:semiHidden="1" w:unhideWhenUsed="1"/>
     <w:lsdException w:name="Table Elegant" w:semiHidden="1" w:unhideWhenUsed="1"/>
     <w:lsdException w:name="Table Professional" w:semiHidden="1" w:unhideWhenUsed="1"/>
+    <w:lsdException w:name="Table Subtle 1" w:semiHidden="1" w:unhideWhenUsed="1"/>
     <w:lsdException w:name="Table Subtle 2" w:semiHidden="1" w:unhideWhenUsed="1"/>
     <w:lsdException w:name="Table Web 1" w:semiHidden="1" w:unhideWhenUsed="1"/>
+    <w:lsdException w:name="Table Web 2" w:semiHidden="1" w:unhideWhenUsed="1"/>
+    <w:lsdException w:name="Table Web 3" w:semiHidden="1" w:unhideWhenUsed="1"/>
     <w:lsdException w:name="Balloon Text" w:semiHidden="1" w:unhideWhenUsed="1"/>
     <w:lsdException w:name="Table Theme" w:semiHidden="1" w:unhideWhenUsed="1"/>
     <w:lsdException w:name="Placeholder Text" w:semiHidden="1" w:uiPriority="99"/>

</xml_diff>

<commit_message>
Correção de alguns erros.
</commit_message>
<xml_diff>
--- a/Relatório_Grupo_7.docx
+++ b/Relatório_Grupo_7.docx
@@ -399,6 +399,9 @@
     <w:p>
       <w:pPr>
         <w:pStyle w:val="Corpodetexto"/>
+        <w:rPr>
+          <w:lang w:val="pt-PT"/>
+        </w:rPr>
       </w:pPr>
       <w:r>
         <w:rPr>
@@ -412,6 +415,34 @@
         <w:pStyle w:val="Ttulo1"/>
       </w:pPr>
       <w:r>
+        <w:t>Descrição do</w:t>
+      </w:r>
+      <w:r>
+        <w:t>s</w:t>
+      </w:r>
+      <w:r>
+        <w:t xml:space="preserve"> sistema</w:t>
+      </w:r>
+      <w:r>
+        <w:t>s testados</w:t>
+      </w:r>
+    </w:p>
+    <w:p>
+      <w:pPr>
+        <w:pStyle w:val="Corpodetexto"/>
+      </w:pPr>
+      <w:r>
+        <w:rPr>
+          <w:lang w:val="pt-PT"/>
+        </w:rPr>
+        <w:t>Explicar</w:t>
+      </w:r>
+    </w:p>
+    <w:p>
+      <w:pPr>
+        <w:pStyle w:val="Ttulo1"/>
+      </w:pPr>
+      <w:r>
         <w:t>Descrição do sistema implementado</w:t>
       </w:r>
     </w:p>
@@ -431,7 +462,7 @@
         <w:pStyle w:val="Ttulo2"/>
       </w:pPr>
       <w:r>
-        <w:t>Funcionalidade 1</w:t>
+        <w:t>Botão Pontos</w:t>
       </w:r>
     </w:p>
     <w:p>
@@ -453,7 +484,37 @@
         <w:pStyle w:val="Ttulo2"/>
       </w:pPr>
       <w:r>
-        <w:t>Funcionalide 2</w:t>
+        <w:t>Botão Configuração</w:t>
+      </w:r>
+    </w:p>
+    <w:p>
+      <w:pPr>
+        <w:pStyle w:val="Corpodetexto"/>
+        <w:rPr>
+          <w:lang w:val="pt-PT"/>
+        </w:rPr>
+      </w:pPr>
+      <w:r>
+        <w:rPr>
+          <w:lang w:val="pt-PT"/>
+        </w:rPr>
+        <w:t>Explicar</w:t>
+      </w:r>
+    </w:p>
+    <w:p>
+      <w:pPr>
+        <w:pStyle w:val="Corpodetexto"/>
+        <w:rPr>
+          <w:lang w:val="pt-PT"/>
+        </w:rPr>
+      </w:pPr>
+    </w:p>
+    <w:p>
+      <w:pPr>
+        <w:pStyle w:val="Ttulo2"/>
+      </w:pPr>
+      <w:r>
+        <w:t>Botão Ajuda</w:t>
       </w:r>
     </w:p>
     <w:p>

</xml_diff>

<commit_message>
Vantagens e desvantagens atualizadas.
</commit_message>
<xml_diff>
--- a/Relatório_Grupo_7.docx
+++ b/Relatório_Grupo_7.docx
@@ -133,13 +133,6 @@
           <w:lang w:val="pt-PT"/>
         </w:rPr>
         <w:br w:type="column"/>
-      </w:r>
-      <w:r>
-        <w:rPr>
-          <w:sz w:val="18"/>
-          <w:szCs w:val="18"/>
-          <w:lang w:val="pt-PT"/>
-        </w:rPr>
         <w:t>Rui Manuel Rodrigues dos Santos</w:t>
       </w:r>
       <w:r>
@@ -212,13 +205,6 @@
           <w:lang w:val="pt-PT"/>
         </w:rPr>
         <w:br w:type="column"/>
-      </w:r>
-      <w:r>
-        <w:rPr>
-          <w:sz w:val="18"/>
-          <w:szCs w:val="18"/>
-          <w:lang w:val="pt-PT"/>
-        </w:rPr>
         <w:t>Sara Daniela Ferreira de Sousa</w:t>
       </w:r>
       <w:r>
@@ -415,46 +401,335 @@
         <w:pStyle w:val="Ttulo1"/>
       </w:pPr>
       <w:r>
-        <w:t>Descrição do</w:t>
+        <w:t>Descrição dos sistemas testados</w:t>
+      </w:r>
+    </w:p>
+    <w:p>
+      <w:pPr>
+        <w:pStyle w:val="Corpodetexto"/>
+      </w:pPr>
+      <w:r>
+        <w:rPr>
+          <w:lang w:val="pt-PT"/>
+        </w:rPr>
+        <w:t>Explicar escolha</w:t>
+      </w:r>
+      <w:r>
+        <w:t>.</w:t>
+      </w:r>
+    </w:p>
+    <w:p>
+      <w:pPr>
+        <w:pStyle w:val="Ttulo2"/>
+      </w:pPr>
+      <w:r>
+        <w:t>DuckDuckGo</w:t>
+      </w:r>
+    </w:p>
+    <w:p>
+      <w:pPr>
+        <w:pStyle w:val="Ttulo2"/>
+      </w:pPr>
+      <w:r>
+        <w:t>UBlock Origin</w:t>
+      </w:r>
+    </w:p>
+    <w:p>
+      <w:pPr>
+        <w:pStyle w:val="Ttulo2"/>
+      </w:pPr>
+      <w:r>
+        <w:t>Privacy Badger</w:t>
+      </w:r>
+    </w:p>
+    <w:p>
+      <w:pPr>
+        <w:pStyle w:val="Ttulo1"/>
+      </w:pPr>
+      <w:r>
+        <w:t>Descrição do sistema implementado</w:t>
+      </w:r>
+    </w:p>
+    <w:p>
+      <w:pPr>
+        <w:pStyle w:val="Corpodetexto"/>
+      </w:pPr>
+      <w:r>
+        <w:rPr>
+          <w:lang w:val="pt-PT"/>
+        </w:rPr>
+        <w:t>Explicar</w:t>
+      </w:r>
+    </w:p>
+    <w:p>
+      <w:pPr>
+        <w:pStyle w:val="Ttulo2"/>
+      </w:pPr>
+      <w:r>
+        <w:t xml:space="preserve">Botão </w:t>
+      </w:r>
+      <w:r>
+        <w:t>Dicas</w:t>
+      </w:r>
+    </w:p>
+    <w:p>
+      <w:pPr>
+        <w:pStyle w:val="Corpodetexto"/>
+        <w:rPr>
+          <w:lang w:val="pt-PT"/>
+        </w:rPr>
+      </w:pPr>
+      <w:r>
+        <w:rPr>
+          <w:lang w:val="pt-PT"/>
+        </w:rPr>
+        <w:t>Explicar</w:t>
+      </w:r>
+    </w:p>
+    <w:p>
+      <w:pPr>
+        <w:pStyle w:val="Ttulo2"/>
+      </w:pPr>
+      <w:r>
+        <w:t>Botão Pontos</w:t>
+      </w:r>
+    </w:p>
+    <w:p>
+      <w:pPr>
+        <w:pStyle w:val="Corpodetexto"/>
+        <w:rPr>
+          <w:lang w:val="pt-PT"/>
+        </w:rPr>
+      </w:pPr>
+      <w:r>
+        <w:rPr>
+          <w:lang w:val="pt-PT"/>
+        </w:rPr>
+        <w:t>Explicar</w:t>
+      </w:r>
+    </w:p>
+    <w:p>
+      <w:pPr>
+        <w:pStyle w:val="Ttulo2"/>
+      </w:pPr>
+      <w:r>
+        <w:t>Botão Configuração</w:t>
+      </w:r>
+    </w:p>
+    <w:p>
+      <w:pPr>
+        <w:pStyle w:val="Corpodetexto"/>
+        <w:rPr>
+          <w:lang w:val="pt-PT"/>
+        </w:rPr>
+      </w:pPr>
+      <w:r>
+        <w:rPr>
+          <w:lang w:val="pt-PT"/>
+        </w:rPr>
+        <w:t>Explicar</w:t>
+      </w:r>
+    </w:p>
+    <w:p>
+      <w:pPr>
+        <w:pStyle w:val="Ttulo2"/>
+      </w:pPr>
+      <w:r>
+        <w:t>Botão Ajuda</w:t>
+      </w:r>
+    </w:p>
+    <w:p>
+      <w:pPr>
+        <w:pStyle w:val="Corpodetexto"/>
+        <w:rPr>
+          <w:lang w:val="pt-PT"/>
+        </w:rPr>
+      </w:pPr>
+      <w:r>
+        <w:rPr>
+          <w:lang w:val="pt-PT"/>
+        </w:rPr>
+        <w:t>Explicar</w:t>
+      </w:r>
+    </w:p>
+    <w:p>
+      <w:pPr>
+        <w:pStyle w:val="Ttulo1"/>
+      </w:pPr>
+      <w:r>
+        <w:t>Vantagens e Desvantagens</w:t>
+      </w:r>
+    </w:p>
+    <w:p>
+      <w:pPr>
+        <w:pStyle w:val="Ttulo2"/>
+      </w:pPr>
+      <w:r>
+        <w:t>D</w:t>
+      </w:r>
+      <w:r>
+        <w:t>uckDuckGo</w:t>
+      </w:r>
+    </w:p>
+    <w:p>
+      <w:pPr>
+        <w:pStyle w:val="Ttulo3"/>
+      </w:pPr>
+      <w:r>
+        <w:t>Vantagens</w:t>
+      </w:r>
+    </w:p>
+    <w:p>
+      <w:pPr>
+        <w:pStyle w:val="bulletlist"/>
+        <w:numPr>
+          <w:ilvl w:val="0"/>
+          <w:numId w:val="25"/>
+        </w:numPr>
+        <w:ind w:start="28.90pt" w:hanging="14.45pt"/>
+      </w:pPr>
+      <w:r>
+        <w:t>Não faz armazenamento do endereço IP do usuário nem de dados, o que torna a utilização da Internet mais anónima</w:t>
+      </w:r>
+      <w:r>
+        <w:rPr>
+          <w:lang w:val="pt-PT"/>
+        </w:rPr>
+        <w:t>.</w:t>
+      </w:r>
+    </w:p>
+    <w:p>
+      <w:pPr>
+        <w:pStyle w:val="bulletlist"/>
+        <w:numPr>
+          <w:ilvl w:val="0"/>
+          <w:numId w:val="25"/>
+        </w:numPr>
+        <w:ind w:start="28.90pt" w:hanging="14.45pt"/>
+      </w:pPr>
+      <w:r>
+        <w:t>É um aplicativo simples e de fácil utilização</w:t>
+      </w:r>
+      <w:r>
+        <w:t>.</w:t>
+      </w:r>
+    </w:p>
+    <w:p>
+      <w:pPr>
+        <w:pStyle w:val="bulletlist"/>
+        <w:numPr>
+          <w:ilvl w:val="0"/>
+          <w:numId w:val="25"/>
+        </w:numPr>
+        <w:ind w:start="28.90pt" w:hanging="14.45pt"/>
+      </w:pPr>
+      <w:r>
+        <w:t>Não contém publicidade baseada nas pesquisas que são efetuadas, não havendo um controlo de navegação como acontece com a Google, por exemplo</w:t>
+      </w:r>
+      <w:r>
+        <w:t>.</w:t>
+      </w:r>
+    </w:p>
+    <w:p>
+      <w:pPr>
+        <w:pStyle w:val="bulletlist"/>
+        <w:numPr>
+          <w:ilvl w:val="0"/>
+          <w:numId w:val="25"/>
+        </w:numPr>
+        <w:ind w:start="28.90pt" w:hanging="14.45pt"/>
+      </w:pPr>
+      <w:r>
+        <w:t>Muitas funcionalidades úteis como um gerador de password, calendário, calculadora, entre outras.</w:t>
+      </w:r>
+    </w:p>
+    <w:p>
+      <w:pPr>
+        <w:pStyle w:val="Ttulo3"/>
+      </w:pPr>
+      <w:r>
+        <w:t>Desvantage</w:t>
+      </w:r>
+      <w:r>
+        <w:t>n</w:t>
       </w:r>
       <w:r>
         <w:t>s</w:t>
       </w:r>
-      <w:r>
-        <w:t xml:space="preserve"> sistema</w:t>
-      </w:r>
-      <w:r>
-        <w:t>s testados</w:t>
-      </w:r>
-    </w:p>
-    <w:p>
-      <w:pPr>
-        <w:pStyle w:val="Corpodetexto"/>
-      </w:pPr>
-      <w:r>
-        <w:rPr>
-          <w:lang w:val="pt-PT"/>
-        </w:rPr>
-        <w:t>Explicar</w:t>
-      </w:r>
-    </w:p>
-    <w:p>
-      <w:pPr>
-        <w:pStyle w:val="Ttulo1"/>
-      </w:pPr>
-      <w:r>
-        <w:t>Descrição do sistema implementado</w:t>
-      </w:r>
-    </w:p>
-    <w:p>
-      <w:pPr>
-        <w:pStyle w:val="Corpodetexto"/>
-      </w:pPr>
-      <w:r>
-        <w:rPr>
-          <w:lang w:val="pt-PT"/>
-        </w:rPr>
-        <w:t>Explicar</w:t>
+    </w:p>
+    <w:p>
+      <w:pPr>
+        <w:pStyle w:val="bulletlist"/>
+        <w:numPr>
+          <w:ilvl w:val="0"/>
+          <w:numId w:val="25"/>
+        </w:numPr>
+        <w:ind w:start="28.90pt" w:hanging="14.45pt"/>
+      </w:pPr>
+      <w:r>
+        <w:t xml:space="preserve">Não inclui nenhuma proteção contra </w:t>
+      </w:r>
+      <w:r>
+        <w:t>vírus, por</w:t>
+      </w:r>
+      <w:r>
+        <w:t xml:space="preserve"> exemplo, e outros perigos da Internet</w:t>
+      </w:r>
+      <w:r>
+        <w:t>.</w:t>
+      </w:r>
+    </w:p>
+    <w:p>
+      <w:pPr>
+        <w:pStyle w:val="bulletlist"/>
+        <w:numPr>
+          <w:ilvl w:val="0"/>
+          <w:numId w:val="25"/>
+        </w:numPr>
+        <w:ind w:start="28.90pt" w:hanging="14.45pt"/>
+      </w:pPr>
+      <w:r>
+        <w:t xml:space="preserve">Pode mostrar </w:t>
+      </w:r>
+      <w:r>
+        <w:t>conteúdo</w:t>
+      </w:r>
+      <w:r>
+        <w:t xml:space="preserve"> que poderá não ser adequado para todo o tipo de utilizadores como crianças, ou seja não tem pesquisa baseada no utilizador</w:t>
+      </w:r>
+      <w:r>
+        <w:rPr>
+          <w:lang w:val="pt-PT"/>
+        </w:rPr>
+        <w:t>.</w:t>
+      </w:r>
+    </w:p>
+    <w:p>
+      <w:pPr>
+        <w:pStyle w:val="bulletlist"/>
+        <w:numPr>
+          <w:ilvl w:val="0"/>
+          <w:numId w:val="25"/>
+        </w:numPr>
+        <w:ind w:start="28.90pt" w:hanging="14.45pt"/>
+      </w:pPr>
+      <w:r>
+        <w:rPr>
+          <w:lang w:val="pt-PT"/>
+        </w:rPr>
+        <w:t xml:space="preserve">Não bloqueia domínios com </w:t>
+      </w:r>
+      <w:r>
+        <w:rPr>
+          <w:lang w:val="pt-PT"/>
+        </w:rPr>
+        <w:t>software malicioso</w:t>
+      </w:r>
+      <w:r>
+        <w:rPr>
+          <w:lang w:val="pt-PT"/>
+        </w:rPr>
+        <w:t>.</w:t>
       </w:r>
     </w:p>
     <w:p>
@@ -462,21 +737,202 @@
         <w:pStyle w:val="Ttulo2"/>
       </w:pPr>
       <w:r>
-        <w:t>Botão Pontos</w:t>
-      </w:r>
-    </w:p>
-    <w:p>
-      <w:pPr>
-        <w:pStyle w:val="Corpodetexto"/>
-        <w:rPr>
-          <w:lang w:val="pt-PT"/>
-        </w:rPr>
-      </w:pPr>
-      <w:r>
-        <w:rPr>
-          <w:lang w:val="pt-PT"/>
-        </w:rPr>
-        <w:t>Explicar</w:t>
+        <w:t>UBlock Origin</w:t>
+      </w:r>
+    </w:p>
+    <w:p>
+      <w:pPr>
+        <w:pStyle w:val="Ttulo3"/>
+      </w:pPr>
+      <w:r>
+        <w:t>V</w:t>
+      </w:r>
+      <w:r>
+        <w:t>antage</w:t>
+      </w:r>
+      <w:r>
+        <w:t>n</w:t>
+      </w:r>
+      <w:r>
+        <w:t>s</w:t>
+      </w:r>
+    </w:p>
+    <w:p>
+      <w:pPr>
+        <w:pStyle w:val="bulletlist"/>
+        <w:numPr>
+          <w:ilvl w:val="0"/>
+          <w:numId w:val="25"/>
+        </w:numPr>
+        <w:ind w:start="28.90pt" w:hanging="14.45pt"/>
+      </w:pPr>
+      <w:r>
+        <w:t>Bloqueia notificações que poderão levar a ciberataques</w:t>
+      </w:r>
+      <w:r>
+        <w:rPr>
+          <w:lang w:val="pt-PT"/>
+        </w:rPr>
+        <w:t>.</w:t>
+      </w:r>
+    </w:p>
+    <w:p>
+      <w:pPr>
+        <w:pStyle w:val="bulletlist"/>
+        <w:numPr>
+          <w:ilvl w:val="0"/>
+          <w:numId w:val="25"/>
+        </w:numPr>
+        <w:ind w:start="28.90pt" w:hanging="14.45pt"/>
+      </w:pPr>
+      <w:r>
+        <w:t>Para além de bloquear pop-ups hostis, também permite bloquear qualquer seção ou elemento de um website em específico</w:t>
+      </w:r>
+      <w:r>
+        <w:t>.</w:t>
+      </w:r>
+    </w:p>
+    <w:p>
+      <w:pPr>
+        <w:pStyle w:val="bulletlist"/>
+        <w:numPr>
+          <w:ilvl w:val="0"/>
+          <w:numId w:val="25"/>
+        </w:numPr>
+        <w:ind w:start="28.90pt" w:hanging="14.45pt"/>
+      </w:pPr>
+      <w:r>
+        <w:t>Permite bloquear o acesso de qualquer agente externo que pretenda ter acesso a dados de utilização, por exemplo, o que pode melhorar a eficiência do site que estamos a visitar</w:t>
+      </w:r>
+      <w:r>
+        <w:t>.</w:t>
+      </w:r>
+    </w:p>
+    <w:p>
+      <w:pPr>
+        <w:pStyle w:val="Ttulo3"/>
+      </w:pPr>
+      <w:r>
+        <w:t>Desvantage</w:t>
+      </w:r>
+      <w:r>
+        <w:t>n</w:t>
+      </w:r>
+      <w:r>
+        <w:t>s</w:t>
+      </w:r>
+    </w:p>
+    <w:p>
+      <w:pPr>
+        <w:pStyle w:val="bulletlist"/>
+        <w:numPr>
+          <w:ilvl w:val="0"/>
+          <w:numId w:val="25"/>
+        </w:numPr>
+        <w:ind w:start="28.90pt" w:hanging="14.45pt"/>
+      </w:pPr>
+      <w:r>
+        <w:t>Ainda possuí problemas com browser Safari, só funciona corretamente em versões antigas do mesmo</w:t>
+      </w:r>
+      <w:r>
+        <w:t>.</w:t>
+      </w:r>
+    </w:p>
+    <w:p>
+      <w:pPr>
+        <w:pStyle w:val="bulletlist"/>
+        <w:numPr>
+          <w:ilvl w:val="0"/>
+          <w:numId w:val="25"/>
+        </w:numPr>
+        <w:ind w:start="28.90pt" w:hanging="14.45pt"/>
+      </w:pPr>
+      <w:r>
+        <w:t xml:space="preserve">Em certos casos não bloqueia anúncios no </w:t>
+      </w:r>
+      <w:proofErr w:type="spellStart"/>
+      <w:r>
+        <w:rPr>
+          <w:i/>
+          <w:iCs/>
+        </w:rPr>
+        <w:t>Yandex</w:t>
+      </w:r>
+      <w:proofErr w:type="spellEnd"/>
+      <w:r>
+        <w:rPr>
+          <w:i/>
+          <w:iCs/>
+        </w:rPr>
+        <w:t xml:space="preserve"> </w:t>
+      </w:r>
+      <w:proofErr w:type="spellStart"/>
+      <w:r>
+        <w:rPr>
+          <w:i/>
+          <w:iCs/>
+        </w:rPr>
+        <w:t>Direct</w:t>
+      </w:r>
+      <w:proofErr w:type="spellEnd"/>
+      <w:r>
+        <w:t>.</w:t>
+      </w:r>
+    </w:p>
+    <w:p>
+      <w:pPr>
+        <w:pStyle w:val="bulletlist"/>
+        <w:numPr>
+          <w:ilvl w:val="0"/>
+          <w:numId w:val="25"/>
+        </w:numPr>
+        <w:ind w:start="28.90pt" w:hanging="14.45pt"/>
+        <w:rPr>
+          <w:lang w:val="pt-PT"/>
+        </w:rPr>
+      </w:pPr>
+      <w:r>
+        <w:t xml:space="preserve">Não possui uma interação direta com o utilizador, como por exemplo permitir que este saiba as etapas necessárias para bloquear certos </w:t>
+      </w:r>
+      <w:r>
+        <w:t>conteúdos</w:t>
+      </w:r>
+      <w:r>
+        <w:rPr>
+          <w:lang w:val="pt-PT"/>
+        </w:rPr>
+        <w:t xml:space="preserve"> </w:t>
+      </w:r>
+      <w:r>
+        <w:t>ou atualizações</w:t>
+      </w:r>
+      <w:r>
+        <w:t>.</w:t>
+      </w:r>
+    </w:p>
+    <w:p>
+      <w:pPr>
+        <w:pStyle w:val="bulletlist"/>
+        <w:numPr>
+          <w:ilvl w:val="0"/>
+          <w:numId w:val="25"/>
+        </w:numPr>
+        <w:ind w:start="28.90pt" w:hanging="14.45pt"/>
+        <w:rPr>
+          <w:lang w:val="pt-PT"/>
+        </w:rPr>
+      </w:pPr>
+      <w:r>
+        <w:rPr>
+          <w:lang w:val="pt-PT"/>
+        </w:rPr>
+        <w:t>A interface de utilizador apenas mostra um conteúdo limitado de informação</w:t>
+      </w:r>
+      <w:r>
+        <w:rPr>
+          <w:lang w:val="pt-PT"/>
+        </w:rPr>
+        <w:t>.</w:t>
       </w:r>
     </w:p>
     <w:p>
@@ -484,115 +940,280 @@
         <w:pStyle w:val="Ttulo2"/>
       </w:pPr>
       <w:r>
-        <w:t>Botão Configuração</w:t>
-      </w:r>
-    </w:p>
-    <w:p>
-      <w:pPr>
-        <w:pStyle w:val="Corpodetexto"/>
-        <w:rPr>
-          <w:lang w:val="pt-PT"/>
-        </w:rPr>
-      </w:pPr>
-      <w:r>
-        <w:rPr>
-          <w:lang w:val="pt-PT"/>
-        </w:rPr>
-        <w:t>Explicar</w:t>
-      </w:r>
-    </w:p>
-    <w:p>
-      <w:pPr>
-        <w:pStyle w:val="Corpodetexto"/>
-        <w:rPr>
-          <w:lang w:val="pt-PT"/>
-        </w:rPr>
-      </w:pPr>
+        <w:t>Privacy Badger</w:t>
+      </w:r>
+    </w:p>
+    <w:p>
+      <w:pPr>
+        <w:pStyle w:val="Ttulo3"/>
+      </w:pPr>
+      <w:r>
+        <w:t>V</w:t>
+      </w:r>
+      <w:r>
+        <w:t>antage</w:t>
+      </w:r>
+      <w:r>
+        <w:t>n</w:t>
+      </w:r>
+      <w:r>
+        <w:t>s</w:t>
+      </w:r>
+    </w:p>
+    <w:p>
+      <w:pPr>
+        <w:pStyle w:val="bulletlist"/>
+        <w:numPr>
+          <w:ilvl w:val="0"/>
+          <w:numId w:val="25"/>
+        </w:numPr>
+        <w:ind w:start="28.90pt" w:hanging="14.45pt"/>
+      </w:pPr>
+      <w:r>
+        <w:t xml:space="preserve">Protege as atividades online dos utilizadores, bloqueando não só </w:t>
+      </w:r>
+      <w:proofErr w:type="spellStart"/>
+      <w:r>
+        <w:rPr>
+          <w:i/>
+          <w:iCs/>
+        </w:rPr>
+        <w:t>trackers</w:t>
+      </w:r>
+      <w:proofErr w:type="spellEnd"/>
+      <w:r>
+        <w:t xml:space="preserve"> como </w:t>
+      </w:r>
+      <w:r>
+        <w:t>domínios</w:t>
+      </w:r>
+      <w:r>
+        <w:rPr>
+          <w:lang w:val="pt-PT"/>
+        </w:rPr>
+        <w:t xml:space="preserve"> </w:t>
+      </w:r>
+      <w:r>
+        <w:t>maliciosos</w:t>
+      </w:r>
+      <w:r>
+        <w:t>.</w:t>
+      </w:r>
+    </w:p>
+    <w:p>
+      <w:pPr>
+        <w:pStyle w:val="bulletlist"/>
+        <w:numPr>
+          <w:ilvl w:val="0"/>
+          <w:numId w:val="25"/>
+        </w:numPr>
+        <w:ind w:start="28.90pt" w:hanging="14.45pt"/>
+      </w:pPr>
+      <w:r>
+        <w:t xml:space="preserve">Bloqueia anúncios por </w:t>
+      </w:r>
+      <w:proofErr w:type="spellStart"/>
+      <w:r>
+        <w:rPr>
+          <w:i/>
+          <w:iCs/>
+        </w:rPr>
+        <w:t>default</w:t>
+      </w:r>
+      <w:proofErr w:type="spellEnd"/>
+      <w:r>
+        <w:t>, o que protege a</w:t>
+      </w:r>
+      <w:r>
+        <w:rPr>
+          <w:lang w:val="pt-PT"/>
+        </w:rPr>
+        <w:t xml:space="preserve"> </w:t>
+      </w:r>
+      <w:r>
+        <w:t xml:space="preserve">priori qualquer </w:t>
+      </w:r>
+      <w:r>
+        <w:t>conteúdo</w:t>
+      </w:r>
+      <w:r>
+        <w:t xml:space="preserve"> indesejado</w:t>
+      </w:r>
+      <w:r>
+        <w:rPr>
+          <w:lang w:val="pt-PT"/>
+        </w:rPr>
+        <w:t>.</w:t>
+      </w:r>
+    </w:p>
+    <w:p>
+      <w:pPr>
+        <w:pStyle w:val="Ttulo3"/>
+      </w:pPr>
+      <w:r>
+        <w:t>Desvantage</w:t>
+      </w:r>
+      <w:r>
+        <w:t>n</w:t>
+      </w:r>
+      <w:r>
+        <w:t>s</w:t>
+      </w:r>
+    </w:p>
+    <w:p>
+      <w:pPr>
+        <w:pStyle w:val="bulletlist"/>
+        <w:numPr>
+          <w:ilvl w:val="0"/>
+          <w:numId w:val="25"/>
+        </w:numPr>
+        <w:ind w:start="28.90pt" w:hanging="14.45pt"/>
+      </w:pPr>
+      <w:r>
+        <w:t>O software pode afetar o desempenho d</w:t>
+      </w:r>
+      <w:r>
+        <w:rPr>
+          <w:lang w:val="pt-PT"/>
+        </w:rPr>
+        <w:t>e um</w:t>
+      </w:r>
+      <w:r>
+        <w:t xml:space="preserve"> site</w:t>
+      </w:r>
+      <w:r>
+        <w:rPr>
+          <w:lang w:val="pt-PT"/>
+        </w:rPr>
+        <w:t>.</w:t>
+      </w:r>
+    </w:p>
+    <w:p>
+      <w:pPr>
+        <w:pStyle w:val="bulletlist"/>
+        <w:numPr>
+          <w:ilvl w:val="0"/>
+          <w:numId w:val="25"/>
+        </w:numPr>
+        <w:ind w:start="28.90pt" w:hanging="14.45pt"/>
+      </w:pPr>
+      <w:r>
+        <w:t xml:space="preserve">Usando como </w:t>
+      </w:r>
+      <w:r>
+        <w:t>única</w:t>
+      </w:r>
+      <w:r>
+        <w:t xml:space="preserve"> extensão de proteção não é suficiente, </w:t>
+      </w:r>
+      <w:r>
+        <w:t>necessitando</w:t>
+      </w:r>
+      <w:r>
+        <w:t xml:space="preserve"> assim de terceiros para uma proteção mais eficiente.</w:t>
+      </w:r>
+    </w:p>
+    <w:p>
+      <w:pPr>
+        <w:pStyle w:val="bulletlist"/>
+        <w:numPr>
+          <w:ilvl w:val="0"/>
+          <w:numId w:val="25"/>
+        </w:numPr>
+        <w:ind w:start="28.90pt" w:hanging="14.45pt"/>
+      </w:pPr>
+      <w:r>
+        <w:t>Guarda informação sobre os domínios visitados.</w:t>
+      </w:r>
+    </w:p>
+    <w:p>
+      <w:pPr>
+        <w:pStyle w:val="bulletlist"/>
+        <w:numPr>
+          <w:ilvl w:val="0"/>
+          <w:numId w:val="25"/>
+        </w:numPr>
+        <w:ind w:start="28.90pt" w:hanging="14.45pt"/>
+      </w:pPr>
+      <w:r>
+        <w:t xml:space="preserve">Não desativa o </w:t>
+      </w:r>
+      <w:proofErr w:type="spellStart"/>
+      <w:r>
+        <w:rPr>
+          <w:i/>
+          <w:iCs/>
+        </w:rPr>
+        <w:t>tracking</w:t>
+      </w:r>
+      <w:proofErr w:type="spellEnd"/>
+      <w:r>
+        <w:t xml:space="preserve"> por parte das redes sociais, por exemplo.</w:t>
+      </w:r>
     </w:p>
     <w:p>
       <w:pPr>
         <w:pStyle w:val="Ttulo2"/>
       </w:pPr>
       <w:r>
-        <w:t>Botão Ajuda</w:t>
-      </w:r>
-    </w:p>
-    <w:p>
-      <w:pPr>
-        <w:pStyle w:val="Corpodetexto"/>
-        <w:rPr>
-          <w:lang w:val="pt-PT"/>
-        </w:rPr>
-      </w:pPr>
-      <w:r>
-        <w:rPr>
-          <w:lang w:val="pt-PT"/>
-        </w:rPr>
-        <w:t>Explicar</w:t>
-      </w:r>
-    </w:p>
-    <w:p>
-      <w:pPr>
-        <w:pStyle w:val="Ttulo1"/>
-      </w:pPr>
-      <w:r>
-        <w:t>Vantagens e Desvantagens</w:t>
-      </w:r>
-    </w:p>
-    <w:p>
-      <w:pPr>
-        <w:pStyle w:val="Corpodetexto"/>
-        <w:rPr>
-          <w:lang w:val="pt-PT"/>
-        </w:rPr>
-      </w:pPr>
-      <w:r>
-        <w:rPr>
-          <w:lang w:val="pt-PT"/>
-        </w:rPr>
-        <w:t>Descrição</w:t>
-      </w:r>
-    </w:p>
-    <w:p>
-      <w:pPr>
-        <w:pStyle w:val="Ttulo2"/>
-      </w:pPr>
-      <w:r>
-        <w:t>Dos sistemas testados</w:t>
-      </w:r>
-    </w:p>
-    <w:p>
-      <w:pPr>
-        <w:pStyle w:val="Corpodetexto"/>
-        <w:rPr>
-          <w:lang w:val="pt-PT"/>
-        </w:rPr>
-      </w:pPr>
-      <w:r>
-        <w:rPr>
-          <w:lang w:val="pt-PT"/>
-        </w:rPr>
-        <w:t>Explicar</w:t>
-      </w:r>
-    </w:p>
-    <w:p>
-      <w:pPr>
-        <w:pStyle w:val="Ttulo2"/>
-      </w:pPr>
-      <w:r>
-        <w:t>Do sistema implementado</w:t>
-      </w:r>
-    </w:p>
-    <w:p>
-      <w:pPr>
-        <w:ind w:firstLine="14.40pt"/>
-        <w:jc w:val="both"/>
-      </w:pPr>
-      <w:r>
-        <w:rPr>
-          <w:lang w:val="pt-PT"/>
-        </w:rPr>
-        <w:t>Explicar</w:t>
+        <w:t>EducaFox</w:t>
+      </w:r>
+    </w:p>
+    <w:p>
+      <w:pPr>
+        <w:pStyle w:val="Ttulo3"/>
+      </w:pPr>
+      <w:r>
+        <w:t>V</w:t>
+      </w:r>
+      <w:r>
+        <w:t>antage</w:t>
+      </w:r>
+      <w:r>
+        <w:t>n</w:t>
+      </w:r>
+      <w:r>
+        <w:t>s</w:t>
+      </w:r>
+    </w:p>
+    <w:p>
+      <w:pPr>
+        <w:pStyle w:val="bulletlist"/>
+        <w:numPr>
+          <w:ilvl w:val="0"/>
+          <w:numId w:val="25"/>
+        </w:numPr>
+        <w:ind w:start="28.80pt" w:hanging="14.40pt"/>
+      </w:pPr>
+      <w:r>
+        <w:t>A</w:t>
+      </w:r>
+    </w:p>
+    <w:p>
+      <w:pPr>
+        <w:pStyle w:val="Ttulo3"/>
+      </w:pPr>
+      <w:r>
+        <w:t>Desvantage</w:t>
+      </w:r>
+      <w:r>
+        <w:t>n</w:t>
+      </w:r>
+      <w:r>
+        <w:t>s</w:t>
+      </w:r>
+    </w:p>
+    <w:p>
+      <w:pPr>
+        <w:pStyle w:val="bulletlist"/>
+        <w:numPr>
+          <w:ilvl w:val="0"/>
+          <w:numId w:val="25"/>
+        </w:numPr>
+        <w:ind w:start="28.80pt" w:hanging="14.40pt"/>
+      </w:pPr>
+      <w:r>
+        <w:t>A</w:t>
       </w:r>
     </w:p>
     <w:p>
@@ -639,7 +1260,19 @@
         </w:r>
       </w:hyperlink>
       <w:r>
-        <w:t>, 20/12/2021</w:t>
+        <w:t xml:space="preserve">, </w:t>
+      </w:r>
+      <w:r>
+        <w:t xml:space="preserve">Consultado a </w:t>
+      </w:r>
+      <w:r>
+        <w:t>20</w:t>
+      </w:r>
+      <w:r>
+        <w:t xml:space="preserve"> de Dezembro de </w:t>
+      </w:r>
+      <w:r>
+        <w:t>2021</w:t>
       </w:r>
     </w:p>
     <w:p>
@@ -647,6 +1280,243 @@
         <w:pStyle w:val="references"/>
         <w:ind w:start="17.70pt" w:hanging="17.70pt"/>
       </w:pPr>
+      <w:r>
+        <w:t>Conselho Nacional de Educação</w:t>
+      </w:r>
+      <w:r>
+        <w:t xml:space="preserve">, </w:t>
+      </w:r>
+      <w:hyperlink r:id="rId11" w:history="1">
+        <w:r>
+          <w:rPr>
+            <w:rStyle w:val="Hiperligao"/>
+          </w:rPr>
+          <w:t>https://www.cnedu.pt/pt/politica-de-privacidade</w:t>
+        </w:r>
+      </w:hyperlink>
+      <w:r>
+        <w:t xml:space="preserve">, </w:t>
+      </w:r>
+      <w:r>
+        <w:t>Consultado a 20 de Dezembro de 2021</w:t>
+      </w:r>
+    </w:p>
+    <w:p>
+      <w:pPr>
+        <w:pStyle w:val="references"/>
+        <w:ind w:start="17.70pt" w:hanging="17.70pt"/>
+      </w:pPr>
+      <w:r>
+        <w:t>Miriam Cihodariu</w:t>
+      </w:r>
+      <w:r>
+        <w:t xml:space="preserve">, </w:t>
+      </w:r>
+      <w:hyperlink r:id="rId12" w:history="1">
+        <w:r>
+          <w:rPr>
+            <w:rStyle w:val="Hiperligao"/>
+          </w:rPr>
+          <w:t>https://heimdalsecurity.com/blog/duckduckgo-vs-google/</w:t>
+        </w:r>
+      </w:hyperlink>
+      <w:r>
+        <w:t xml:space="preserve"> ,  </w:t>
+      </w:r>
+      <w:r>
+        <w:t>Consultado a 20 de Dezembro de 2021</w:t>
+      </w:r>
+      <w:r>
+        <w:t xml:space="preserve"> </w:t>
+      </w:r>
+    </w:p>
+    <w:p>
+      <w:pPr>
+        <w:pStyle w:val="references"/>
+        <w:ind w:start="17.70pt" w:hanging="17.70pt"/>
+      </w:pPr>
+      <w:r>
+        <w:t>Balwinder Kaur</w:t>
+      </w:r>
+      <w:r>
+        <w:t xml:space="preserve">, </w:t>
+      </w:r>
+      <w:hyperlink r:id="rId13" w:history="1">
+        <w:r>
+          <w:rPr>
+            <w:rStyle w:val="Hiperligao"/>
+          </w:rPr>
+          <w:t>https://www.quora.com/What-are-the-disadvantages-of-using-DuckDuckGo</w:t>
+        </w:r>
+      </w:hyperlink>
+      <w:r>
+        <w:t xml:space="preserve"> ,  </w:t>
+      </w:r>
+      <w:r>
+        <w:t>Consultado a 20 de Dezembro de 2021</w:t>
+      </w:r>
+    </w:p>
+    <w:p>
+      <w:pPr>
+        <w:pStyle w:val="references"/>
+        <w:ind w:start="17.70pt" w:hanging="17.70pt"/>
+      </w:pPr>
+      <w:r>
+        <w:t>Paul Black</w:t>
+      </w:r>
+      <w:r>
+        <w:t xml:space="preserve">, </w:t>
+      </w:r>
+      <w:hyperlink r:id="rId14" w:history="1">
+        <w:r>
+          <w:rPr>
+            <w:rStyle w:val="Hiperligao"/>
+          </w:rPr>
+          <w:t>https://nordvpn.com/pt/blog/is-duckduckgo-safe/</w:t>
+        </w:r>
+      </w:hyperlink>
+      <w:r>
+        <w:t xml:space="preserve"> , </w:t>
+      </w:r>
+      <w:r>
+        <w:t>Consultado a 23 de Dezembro de 2021</w:t>
+      </w:r>
+    </w:p>
+    <w:p>
+      <w:pPr>
+        <w:pStyle w:val="references"/>
+        <w:ind w:start="17.70pt" w:hanging="17.70pt"/>
+      </w:pPr>
+      <w:r>
+        <w:t>FinXL</w:t>
+      </w:r>
+      <w:r>
+        <w:t xml:space="preserve">, </w:t>
+      </w:r>
+      <w:hyperlink r:id="rId15" w:history="1">
+        <w:r>
+          <w:rPr>
+            <w:rStyle w:val="Hiperligao"/>
+          </w:rPr>
+          <w:t>https://www.finxl.com.au/blog/2020/12/duckduckgo-vs-google-a-security-comparison-and-how-to-maximise-your-privacy</w:t>
+        </w:r>
+      </w:hyperlink>
+      <w:r>
+        <w:t>,</w:t>
+      </w:r>
+      <w:r>
+        <w:t xml:space="preserve"> </w:t>
+      </w:r>
+      <w:r>
+        <w:t>Consultado a 26 de Dezembro de 2021</w:t>
+      </w:r>
+    </w:p>
+    <w:p>
+      <w:pPr>
+        <w:pStyle w:val="references"/>
+        <w:ind w:start="17.70pt" w:hanging="17.70pt"/>
+      </w:pPr>
+      <w:r>
+        <w:t>C</w:t>
+      </w:r>
+      <w:r>
+        <w:t>odoschool</w:t>
+      </w:r>
+      <w:r>
+        <w:t xml:space="preserve">, </w:t>
+      </w:r>
+      <w:hyperlink r:id="rId16" w:history="1">
+        <w:r>
+          <w:rPr>
+            <w:rStyle w:val="Hiperligao"/>
+          </w:rPr>
+          <w:t>https://codoschool.ru/en/internet/unblock-origin-dopolnenie-firefox-android-blokirovshchik-reklamy-ublock-razdelilsya-na-dva-proekta.html</w:t>
+        </w:r>
+      </w:hyperlink>
+      <w:r>
+        <w:t xml:space="preserve"> ,  </w:t>
+      </w:r>
+      <w:r>
+        <w:t>Consultado a 21 de Dezembro de 2021</w:t>
+      </w:r>
+    </w:p>
+    <w:p>
+      <w:pPr>
+        <w:pStyle w:val="references"/>
+        <w:ind w:start="17.70pt" w:hanging="17.70pt"/>
+      </w:pPr>
+      <w:r>
+        <w:t>Ali Raza</w:t>
+      </w:r>
+      <w:r>
+        <w:t xml:space="preserve">, </w:t>
+      </w:r>
+      <w:hyperlink r:id="rId17" w:history="1">
+        <w:r>
+          <w:rPr>
+            <w:rStyle w:val="Hiperligao"/>
+          </w:rPr>
+          <w:t>https://www.ipburger.com/blog/ublock-origin-v-adblock-which-one-is-the-best-ad-blocking-browser-extension/</w:t>
+        </w:r>
+      </w:hyperlink>
+      <w:r>
+        <w:t xml:space="preserve"> , </w:t>
+      </w:r>
+      <w:r>
+        <w:t>Consultado a 21 de Dezembro de 2021</w:t>
+      </w:r>
+    </w:p>
+    <w:p>
+      <w:pPr>
+        <w:pStyle w:val="references"/>
+        <w:ind w:start="17.70pt" w:hanging="17.70pt"/>
+      </w:pPr>
+      <w:r>
+        <w:t>Wikipédia</w:t>
+      </w:r>
+      <w:r>
+        <w:t xml:space="preserve">, </w:t>
+      </w:r>
+      <w:hyperlink r:id="rId18" w:history="1">
+        <w:r>
+          <w:rPr>
+            <w:rStyle w:val="Hiperligao"/>
+          </w:rPr>
+          <w:t>https://pt.wikipedia.org/wiki/UBlock_Origin</w:t>
+        </w:r>
+      </w:hyperlink>
+      <w:r>
+        <w:t xml:space="preserve"> ,  </w:t>
+      </w:r>
+      <w:r>
+        <w:t>Consultado a 21 de Dezembro de 2021</w:t>
+      </w:r>
+    </w:p>
+    <w:p>
+      <w:pPr>
+        <w:pStyle w:val="references"/>
+        <w:ind w:start="17.70pt" w:hanging="17.70pt"/>
+      </w:pPr>
+      <w:r>
+        <w:t xml:space="preserve">Isa </w:t>
+      </w:r>
+      <w:r>
+        <w:t>Oyekunle</w:t>
+      </w:r>
+      <w:r>
+        <w:t xml:space="preserve"> </w:t>
+      </w:r>
+      <w:hyperlink r:id="rId19" w:history="1">
+        <w:r>
+          <w:rPr>
+            <w:rStyle w:val="Hiperligao"/>
+          </w:rPr>
+          <w:t>https://securitygladiators.com/software/browser/firefox/addon/</w:t>
+        </w:r>
+      </w:hyperlink>
+      <w:r>
+        <w:t>, Consultado a  23 de Dezembro de 2021</w:t>
+      </w:r>
     </w:p>
     <w:p>
       <w:pPr>
@@ -661,25 +1531,35 @@
         </w:sectPr>
       </w:pPr>
       <w:r>
-        <w:t>Conselho Nacional de Educação</w:t>
+        <w:t>AIMEE O'DRISCOLL</w:t>
       </w:r>
       <w:r>
         <w:t xml:space="preserve">, </w:t>
       </w:r>
-      <w:hyperlink r:id="rId11" w:history="1">
+      <w:hyperlink r:id="rId20" w:history="1">
         <w:r>
           <w:rPr>
             <w:rStyle w:val="Hiperligao"/>
           </w:rPr>
-          <w:t>https://www.cnedu.pt/pt/politica-de-privacidade</w:t>
+          <w:t>https://www.comparitech.com/blog/vpn-privacy/free-anti-tracking-browser-extensions/</w:t>
         </w:r>
       </w:hyperlink>
       <w:r>
-        <w:t>, 20/12/20</w:t>
-      </w:r>
-      <w:r>
-        <w:t>21</w:t>
-      </w:r>
+        <w:t xml:space="preserve"> ,  Consultado a 23 de Dezembro de 2021</w:t>
+      </w:r>
+    </w:p>
+    <w:p>
+      <w:pPr>
+        <w:pStyle w:val="references"/>
+        <w:ind w:start="17.70pt" w:hanging="17.70pt"/>
+        <w:sectPr>
+          <w:type w:val="continuous"/>
+          <w:pgSz w:w="595.30pt" w:h="841.90pt" w:code="9"/>
+          <w:pgMar w:top="54pt" w:right="45.35pt" w:bottom="72pt" w:left="45.35pt" w:header="36pt" w:footer="36pt" w:gutter="0pt"/>
+          <w:cols w:num="2" w:space="18pt"/>
+          <w:docGrid w:linePitch="360"/>
+        </w:sectPr>
+      </w:pPr>
     </w:p>
     <w:p/>
     <w:sectPr>
@@ -2232,6 +3112,18 @@
   </w:num>
   <w:num w:numId="24">
     <w:abstractNumId w:val="17"/>
+  </w:num>
+  <w:num w:numId="25">
+    <w:abstractNumId w:val="14"/>
+    <w:lvlOverride w:ilvl="0"/>
+    <w:lvlOverride w:ilvl="1"/>
+    <w:lvlOverride w:ilvl="2"/>
+    <w:lvlOverride w:ilvl="3"/>
+    <w:lvlOverride w:ilvl="4"/>
+    <w:lvlOverride w:ilvl="5"/>
+    <w:lvlOverride w:ilvl="6"/>
+    <w:lvlOverride w:ilvl="7"/>
+    <w:lvlOverride w:ilvl="8"/>
   </w:num>
 </w:numbering>
 </file>
@@ -2570,6 +3462,7 @@
     <w:name w:val="heading 2"/>
     <w:basedOn w:val="Normal"/>
     <w:next w:val="Normal"/>
+    <w:link w:val="Ttulo2Carter"/>
     <w:qFormat/>
     <w:rsid w:val="00ED0149"/>
     <w:pPr>
@@ -2661,7 +3554,6 @@
   <w:style w:type="character" w:default="1" w:styleId="Tipodeletrapredefinidodopargrafo">
     <w:name w:val="Default Paragraph Font"/>
     <w:uiPriority w:val="1"/>
-    <w:semiHidden/>
     <w:unhideWhenUsed/>
   </w:style>
   <w:style w:type="table" w:default="1" w:styleId="Tabelanormal">
@@ -2985,6 +3877,29 @@
       <w:u w:val="single"/>
     </w:rPr>
   </w:style>
+  <w:style w:type="character" w:customStyle="1" w:styleId="Ttulo2Carter">
+    <w:name w:val="Título 2 Caráter"/>
+    <w:basedOn w:val="Tipodeletrapredefinidodopargrafo"/>
+    <w:link w:val="Ttulo2"/>
+    <w:rsid w:val="00C46F08"/>
+    <w:rPr>
+      <w:i/>
+      <w:iCs/>
+      <w:noProof/>
+    </w:rPr>
+  </w:style>
+  <w:style w:type="character" w:styleId="MenoNoResolvida">
+    <w:name w:val="Unresolved Mention"/>
+    <w:basedOn w:val="Tipodeletrapredefinidodopargrafo"/>
+    <w:uiPriority w:val="99"/>
+    <w:semiHidden/>
+    <w:unhideWhenUsed/>
+    <w:rsid w:val="006B0F1B"/>
+    <w:rPr>
+      <w:color w:val="605E5C"/>
+      <w:shd w:val="clear" w:color="auto" w:fill="E1DFDD"/>
+    </w:rPr>
+  </w:style>
 </w:styles>
 </file>
 

</xml_diff>

<commit_message>
Pequenos erros corrigidos no relatório.
</commit_message>
<xml_diff>
--- a/Relatório_Grupo_7.docx
+++ b/Relatório_Grupo_7.docx
@@ -133,6 +133,13 @@
           <w:lang w:val="pt-PT"/>
         </w:rPr>
         <w:br w:type="column"/>
+      </w:r>
+      <w:r>
+        <w:rPr>
+          <w:sz w:val="18"/>
+          <w:szCs w:val="18"/>
+          <w:lang w:val="pt-PT"/>
+        </w:rPr>
         <w:t>Rui Manuel Rodrigues dos Santos</w:t>
       </w:r>
       <w:r>
@@ -205,6 +212,13 @@
           <w:lang w:val="pt-PT"/>
         </w:rPr>
         <w:br w:type="column"/>
+      </w:r>
+      <w:r>
+        <w:rPr>
+          <w:sz w:val="18"/>
+          <w:szCs w:val="18"/>
+          <w:lang w:val="pt-PT"/>
+        </w:rPr>
         <w:t>Sara Daniela Ferreira de Sousa</w:t>
       </w:r>
       <w:r>
@@ -554,6 +568,31 @@
     </w:p>
     <w:p>
       <w:pPr>
+        <w:pStyle w:val="Ttulo2"/>
+      </w:pPr>
+      <w:r>
+        <w:t xml:space="preserve">Botão </w:t>
+      </w:r>
+      <w:r>
+        <w:t>Ligar/Desligar</w:t>
+      </w:r>
+    </w:p>
+    <w:p>
+      <w:pPr>
+        <w:pStyle w:val="Corpodetexto"/>
+        <w:rPr>
+          <w:lang w:val="pt-PT"/>
+        </w:rPr>
+      </w:pPr>
+      <w:r>
+        <w:rPr>
+          <w:lang w:val="pt-PT"/>
+        </w:rPr>
+        <w:t>Explicar</w:t>
+      </w:r>
+    </w:p>
+    <w:p>
+      <w:pPr>
         <w:pStyle w:val="Ttulo1"/>
       </w:pPr>
       <w:r>
@@ -667,13 +706,7 @@
         <w:ind w:start="28.90pt" w:hanging="14.45pt"/>
       </w:pPr>
       <w:r>
-        <w:t xml:space="preserve">Não inclui nenhuma proteção contra </w:t>
-      </w:r>
-      <w:r>
-        <w:t>vírus, por</w:t>
-      </w:r>
-      <w:r>
-        <w:t xml:space="preserve"> exemplo, e outros perigos da Internet</w:t>
+        <w:t>Não inclui nenhuma proteção contra vírus, por exemplo, e outros perigos da Internet</w:t>
       </w:r>
       <w:r>
         <w:t>.</w:t>
@@ -689,13 +722,7 @@
         <w:ind w:start="28.90pt" w:hanging="14.45pt"/>
       </w:pPr>
       <w:r>
-        <w:t xml:space="preserve">Pode mostrar </w:t>
-      </w:r>
-      <w:r>
-        <w:t>conteúdo</w:t>
-      </w:r>
-      <w:r>
-        <w:t xml:space="preserve"> que poderá não ser adequado para todo o tipo de utilizadores como crianças, ou seja não tem pesquisa baseada no utilizador</w:t>
+        <w:t>Pode mostrar conteúdo que poderá não ser adequado para todo o tipo de utilizadores como crianças, ou seja não tem pesquisa baseada no utilizador</w:t>
       </w:r>
       <w:r>
         <w:rPr>
@@ -786,7 +813,16 @@
         <w:ind w:start="28.90pt" w:hanging="14.45pt"/>
       </w:pPr>
       <w:r>
-        <w:t>Para além de bloquear pop-ups hostis, também permite bloquear qualquer seção ou elemento de um website em específico</w:t>
+        <w:t xml:space="preserve">Para além de bloquear pop-ups hostis, também permite bloquear qualquer seção ou elemento </w:t>
+      </w:r>
+      <w:r>
+        <w:rPr>
+          <w:lang w:val="pt-PT"/>
+        </w:rPr>
+        <w:t xml:space="preserve">em específico </w:t>
+      </w:r>
+      <w:r>
+        <w:t>de um website</w:t>
       </w:r>
       <w:r>
         <w:t>.</w:t>
@@ -948,16 +984,7 @@
         <w:pStyle w:val="Ttulo3"/>
       </w:pPr>
       <w:r>
-        <w:t>V</w:t>
-      </w:r>
-      <w:r>
-        <w:t>antage</w:t>
-      </w:r>
-      <w:r>
-        <w:t>n</w:t>
-      </w:r>
-      <w:r>
-        <w:t>s</w:t>
+        <w:t>Vantagens</w:t>
       </w:r>
     </w:p>
     <w:p>
@@ -982,10 +1009,7 @@
       </w:r>
       <w:proofErr w:type="spellEnd"/>
       <w:r>
-        <w:t xml:space="preserve"> como </w:t>
-      </w:r>
-      <w:r>
-        <w:t>domínios</w:t>
+        <w:t xml:space="preserve"> como domínios</w:t>
       </w:r>
       <w:r>
         <w:rPr>
@@ -1031,13 +1055,7 @@
         <w:t xml:space="preserve"> </w:t>
       </w:r>
       <w:r>
-        <w:t xml:space="preserve">priori qualquer </w:t>
-      </w:r>
-      <w:r>
-        <w:t>conteúdo</w:t>
-      </w:r>
-      <w:r>
-        <w:t xml:space="preserve"> indesejado</w:t>
+        <w:t>priori qualquer conteúdo indesejado</w:t>
       </w:r>
       <w:r>
         <w:rPr>
@@ -1051,13 +1069,8 @@
         <w:pStyle w:val="Ttulo3"/>
       </w:pPr>
       <w:r>
-        <w:t>Desvantage</w:t>
-      </w:r>
-      <w:r>
-        <w:t>n</w:t>
-      </w:r>
-      <w:r>
-        <w:t>s</w:t>
+        <w:lastRenderedPageBreak/>
+        <w:t>Desvantagens</w:t>
       </w:r>
     </w:p>
     <w:p>
@@ -1098,19 +1111,7 @@
         <w:ind w:start="28.90pt" w:hanging="14.45pt"/>
       </w:pPr>
       <w:r>
-        <w:t xml:space="preserve">Usando como </w:t>
-      </w:r>
-      <w:r>
-        <w:t>única</w:t>
-      </w:r>
-      <w:r>
-        <w:t xml:space="preserve"> extensão de proteção não é suficiente, </w:t>
-      </w:r>
-      <w:r>
-        <w:t>necessitando</w:t>
-      </w:r>
-      <w:r>
-        <w:t xml:space="preserve"> assim de terceiros para uma proteção mais eficiente.</w:t>
+        <w:t>Usando como única extensão de proteção não é suficiente, necessitando assim de terceiros para uma proteção mais eficiente.</w:t>
       </w:r>
     </w:p>
     <w:p>
@@ -1164,16 +1165,7 @@
         <w:pStyle w:val="Ttulo3"/>
       </w:pPr>
       <w:r>
-        <w:t>V</w:t>
-      </w:r>
-      <w:r>
-        <w:t>antage</w:t>
-      </w:r>
-      <w:r>
-        <w:t>n</w:t>
-      </w:r>
-      <w:r>
-        <w:t>s</w:t>
+        <w:t>Vantagens</w:t>
       </w:r>
     </w:p>
     <w:p>
@@ -1194,13 +1186,7 @@
         <w:pStyle w:val="Ttulo3"/>
       </w:pPr>
       <w:r>
-        <w:t>Desvantage</w:t>
-      </w:r>
-      <w:r>
-        <w:t>n</w:t>
-      </w:r>
-      <w:r>
-        <w:t>s</w:t>
+        <w:t>Desvantagens</w:t>
       </w:r>
     </w:p>
     <w:p>
@@ -1256,7 +1242,13 @@
           <w:rPr>
             <w:rStyle w:val="Hiperligao"/>
           </w:rPr>
-          <w:t>https://www.thinkwithgoogle.com/intl/pt-br/futuro-do-marketing/privacidade-e-seguran%C3%A7a/privacidade-seguranc-e-educacao-base-das-novas-geracoes-de-conectados/</w:t>
+          <w:t>https://www.thinkwithgoogle.com/intl/pt-br/futuro-do-marketing/privacidade-e-</w:t>
+        </w:r>
+        <w:r>
+          <w:rPr>
+            <w:rStyle w:val="Hiperligao"/>
+          </w:rPr>
+          <w:t>seguran%C3%A7a/privacidade-seguranc-e-educacao-base-das-novas-geracoes-de-conectados/</w:t>
         </w:r>
       </w:hyperlink>
       <w:r>
@@ -1405,10 +1397,7 @@
         <w:t>,</w:t>
       </w:r>
       <w:r>
-        <w:t xml:space="preserve"> </w:t>
-      </w:r>
-      <w:r>
-        <w:t>Consultado a 26 de Dezembro de 2021</w:t>
+        <w:t xml:space="preserve"> Consultado a 26 de Dezembro de 2021</w:t>
       </w:r>
     </w:p>
     <w:p>
@@ -1417,10 +1406,7 @@
         <w:ind w:start="17.70pt" w:hanging="17.70pt"/>
       </w:pPr>
       <w:r>
-        <w:t>C</w:t>
-      </w:r>
-      <w:r>
-        <w:t>odoschool</w:t>
+        <w:t>Codoschool</w:t>
       </w:r>
       <w:r>
         <w:t xml:space="preserve">, </w:t>
@@ -3115,15 +3101,6 @@
   </w:num>
   <w:num w:numId="25">
     <w:abstractNumId w:val="14"/>
-    <w:lvlOverride w:ilvl="0"/>
-    <w:lvlOverride w:ilvl="1"/>
-    <w:lvlOverride w:ilvl="2"/>
-    <w:lvlOverride w:ilvl="3"/>
-    <w:lvlOverride w:ilvl="4"/>
-    <w:lvlOverride w:ilvl="5"/>
-    <w:lvlOverride w:ilvl="6"/>
-    <w:lvlOverride w:ilvl="7"/>
-    <w:lvlOverride w:ilvl="8"/>
   </w:num>
 </w:numbering>
 </file>
@@ -3554,6 +3531,7 @@
   <w:style w:type="character" w:default="1" w:styleId="Tipodeletrapredefinidodopargrafo">
     <w:name w:val="Default Paragraph Font"/>
     <w:uiPriority w:val="1"/>
+    <w:semiHidden/>
     <w:unhideWhenUsed/>
   </w:style>
   <w:style w:type="table" w:default="1" w:styleId="Tabelanormal">

</xml_diff>

<commit_message>
Mudança nos tópicos da descrição do estado da arte.
</commit_message>
<xml_diff>
--- a/Relatório_Grupo_7.docx
+++ b/Relatório_Grupo_7.docx
@@ -321,30 +321,53 @@
       <w:r>
         <w:t>Keywords—</w:t>
       </w:r>
+      <w:proofErr w:type="spellStart"/>
       <w:r>
         <w:t>e</w:t>
       </w:r>
       <w:r>
-        <w:t>ducação,</w:t>
-      </w:r>
-      <w:r>
-        <w:t xml:space="preserve"> s</w:t>
-      </w:r>
-      <w:r>
-        <w:t xml:space="preserve">egurança, </w:t>
-      </w:r>
+        <w:t>ducação</w:t>
+      </w:r>
+      <w:proofErr w:type="spellEnd"/>
+      <w:r>
+        <w:t>,</w:t>
+      </w:r>
+      <w:r>
+        <w:t xml:space="preserve"> </w:t>
+      </w:r>
+      <w:proofErr w:type="spellStart"/>
+      <w:r>
+        <w:t>s</w:t>
+      </w:r>
+      <w:r>
+        <w:t>egurança</w:t>
+      </w:r>
+      <w:proofErr w:type="spellEnd"/>
+      <w:r>
+        <w:t xml:space="preserve">, </w:t>
+      </w:r>
+      <w:proofErr w:type="spellStart"/>
       <w:r>
         <w:t>p</w:t>
       </w:r>
       <w:r>
-        <w:t>rivacidade,</w:t>
-      </w:r>
-      <w:r>
-        <w:t xml:space="preserve"> e</w:t>
+        <w:t>rivacidade</w:t>
+      </w:r>
+      <w:proofErr w:type="spellEnd"/>
+      <w:r>
+        <w:t>,</w:t>
+      </w:r>
+      <w:r>
+        <w:t xml:space="preserve"> </w:t>
+      </w:r>
+      <w:proofErr w:type="spellStart"/>
+      <w:r>
+        <w:t>e</w:t>
       </w:r>
       <w:r>
         <w:t>xtensão</w:t>
       </w:r>
+      <w:proofErr w:type="spellEnd"/>
     </w:p>
     <w:p>
       <w:pPr>
@@ -360,12 +383,28 @@
     <w:p>
       <w:pPr>
         <w:pStyle w:val="Corpodetexto"/>
-        <w:rPr>
-          <w:lang w:val="pt-PT"/>
-        </w:rPr>
-      </w:pPr>
-      <w:r>
-        <w:t>Com a constante utilização da Internet existem um tema que é essencial ser discutido e tratado, Segurança e Privacidade. Ao longo deste trabalho iremos falar com um pouco mais de detalhe sobre este assunto, fazendo ainda uma analise de algumas soluções que já existem para o mesmo, bem como de um sistema que desenvolvemos com o intuito de englobar estas duas vertentes numa perspetiva mais educativa. Por fim, falaremos de algumas vantagens e desvantagens que ambos os sistemas de proteção possuem, seguido de uma breve comparação entre eles</w:t>
+      </w:pPr>
+      <w:r>
+        <w:t xml:space="preserve">Com a constante utilização da Internet existem um tema que é essencial ser discutido e tratado, Segurança e Privacidade. </w:t>
+      </w:r>
+    </w:p>
+    <w:p>
+      <w:pPr>
+        <w:pStyle w:val="Corpodetexto"/>
+      </w:pPr>
+      <w:r>
+        <w:t>Ao longo deste trabalho iremos falar com um pouco mais de detalhe sobre este assunto, fazendo ainda uma analise de algumas soluções que já existem para o mesmo, bem como de um sistema que desenvolvemos com o intuito de englobar estas duas vertentes numa perspetiva mais educativa.</w:t>
+      </w:r>
+    </w:p>
+    <w:p>
+      <w:pPr>
+        <w:pStyle w:val="Corpodetexto"/>
+        <w:rPr>
+          <w:lang w:val="pt-PT"/>
+        </w:rPr>
+      </w:pPr>
+      <w:r>
+        <w:t>Por fim, falaremos de algumas vantagens e desvantagens que ambos os sistemas de proteção possuem, seguido de uma breve comparação entre eles</w:t>
       </w:r>
       <w:r>
         <w:rPr>
@@ -396,13 +435,7 @@
         </w:rPr>
       </w:pPr>
       <w:r>
-        <w:t>B</w:t>
-      </w:r>
-      <w:r>
-        <w:rPr>
-          <w:lang w:val="pt-PT"/>
-        </w:rPr>
-        <w:t>reve descrição</w:t>
+        <w:t xml:space="preserve">Normalmente quando se fala em privacidade e segurança pensamos que são praticamente a mesma coisa, o que é normal porque às vezes as duas estão sobrepostas, mas apesar de estarem relacionadas existem algumas diferenças que são essenciais sabermos para nos protegermos no mundo online. </w:t>
       </w:r>
     </w:p>
     <w:p>
@@ -410,7 +443,10 @@
         <w:pStyle w:val="Ttulo2"/>
       </w:pPr>
       <w:r>
-        <w:t>Educação para segurança</w:t>
+        <w:t>Qual é a diferença entre privacidade e segurança</w:t>
+      </w:r>
+      <w:r>
+        <w:t>?</w:t>
       </w:r>
     </w:p>
     <w:p>
@@ -432,7 +468,7 @@
         <w:pStyle w:val="Ttulo2"/>
       </w:pPr>
       <w:r>
-        <w:t>Privacidade na Web</w:t>
+        <w:t>Dicas para protegemos a nossa privacidade e segurança</w:t>
       </w:r>
     </w:p>
     <w:p>
@@ -451,6 +487,34 @@
     </w:p>
     <w:p>
       <w:pPr>
+        <w:pStyle w:val="Ttulo2"/>
+      </w:pPr>
+      <w:r>
+        <w:t xml:space="preserve">A educação </w:t>
+      </w:r>
+      <w:r>
+        <w:t>par</w:t>
+      </w:r>
+      <w:r>
+        <w:t>a segurança e Privacidade na web</w:t>
+      </w:r>
+    </w:p>
+    <w:p>
+      <w:pPr>
+        <w:pStyle w:val="Corpodetexto"/>
+        <w:rPr>
+          <w:lang w:val="pt-PT"/>
+        </w:rPr>
+      </w:pPr>
+      <w:r>
+        <w:rPr>
+          <w:lang w:val="pt-PT"/>
+        </w:rPr>
+        <w:t>Explicar</w:t>
+      </w:r>
+    </w:p>
+    <w:p>
+      <w:pPr>
         <w:pStyle w:val="Ttulo1"/>
       </w:pPr>
       <w:r>
@@ -505,8 +569,20 @@
         <w:pStyle w:val="Corpodetexto"/>
       </w:pPr>
       <w:r>
-        <w:t xml:space="preserve">Esta extensão é um sistema de pesquisa muito popular focado na privacidade uma vez que nenhum não armazena o endereço ou informação do utilizador. Apesar de funcionar como um motor de pesquisar, possui também alguns recursos uteis, como um gerador de password entre outras, e está disponível para a maioria dos principais sistemas operacionais e navegadores. Para além disto bloqueia anúncios indesejados, não guarda o histórico da pesquisa apenas informa quais os </w:t>
-      </w:r>
+        <w:t xml:space="preserve">Esta extensão é um sistema de pesquisa muito popular focado na privacidade uma vez que nenhum não armazena o endereço ou informação do utilizador. </w:t>
+      </w:r>
+    </w:p>
+    <w:p>
+      <w:pPr>
+        <w:pStyle w:val="Corpodetexto"/>
+      </w:pPr>
+      <w:r>
+        <w:t xml:space="preserve">Apesar de funcionar como um motor de pesquisar, possui também alguns recursos uteis, como um gerador de password entre outras, e está disponível para a maioria dos principais </w:t>
+      </w:r>
+      <w:r>
+        <w:t xml:space="preserve">sistemas operacionais e navegadores. Para além disto bloqueia anúncios indesejados, não guarda o histórico da pesquisa apenas informa quais os </w:t>
+      </w:r>
+      <w:proofErr w:type="spellStart"/>
       <w:r>
         <w:rPr>
           <w:i/>
@@ -514,8 +590,17 @@
         </w:rPr>
         <w:t>trackers</w:t>
       </w:r>
-      <w:r>
-        <w:t xml:space="preserve"> que foram bloqueados. Tem alguns problemas, que veremos num dos pontos seguintes, mas no geral é um bom exemplo de respeito da privacidade do utilizador.</w:t>
+      <w:proofErr w:type="spellEnd"/>
+      <w:r>
+        <w:t xml:space="preserve"> que foram bloqueados. </w:t>
+      </w:r>
+    </w:p>
+    <w:p>
+      <w:pPr>
+        <w:pStyle w:val="Corpodetexto"/>
+      </w:pPr>
+      <w:r>
+        <w:t>Tem alguns problemas, que veremos num dos pontos seguintes, mas no geral é um bom exemplo de respeito da privacidade do utilizador.</w:t>
       </w:r>
     </w:p>
     <w:p>
@@ -531,40 +616,7 @@
         <w:pStyle w:val="Corpodetexto"/>
       </w:pPr>
       <w:r>
-        <w:t xml:space="preserve">First, confirm that you have the correct template for your paper size. This template has been tailored for output on the </w:t>
-      </w:r>
-      <w:r>
-        <w:rPr>
-          <w:lang w:val="en-US"/>
-        </w:rPr>
-        <w:t>A4</w:t>
-      </w:r>
-      <w:r>
-        <w:t xml:space="preserve"> paper size. If you are using </w:t>
-      </w:r>
-      <w:r>
-        <w:rPr>
-          <w:lang w:val="en-US"/>
-        </w:rPr>
-        <w:t>US letter</w:t>
-      </w:r>
-      <w:r>
-        <w:t>-sized paper, please close this</w:t>
-      </w:r>
-      <w:r>
-        <w:t xml:space="preserve"> file and download the </w:t>
-      </w:r>
-      <w:r>
-        <w:rPr>
-          <w:lang w:val="en-US"/>
-        </w:rPr>
-        <w:t xml:space="preserve">Microsoft Word, Letter </w:t>
-      </w:r>
-      <w:r>
-        <w:t>file</w:t>
-      </w:r>
-      <w:r>
-        <w:t>.</w:t>
+        <w:t>F</w:t>
       </w:r>
     </w:p>
     <w:p>
@@ -580,40 +632,7 @@
         <w:pStyle w:val="Corpodetexto"/>
       </w:pPr>
       <w:r>
-        <w:t xml:space="preserve">First, confirm that you have the correct template for your paper size. This template has been tailored for output on the </w:t>
-      </w:r>
-      <w:r>
-        <w:rPr>
-          <w:lang w:val="en-US"/>
-        </w:rPr>
-        <w:t>A4</w:t>
-      </w:r>
-      <w:r>
-        <w:t xml:space="preserve"> paper size. If you are using </w:t>
-      </w:r>
-      <w:r>
-        <w:rPr>
-          <w:lang w:val="en-US"/>
-        </w:rPr>
-        <w:t>US letter</w:t>
-      </w:r>
-      <w:r>
-        <w:t>-sized paper, please close this</w:t>
-      </w:r>
-      <w:r>
-        <w:t xml:space="preserve"> file and download the </w:t>
-      </w:r>
-      <w:r>
-        <w:rPr>
-          <w:lang w:val="en-US"/>
-        </w:rPr>
-        <w:t xml:space="preserve">Microsoft Word, Letter </w:t>
-      </w:r>
-      <w:r>
-        <w:t>file</w:t>
-      </w:r>
-      <w:r>
-        <w:t>.</w:t>
+        <w:t>F</w:t>
       </w:r>
     </w:p>
     <w:p>
@@ -1044,13 +1063,31 @@
       <w:r>
         <w:t xml:space="preserve">Em certos casos não bloqueia anúncios no </w:t>
       </w:r>
+      <w:proofErr w:type="spellStart"/>
       <w:r>
         <w:rPr>
           <w:i/>
           <w:iCs/>
         </w:rPr>
-        <w:t>Yandex Direct</w:t>
-      </w:r>
+        <w:t>Yandex</w:t>
+      </w:r>
+      <w:proofErr w:type="spellEnd"/>
+      <w:r>
+        <w:rPr>
+          <w:i/>
+          <w:iCs/>
+        </w:rPr>
+        <w:t xml:space="preserve"> </w:t>
+      </w:r>
+      <w:proofErr w:type="spellStart"/>
+      <w:r>
+        <w:rPr>
+          <w:i/>
+          <w:iCs/>
+        </w:rPr>
+        <w:t>Direct</w:t>
+      </w:r>
+      <w:proofErr w:type="spellEnd"/>
       <w:r>
         <w:t>.</w:t>
       </w:r>
@@ -1139,6 +1176,7 @@
       <w:r>
         <w:t xml:space="preserve">Protege as atividades online dos utilizadores, bloqueando não só </w:t>
       </w:r>
+      <w:proofErr w:type="spellStart"/>
       <w:r>
         <w:rPr>
           <w:i/>
@@ -1146,6 +1184,7 @@
         </w:rPr>
         <w:t>trackers</w:t>
       </w:r>
+      <w:proofErr w:type="spellEnd"/>
       <w:r>
         <w:t xml:space="preserve"> como domínios</w:t>
       </w:r>
@@ -1174,6 +1213,7 @@
       <w:r>
         <w:t xml:space="preserve">Bloqueia anúncios por </w:t>
       </w:r>
+      <w:proofErr w:type="spellStart"/>
       <w:r>
         <w:rPr>
           <w:i/>
@@ -1181,6 +1221,7 @@
         </w:rPr>
         <w:t>default</w:t>
       </w:r>
+      <w:proofErr w:type="spellEnd"/>
       <w:r>
         <w:t>, o que protege a</w:t>
       </w:r>
@@ -1274,6 +1315,7 @@
       <w:r>
         <w:t xml:space="preserve">Não desativa o </w:t>
       </w:r>
+      <w:proofErr w:type="spellStart"/>
       <w:r>
         <w:rPr>
           <w:i/>
@@ -1281,6 +1323,7 @@
         </w:rPr>
         <w:t>tracking</w:t>
       </w:r>
+      <w:proofErr w:type="spellEnd"/>
       <w:r>
         <w:t xml:space="preserve"> por parte das redes sociais, por exemplo.</w:t>
       </w:r>

</xml_diff>

<commit_message>
Versão mais atualizada do relatório.
</commit_message>
<xml_diff>
--- a/Relatório_Grupo_7.docx
+++ b/Relatório_Grupo_7.docx
@@ -133,13 +133,6 @@
           <w:lang w:val="pt-PT"/>
         </w:rPr>
         <w:br w:type="column"/>
-      </w:r>
-      <w:r>
-        <w:rPr>
-          <w:sz w:val="18"/>
-          <w:szCs w:val="18"/>
-          <w:lang w:val="pt-PT"/>
-        </w:rPr>
         <w:t>Rui Manuel Rodrigues dos Santos</w:t>
       </w:r>
       <w:r>
@@ -212,13 +205,6 @@
           <w:lang w:val="pt-PT"/>
         </w:rPr>
         <w:br w:type="column"/>
-      </w:r>
-      <w:r>
-        <w:rPr>
-          <w:sz w:val="18"/>
-          <w:szCs w:val="18"/>
-          <w:lang w:val="pt-PT"/>
-        </w:rPr>
         <w:t>Sara Daniela Ferreira de Sousa</w:t>
       </w:r>
       <w:r>
@@ -460,127 +446,214 @@
         <w:rPr>
           <w:lang w:val="pt-PT"/>
         </w:rPr>
+        <w:t xml:space="preserve">Quando falamos em privacidade na web estamos a </w:t>
+      </w:r>
+      <w:r>
+        <w:rPr>
+          <w:lang w:val="pt-PT"/>
+        </w:rPr>
+        <w:t>referir</w:t>
+      </w:r>
+      <w:r>
+        <w:rPr>
+          <w:lang w:val="pt-PT"/>
+        </w:rPr>
+        <w:t>-n</w:t>
+      </w:r>
+      <w:r>
+        <w:rPr>
+          <w:lang w:val="pt-PT"/>
+        </w:rPr>
+        <w:t>os</w:t>
+      </w:r>
+      <w:r>
+        <w:rPr>
+          <w:lang w:val="pt-PT"/>
+        </w:rPr>
+        <w:t xml:space="preserve"> a quaisquer direitos que tenhamos de controlar as nossas informações pessoais, e como elas são usadas, como é o caso das políticas de privacidade em que temos de ler e concordar, para fazer download de um aplicativo, ou até mesmo a nossa localização ou endereço IP.</w:t>
+      </w:r>
+    </w:p>
+    <w:p>
+      <w:pPr>
+        <w:pStyle w:val="Corpodetexto"/>
+        <w:rPr>
+          <w:lang w:val="pt-PT"/>
+        </w:rPr>
+      </w:pPr>
+      <w:r>
+        <w:rPr>
+          <w:lang w:val="pt-PT"/>
+        </w:rPr>
+        <w:t xml:space="preserve">Já a segurança, por outro lado, refere-se à forma como as nossas informações pessoais são protegidas, isto é, todos os cuidados que temos, ou devemos ter, para proteger todos os dispositivos que fazem parte da internet, como os nossos computadores, e que estão vulneráveis a ataques de cibercriminosos. É </w:t>
+      </w:r>
+      <w:r>
+        <w:rPr>
+          <w:lang w:val="pt-PT"/>
+        </w:rPr>
+        <w:t>a partir</w:t>
+      </w:r>
+      <w:r>
+        <w:rPr>
+          <w:lang w:val="pt-PT"/>
+        </w:rPr>
+        <w:t xml:space="preserve"> disto que surgiu a segurança informática que trata da confidencialidade, integridade e disponibilidade de todas estas informações na web.</w:t>
+      </w:r>
+    </w:p>
+    <w:p>
+      <w:pPr>
+        <w:pStyle w:val="Corpodetexto"/>
+        <w:rPr>
+          <w:lang w:val="pt-PT"/>
+        </w:rPr>
+      </w:pPr>
+      <w:r>
+        <w:rPr>
+          <w:lang w:val="pt-PT"/>
+        </w:rPr>
+        <w:t xml:space="preserve">Um bom exemplo de distinção entre este dois subtemas é o caso em que criamos um seguro. Para tal será necessário fornecer informações à seguradora para criar uma conta de cliente fornecer serviços, mas </w:t>
+      </w:r>
+      <w:r>
+        <w:rPr>
+          <w:lang w:val="pt-PT"/>
+        </w:rPr>
+        <w:t>a mesma</w:t>
+      </w:r>
+      <w:r>
+        <w:rPr>
+          <w:lang w:val="pt-PT"/>
+        </w:rPr>
+        <w:t xml:space="preserve"> continua a proteger os nossos dados, </w:t>
+      </w:r>
+      <w:r>
+        <w:rPr>
+          <w:lang w:val="pt-PT"/>
+        </w:rPr>
+        <w:t>ou seja,</w:t>
+      </w:r>
+      <w:r>
+        <w:rPr>
+          <w:lang w:val="pt-PT"/>
+        </w:rPr>
+        <w:t xml:space="preserve"> a nossa privacidade e segurança são mantidas. Caso a mesma seguradora faculte essas informações a terceiros, isto num caso em que tenhamos assinado um contrato a concordar com estas práticas, a nossa privacidade poderá estar </w:t>
+      </w:r>
+      <w:r>
+        <w:rPr>
+          <w:lang w:val="pt-PT"/>
+        </w:rPr>
+        <w:t>comprometida,</w:t>
+      </w:r>
+      <w:r>
+        <w:rPr>
+          <w:lang w:val="pt-PT"/>
+        </w:rPr>
+        <w:t xml:space="preserve"> mas não a nossa segurança. No pior dos casos, se a seguradora for alvo de um ciberataque, por exemplo, </w:t>
+      </w:r>
+      <w:r>
+        <w:rPr>
+          <w:lang w:val="pt-PT"/>
+        </w:rPr>
+        <w:t>aí</w:t>
+      </w:r>
+      <w:r>
+        <w:rPr>
+          <w:lang w:val="pt-PT"/>
+        </w:rPr>
+        <w:t xml:space="preserve"> estaremos perante um caso em que a nossa privacidade e segurança está comprometida.</w:t>
+      </w:r>
+    </w:p>
+    <w:p>
+      <w:pPr>
+        <w:pStyle w:val="Ttulo2"/>
+      </w:pPr>
+      <w:r>
+        <w:t xml:space="preserve">A educação </w:t>
+      </w:r>
+      <w:r>
+        <w:t>par</w:t>
+      </w:r>
+      <w:r>
+        <w:t>a segurança e Privacidade na web</w:t>
+      </w:r>
+    </w:p>
+    <w:p>
+      <w:pPr>
+        <w:pStyle w:val="Corpodetexto"/>
+        <w:rPr>
+          <w:lang w:val="pt-PT"/>
+        </w:rPr>
+      </w:pPr>
+      <w:r>
+        <w:rPr>
+          <w:lang w:val="pt-PT"/>
+        </w:rPr>
         <w:t>Explicar</w:t>
       </w:r>
     </w:p>
     <w:p>
       <w:pPr>
+        <w:pStyle w:val="Ttulo1"/>
+      </w:pPr>
+      <w:r>
+        <w:t>Descrição dos sistemas testados</w:t>
+      </w:r>
+    </w:p>
+    <w:p>
+      <w:pPr>
+        <w:pStyle w:val="Corpodetexto"/>
+      </w:pPr>
+      <w:r>
+        <w:rPr>
+          <w:lang w:val="pt-PT"/>
+        </w:rPr>
+        <w:t>Nest</w:t>
+      </w:r>
+      <w:r>
+        <w:rPr>
+          <w:lang w:val="pt-PT"/>
+        </w:rPr>
+        <w:t>a</w:t>
+      </w:r>
+      <w:r>
+        <w:rPr>
+          <w:lang w:val="pt-PT"/>
+        </w:rPr>
+        <w:t xml:space="preserve"> </w:t>
+      </w:r>
+      <w:r>
+        <w:rPr>
+          <w:lang w:val="pt-PT"/>
+        </w:rPr>
+        <w:t>seção</w:t>
+      </w:r>
+      <w:r>
+        <w:rPr>
+          <w:lang w:val="pt-PT"/>
+        </w:rPr>
+        <w:t xml:space="preserve"> iremos descrever com algum detalhe as extensões que escolhemos, com base numa análise em que tivemos em conta a melhor classificação online/comentários mais positivos, a nossa testagem entre outros fatores que serão discutidos nos pontos seguintes deste relatório, e que são um bom exemplo de foco na segurança e privacidade do utilizador final.</w:t>
+      </w:r>
+    </w:p>
+    <w:p>
+      <w:pPr>
         <w:pStyle w:val="Ttulo2"/>
       </w:pPr>
       <w:r>
-        <w:t>Dicas para protegemos a nossa privacidade e segurança</w:t>
+        <w:t>DuckDuckGo</w:t>
       </w:r>
     </w:p>
     <w:p>
       <w:pPr>
         <w:pStyle w:val="Corpodetexto"/>
-        <w:rPr>
-          <w:lang w:val="pt-PT"/>
-        </w:rPr>
-      </w:pPr>
-      <w:r>
-        <w:rPr>
-          <w:lang w:val="pt-PT"/>
-        </w:rPr>
-        <w:t>Explicar</w:t>
-      </w:r>
-    </w:p>
-    <w:p>
-      <w:pPr>
-        <w:pStyle w:val="Ttulo2"/>
-      </w:pPr>
-      <w:r>
-        <w:t xml:space="preserve">A educação </w:t>
-      </w:r>
-      <w:r>
-        <w:t>par</w:t>
-      </w:r>
-      <w:r>
-        <w:t>a segurança e Privacidade na web</w:t>
+      </w:pPr>
+      <w:r>
+        <w:t xml:space="preserve">Esta extensão é um sistema de pesquisa muito popular focado na privacidade uma vez que nenhum não armazena o endereço ou informação do utilizador. </w:t>
       </w:r>
     </w:p>
     <w:p>
       <w:pPr>
         <w:pStyle w:val="Corpodetexto"/>
-        <w:rPr>
-          <w:lang w:val="pt-PT"/>
-        </w:rPr>
-      </w:pPr>
-      <w:r>
-        <w:rPr>
-          <w:lang w:val="pt-PT"/>
-        </w:rPr>
-        <w:t>Explicar</w:t>
-      </w:r>
-    </w:p>
-    <w:p>
-      <w:pPr>
-        <w:pStyle w:val="Ttulo1"/>
-      </w:pPr>
-      <w:r>
-        <w:t>Descrição dos sistemas testados</w:t>
-      </w:r>
-    </w:p>
-    <w:p>
-      <w:pPr>
-        <w:pStyle w:val="Corpodetexto"/>
-      </w:pPr>
-      <w:r>
-        <w:rPr>
-          <w:lang w:val="pt-PT"/>
-        </w:rPr>
-        <w:t>Nest</w:t>
-      </w:r>
-      <w:r>
-        <w:rPr>
-          <w:lang w:val="pt-PT"/>
-        </w:rPr>
-        <w:t>a</w:t>
-      </w:r>
-      <w:r>
-        <w:rPr>
-          <w:lang w:val="pt-PT"/>
-        </w:rPr>
-        <w:t xml:space="preserve"> </w:t>
-      </w:r>
-      <w:r>
-        <w:rPr>
-          <w:lang w:val="pt-PT"/>
-        </w:rPr>
-        <w:t>seção</w:t>
-      </w:r>
-      <w:r>
-        <w:rPr>
-          <w:lang w:val="pt-PT"/>
-        </w:rPr>
-        <w:t xml:space="preserve"> iremos descrever com algum detalhe as extensões que escolhemos, com base numa análise em que tivemos em conta a melhor classificação online/comentários mais positivos, a nossa testagem entre outros fatores que serão discutidos nos pontos seguintes deste relatório, e que são um bom exemplo de foco na segurança e privacidade do utilizador final.</w:t>
-      </w:r>
-    </w:p>
-    <w:p>
-      <w:pPr>
-        <w:pStyle w:val="Ttulo2"/>
-      </w:pPr>
-      <w:r>
-        <w:t>DuckDuckGo</w:t>
-      </w:r>
-    </w:p>
-    <w:p>
-      <w:pPr>
-        <w:pStyle w:val="Corpodetexto"/>
-      </w:pPr>
-      <w:r>
-        <w:t xml:space="preserve">Esta extensão é um sistema de pesquisa muito popular focado na privacidade uma vez que nenhum não armazena o endereço ou informação do utilizador. </w:t>
-      </w:r>
-    </w:p>
-    <w:p>
-      <w:pPr>
-        <w:pStyle w:val="Corpodetexto"/>
-      </w:pPr>
-      <w:r>
-        <w:t xml:space="preserve">Apesar de funcionar como um motor de pesquisar, possui também alguns recursos uteis, como um gerador de password entre outras, e está disponível para a maioria dos principais </w:t>
-      </w:r>
-      <w:r>
-        <w:t xml:space="preserve">sistemas operacionais e navegadores. Para além disto bloqueia anúncios indesejados, não guarda o histórico da pesquisa apenas informa quais os </w:t>
+      </w:pPr>
+      <w:r>
+        <w:t xml:space="preserve">Apesar de funcionar como um motor de pesquisar, possui também alguns recursos uteis, como um gerador de password entre outras, e está disponível para a maioria dos principais sistemas operacionais e navegadores. Para além disto bloqueia anúncios indesejados, não guarda o histórico da pesquisa apenas informa quais os </w:t>
       </w:r>
       <w:proofErr w:type="spellStart"/>
       <w:r>
@@ -593,6 +666,9 @@
       <w:proofErr w:type="spellEnd"/>
       <w:r>
         <w:t xml:space="preserve"> que foram bloqueados. </w:t>
+      </w:r>
+      <w:r>
+        <w:t>Dispõe ainda da opção de desligar a proteção de privacidade de um site caso esta esteja a interferir com o funcionamento do mesmo, e este é adicionado à sua lista de sites desprotegidos, ou até mesmo indicar que este contém problemas e a extensão irá tentar resolver o problema.</w:t>
       </w:r>
     </w:p>
     <w:p>
@@ -823,9 +899,133 @@
         <w:ind w:start="28.90pt" w:hanging="14.45pt"/>
       </w:pPr>
       <w:r>
-        <w:t>É um aplicativo simples e de fácil utilização</w:t>
-      </w:r>
-      <w:r>
+        <w:rPr>
+          <w:lang w:val="pt-PT"/>
+        </w:rPr>
+        <w:t xml:space="preserve">Com recurso a </w:t>
+      </w:r>
+      <w:r>
+        <w:rPr>
+          <w:lang w:val="pt-PT"/>
+        </w:rPr>
+        <w:t>TOSDR (</w:t>
+      </w:r>
+      <w:proofErr w:type="spellStart"/>
+      <w:r>
+        <w:rPr>
+          <w:lang w:val="pt-PT"/>
+        </w:rPr>
+        <w:t>Terms</w:t>
+      </w:r>
+      <w:proofErr w:type="spellEnd"/>
+      <w:r>
+        <w:rPr>
+          <w:lang w:val="pt-PT"/>
+        </w:rPr>
+        <w:t xml:space="preserve"> </w:t>
+      </w:r>
+      <w:proofErr w:type="spellStart"/>
+      <w:r>
+        <w:rPr>
+          <w:lang w:val="pt-PT"/>
+        </w:rPr>
+        <w:t>Of</w:t>
+      </w:r>
+      <w:proofErr w:type="spellEnd"/>
+      <w:r>
+        <w:rPr>
+          <w:lang w:val="pt-PT"/>
+        </w:rPr>
+        <w:t xml:space="preserve"> </w:t>
+      </w:r>
+      <w:proofErr w:type="spellStart"/>
+      <w:r>
+        <w:rPr>
+          <w:lang w:val="pt-PT"/>
+        </w:rPr>
+        <w:t>Service</w:t>
+      </w:r>
+      <w:proofErr w:type="spellEnd"/>
+      <w:r>
+        <w:rPr>
+          <w:lang w:val="pt-PT"/>
+        </w:rPr>
+        <w:t xml:space="preserve"> </w:t>
+      </w:r>
+      <w:proofErr w:type="spellStart"/>
+      <w:r>
+        <w:rPr>
+          <w:lang w:val="pt-PT"/>
+        </w:rPr>
+        <w:t>Didn't</w:t>
+      </w:r>
+      <w:proofErr w:type="spellEnd"/>
+      <w:r>
+        <w:rPr>
+          <w:lang w:val="pt-PT"/>
+        </w:rPr>
+        <w:t xml:space="preserve"> </w:t>
+      </w:r>
+      <w:proofErr w:type="spellStart"/>
+      <w:r>
+        <w:rPr>
+          <w:lang w:val="pt-PT"/>
+        </w:rPr>
+        <w:t>Read</w:t>
+      </w:r>
+      <w:proofErr w:type="spellEnd"/>
+      <w:r>
+        <w:rPr>
+          <w:lang w:val="pt-PT"/>
+        </w:rPr>
+        <w:t>)</w:t>
+      </w:r>
+      <w:r>
+        <w:rPr>
+          <w:lang w:val="pt-PT"/>
+        </w:rPr>
+        <w:t xml:space="preserve"> </w:t>
+      </w:r>
+      <w:r>
+        <w:rPr>
+          <w:lang w:val="pt-PT"/>
+        </w:rPr>
+        <w:t xml:space="preserve">permite uma versão resumida e com classificação dos termos de privacidade, poupando não só </w:t>
+      </w:r>
+      <w:r>
+        <w:rPr>
+          <w:lang w:val="pt-PT"/>
+        </w:rPr>
+        <w:t>tempo,</w:t>
+      </w:r>
+      <w:r>
+        <w:rPr>
+          <w:lang w:val="pt-PT"/>
+        </w:rPr>
+        <w:t xml:space="preserve"> mas também mostrando ao utilizador os </w:t>
+      </w:r>
+      <w:r>
+        <w:rPr>
+          <w:lang w:val="pt-PT"/>
+        </w:rPr>
+        <w:t xml:space="preserve">termos de serviço são mais invasivos </w:t>
+      </w:r>
+      <w:r>
+        <w:rPr>
+          <w:lang w:val="pt-PT"/>
+        </w:rPr>
+        <w:t>na</w:t>
+      </w:r>
+      <w:r>
+        <w:rPr>
+          <w:lang w:val="pt-PT"/>
+        </w:rPr>
+        <w:t xml:space="preserve"> mesma</w:t>
+      </w:r>
+      <w:r>
+        <w:rPr>
+          <w:lang w:val="pt-PT"/>
+        </w:rPr>
         <w:t>.</w:t>
       </w:r>
     </w:p>
@@ -898,7 +1098,6 @@
         <w:ind w:start="28.90pt" w:hanging="14.45pt"/>
       </w:pPr>
       <w:r>
-        <w:lastRenderedPageBreak/>
         <w:t>Pode mostrar conteúdo que poderá não ser adequado para todo o tipo de utilizadores como crianças, ou seja não tem pesquisa baseada no utilizador</w:t>
       </w:r>
       <w:r>
@@ -921,7 +1120,19 @@
         <w:rPr>
           <w:lang w:val="pt-PT"/>
         </w:rPr>
-        <w:t xml:space="preserve">Não bloqueia domínios com </w:t>
+        <w:t>Não bloqueia domínios</w:t>
+      </w:r>
+      <w:r>
+        <w:rPr>
+          <w:lang w:val="pt-PT"/>
+        </w:rPr>
+        <w:t>, que podem conter</w:t>
+      </w:r>
+      <w:r>
+        <w:rPr>
+          <w:lang w:val="pt-PT"/>
+        </w:rPr>
+        <w:t xml:space="preserve"> </w:t>
       </w:r>
       <w:r>
         <w:rPr>
@@ -1274,6 +1485,18 @@
         <w:rPr>
           <w:lang w:val="pt-PT"/>
         </w:rPr>
+        <w:t xml:space="preserve"> pois pré bloqueia alguns dos seus </w:t>
+      </w:r>
+      <w:r>
+        <w:rPr>
+          <w:lang w:val="pt-PT"/>
+        </w:rPr>
+        <w:t>conteúdos</w:t>
+      </w:r>
+      <w:r>
+        <w:rPr>
+          <w:lang w:val="pt-PT"/>
+        </w:rPr>
         <w:t>.</w:t>
       </w:r>
     </w:p>
@@ -1411,9 +1634,6 @@
     <w:p>
       <w:pPr>
         <w:pStyle w:val="Corpodetexto"/>
-        <w:rPr>
-          <w:lang w:val="pt-PT"/>
-        </w:rPr>
       </w:pPr>
       <w:r>
         <w:rPr>
@@ -1421,11 +1641,6 @@
         </w:rPr>
         <w:t>Concluir.</w:t>
       </w:r>
-    </w:p>
-    <w:p>
-      <w:pPr>
-        <w:pStyle w:val="Corpodetexto"/>
-      </w:pPr>
     </w:p>
     <w:p>
       <w:pPr>
@@ -1470,6 +1685,52 @@
     <w:p>
       <w:pPr>
         <w:pStyle w:val="references"/>
+      </w:pPr>
+      <w:r>
+        <w:t>B</w:t>
+      </w:r>
+      <w:r>
+        <w:t xml:space="preserve">ennett </w:t>
+      </w:r>
+      <w:r>
+        <w:t>C</w:t>
+      </w:r>
+      <w:r>
+        <w:t xml:space="preserve">yphers and </w:t>
+      </w:r>
+      <w:r>
+        <w:t>G</w:t>
+      </w:r>
+      <w:r>
+        <w:t xml:space="preserve">ennie </w:t>
+      </w:r>
+      <w:r>
+        <w:t>G</w:t>
+      </w:r>
+      <w:r>
+        <w:t xml:space="preserve">ebhart, </w:t>
+      </w:r>
+      <w:hyperlink r:id="rId11" w:history="1">
+        <w:r>
+          <w:rPr>
+            <w:rStyle w:val="Hiperligao"/>
+          </w:rPr>
+          <w:t>https://www.eff.org/wp/behind-the-one-way-mirror</w:t>
+        </w:r>
+      </w:hyperlink>
+      <w:r>
+        <w:t xml:space="preserve">, Consultado a </w:t>
+      </w:r>
+      <w:r>
+        <w:t>19</w:t>
+      </w:r>
+      <w:r>
+        <w:t xml:space="preserve"> de Dezembro de 2021</w:t>
+      </w:r>
+    </w:p>
+    <w:p>
+      <w:pPr>
+        <w:pStyle w:val="references"/>
         <w:ind w:start="17.70pt" w:hanging="17.70pt"/>
       </w:pPr>
       <w:r>
@@ -1478,7 +1739,7 @@
       <w:r>
         <w:t xml:space="preserve">, </w:t>
       </w:r>
-      <w:hyperlink r:id="rId11" w:history="1">
+      <w:hyperlink r:id="rId12" w:history="1">
         <w:r>
           <w:rPr>
             <w:rStyle w:val="Hiperligao"/>
@@ -1499,9 +1760,32 @@
         <w:ind w:start="17.70pt" w:hanging="17.70pt"/>
       </w:pPr>
       <w:r>
+        <w:t>Steve Symanovich</w:t>
+      </w:r>
+      <w:r>
+        <w:t xml:space="preserve">, </w:t>
+      </w:r>
+      <w:hyperlink r:id="rId13" w:history="1">
+        <w:r>
+          <w:rPr>
+            <w:rStyle w:val="Hiperligao"/>
+          </w:rPr>
+          <w:t>https://us.norton.com/internetsecurity-privacy-privacy-vs-security-whats-the-difference.html</w:t>
+        </w:r>
+      </w:hyperlink>
+      <w:r>
+        <w:t>, Consultado a 28 de Dezembro de 2021</w:t>
+      </w:r>
+    </w:p>
+    <w:p>
+      <w:pPr>
+        <w:pStyle w:val="references"/>
+        <w:ind w:start="17.70pt" w:hanging="17.70pt"/>
+      </w:pPr>
+      <w:r>
         <w:t xml:space="preserve">SeguraNet, </w:t>
       </w:r>
-      <w:hyperlink r:id="rId12" w:history="1">
+      <w:hyperlink r:id="rId14" w:history="1">
         <w:r>
           <w:rPr>
             <w:rStyle w:val="Hiperligao"/>
@@ -1524,7 +1808,7 @@
       <w:r>
         <w:t xml:space="preserve">, </w:t>
       </w:r>
-      <w:hyperlink r:id="rId13" w:history="1">
+      <w:hyperlink r:id="rId15" w:history="1">
         <w:r>
           <w:rPr>
             <w:rStyle w:val="Hiperligao"/>
@@ -1544,7 +1828,7 @@
       <w:r>
         <w:t xml:space="preserve">Maven, </w:t>
       </w:r>
-      <w:hyperlink r:id="rId14" w:history="1">
+      <w:hyperlink r:id="rId16" w:history="1">
         <w:r>
           <w:rPr>
             <w:rStyle w:val="Hiperligao"/>
@@ -1567,7 +1851,7 @@
       <w:r>
         <w:t xml:space="preserve">, </w:t>
       </w:r>
-      <w:hyperlink r:id="rId15" w:history="1">
+      <w:hyperlink r:id="rId17" w:history="1">
         <w:r>
           <w:rPr>
             <w:rStyle w:val="Hiperligao"/>
@@ -1590,7 +1874,7 @@
       <w:r>
         <w:t xml:space="preserve">, </w:t>
       </w:r>
-      <w:hyperlink r:id="rId16" w:history="1">
+      <w:hyperlink r:id="rId18" w:history="1">
         <w:r>
           <w:rPr>
             <w:rStyle w:val="Hiperligao"/>
@@ -1619,7 +1903,7 @@
       <w:r>
         <w:t xml:space="preserve">, </w:t>
       </w:r>
-      <w:hyperlink r:id="rId17" w:history="1">
+      <w:hyperlink r:id="rId19" w:history="1">
         <w:r>
           <w:rPr>
             <w:rStyle w:val="Hiperligao"/>
@@ -1645,7 +1929,7 @@
       <w:r>
         <w:t xml:space="preserve">, </w:t>
       </w:r>
-      <w:hyperlink r:id="rId18" w:history="1">
+      <w:hyperlink r:id="rId20" w:history="1">
         <w:r>
           <w:rPr>
             <w:rStyle w:val="Hiperligao"/>
@@ -1671,7 +1955,7 @@
       <w:r>
         <w:t xml:space="preserve">, </w:t>
       </w:r>
-      <w:hyperlink r:id="rId19" w:history="1">
+      <w:hyperlink r:id="rId21" w:history="1">
         <w:r>
           <w:rPr>
             <w:rStyle w:val="Hiperligao"/>
@@ -1697,7 +1981,7 @@
       <w:r>
         <w:t xml:space="preserve">, </w:t>
       </w:r>
-      <w:hyperlink r:id="rId20" w:history="1">
+      <w:hyperlink r:id="rId22" w:history="1">
         <w:r>
           <w:rPr>
             <w:rStyle w:val="Hiperligao"/>
@@ -1723,7 +2007,7 @@
       <w:r>
         <w:t xml:space="preserve">, </w:t>
       </w:r>
-      <w:hyperlink r:id="rId21" w:history="1">
+      <w:hyperlink r:id="rId23" w:history="1">
         <w:r>
           <w:rPr>
             <w:rStyle w:val="Hiperligao"/>
@@ -1749,7 +2033,7 @@
       <w:r>
         <w:t xml:space="preserve">, </w:t>
       </w:r>
-      <w:hyperlink r:id="rId22" w:history="1">
+      <w:hyperlink r:id="rId24" w:history="1">
         <w:r>
           <w:rPr>
             <w:rStyle w:val="Hiperligao"/>
@@ -1778,7 +2062,7 @@
       <w:r>
         <w:t xml:space="preserve"> </w:t>
       </w:r>
-      <w:hyperlink r:id="rId23" w:history="1">
+      <w:hyperlink r:id="rId25" w:history="1">
         <w:r>
           <w:rPr>
             <w:rStyle w:val="Hiperligao"/>
@@ -1808,7 +2092,7 @@
       <w:r>
         <w:t xml:space="preserve">, </w:t>
       </w:r>
-      <w:hyperlink r:id="rId24" w:history="1">
+      <w:hyperlink r:id="rId26" w:history="1">
         <w:r>
           <w:rPr>
             <w:rStyle w:val="Hiperligao"/>

</xml_diff>

<commit_message>
Falta a descriçao do sistema, a discussão final e a conclusão.
</commit_message>
<xml_diff>
--- a/Relatório_Grupo_7.docx
+++ b/Relatório_Grupo_7.docx
@@ -133,13 +133,6 @@
           <w:lang w:val="pt-PT"/>
         </w:rPr>
         <w:br w:type="column"/>
-      </w:r>
-      <w:r>
-        <w:rPr>
-          <w:sz w:val="18"/>
-          <w:szCs w:val="18"/>
-          <w:lang w:val="pt-PT"/>
-        </w:rPr>
         <w:t>Rui Manuel Rodrigues dos Santos</w:t>
       </w:r>
       <w:r>
@@ -212,13 +205,6 @@
           <w:lang w:val="pt-PT"/>
         </w:rPr>
         <w:br w:type="column"/>
-      </w:r>
-      <w:r>
-        <w:rPr>
-          <w:sz w:val="18"/>
-          <w:szCs w:val="18"/>
-          <w:lang w:val="pt-PT"/>
-        </w:rPr>
         <w:t>Sara Daniela Ferreira de Sousa</w:t>
       </w:r>
       <w:r>
@@ -466,7 +452,19 @@
         <w:rPr>
           <w:lang w:val="pt-PT"/>
         </w:rPr>
-        <w:t xml:space="preserve">Já a segurança, por outro lado, refere-se à forma como as nossas informações pessoais são protegidas, isto é, todos os cuidados que temos, ou devemos ter, para proteger todos os dispositivos que fazem parte da internet, como os nossos computadores, e que estão vulneráveis a ataques de cibercriminosos. </w:t>
+        <w:t xml:space="preserve">Já a segurança, por outro lado, refere-se à forma como as nossas informações pessoais são protegidas, isto é, todos os cuidados que temos, ou devemos ter, para proteger todos os dispositivos que fazem parte da internet, como os nossos computadores, e que estão vulneráveis a ataques de </w:t>
+      </w:r>
+      <w:r>
+        <w:rPr>
+          <w:lang w:val="pt-PT"/>
+        </w:rPr>
+        <w:t>cibercriminosos</w:t>
+      </w:r>
+      <w:r>
+        <w:rPr>
+          <w:lang w:val="pt-PT"/>
+        </w:rPr>
+        <w:t xml:space="preserve">. </w:t>
       </w:r>
     </w:p>
     <w:p>
@@ -480,7 +478,19 @@
         <w:rPr>
           <w:lang w:val="pt-PT"/>
         </w:rPr>
-        <w:t>É a partir disto que surgiu o termo segurança informática, cujos princípios são a confidencialidade, integridade, disponibilidade, autenticidade e legalidade.</w:t>
+        <w:t>É a partir disto que surgiu o termo segurança informática, cujos princípios são a confidencialidade, integridade, disponibilidade, autenticidade e legalidade</w:t>
+      </w:r>
+      <w:r>
+        <w:rPr>
+          <w:lang w:val="pt-PT"/>
+        </w:rPr>
+        <w:t xml:space="preserve"> [3]</w:t>
+      </w:r>
+      <w:r>
+        <w:rPr>
+          <w:lang w:val="pt-PT"/>
+        </w:rPr>
+        <w:t>.</w:t>
       </w:r>
     </w:p>
     <w:p>
@@ -518,13 +528,21 @@
         <w:rPr>
           <w:lang w:val="pt-PT"/>
         </w:rPr>
-        <w:t xml:space="preserve"> fornecer serviços, mas a mesma continua a proteger os nossos dados, ou seja, a nossa privacidade e segurança são mantidas. Caso a mesma seguradora faculte </w:t>
-      </w:r>
-      <w:r>
-        <w:rPr>
-          <w:lang w:val="pt-PT"/>
-        </w:rPr>
-        <w:t xml:space="preserve">essas informações a terceiros, isto num caso em que tenhamos assinado um contrato a concordar com estas práticas, a nossa privacidade poderá estar comprometida, mas não a nossa segurança. No pior dos casos, se </w:t>
+        <w:t xml:space="preserve"> fornecer serviços, mas a mesma continua a proteger os nossos dados, ou seja, a nossa privacidade e segurança são mantidas. Caso a mesma seguradora faculte essas informações a terceiros, isto num caso em que tenhamos assinado um contrato a concordar com estas práticas, a nossa privacidade poderá estar comprometida, mas não a nossa segurança. </w:t>
+      </w:r>
+    </w:p>
+    <w:p>
+      <w:pPr>
+        <w:pStyle w:val="Corpodetexto"/>
+        <w:rPr>
+          <w:lang w:val="pt-PT"/>
+        </w:rPr>
+      </w:pPr>
+      <w:r>
+        <w:rPr>
+          <w:lang w:val="pt-PT"/>
+        </w:rPr>
+        <w:t xml:space="preserve">No pior dos casos, se </w:t>
       </w:r>
       <w:r>
         <w:rPr>
@@ -536,7 +554,19 @@
         <w:rPr>
           <w:lang w:val="pt-PT"/>
         </w:rPr>
-        <w:t>a seguradora for alvo de um ciberataque, por exemplo, aí estaremos perante um caso em que a nossa privacidade e segurança está comprometida.</w:t>
+        <w:t>a seguradora for alvo de um ciberataque, por exemplo, aí estaremos perante um caso em que a nossa privacidade e segurança está comprometida</w:t>
+      </w:r>
+      <w:r>
+        <w:rPr>
+          <w:lang w:val="pt-PT"/>
+        </w:rPr>
+        <w:t xml:space="preserve"> [4]</w:t>
+      </w:r>
+      <w:r>
+        <w:rPr>
+          <w:lang w:val="pt-PT"/>
+        </w:rPr>
+        <w:t>.</w:t>
       </w:r>
     </w:p>
     <w:p>
@@ -564,85 +594,276 @@
         <w:rPr>
           <w:lang w:val="pt-PT"/>
         </w:rPr>
-        <w:t>Explicar</w:t>
-      </w:r>
-    </w:p>
-    <w:p>
-      <w:pPr>
-        <w:pStyle w:val="Ttulo1"/>
-      </w:pPr>
-      <w:r>
-        <w:t>Descrição dos sistemas testados</w:t>
+        <w:t xml:space="preserve">Tendo já em mente uma diferença entre segurança e privacidade na web, é necessário agora </w:t>
+      </w:r>
+      <w:r>
+        <w:rPr>
+          <w:lang w:val="pt-PT"/>
+        </w:rPr>
+        <w:t>enquadrá-las</w:t>
+      </w:r>
+      <w:r>
+        <w:rPr>
+          <w:lang w:val="pt-PT"/>
+        </w:rPr>
+        <w:t xml:space="preserve"> no nosso </w:t>
+      </w:r>
+      <w:r>
+        <w:rPr>
+          <w:lang w:val="pt-PT"/>
+        </w:rPr>
+        <w:t>tema,</w:t>
+      </w:r>
+      <w:r>
+        <w:rPr>
+          <w:lang w:val="pt-PT"/>
+        </w:rPr>
+        <w:t xml:space="preserve"> mas com uma vertente mais educacional, pois estas são as bases não só para os utilizadores atuais como também as futuras gerações.</w:t>
       </w:r>
     </w:p>
     <w:p>
       <w:pPr>
         <w:pStyle w:val="Corpodetexto"/>
-      </w:pPr>
-      <w:r>
-        <w:rPr>
-          <w:lang w:val="pt-PT"/>
-        </w:rPr>
-        <w:t>Nest</w:t>
-      </w:r>
-      <w:r>
-        <w:rPr>
-          <w:lang w:val="pt-PT"/>
-        </w:rPr>
-        <w:t>a</w:t>
-      </w:r>
-      <w:r>
-        <w:rPr>
-          <w:lang w:val="pt-PT"/>
-        </w:rPr>
-        <w:t xml:space="preserve"> </w:t>
-      </w:r>
-      <w:r>
-        <w:rPr>
-          <w:lang w:val="pt-PT"/>
-        </w:rPr>
-        <w:t>seção</w:t>
-      </w:r>
-      <w:r>
-        <w:rPr>
-          <w:lang w:val="pt-PT"/>
-        </w:rPr>
-        <w:t xml:space="preserve"> iremos descrever com algum detalhe as extensões que escolhemos, com base numa análise em que tivemos em conta a melhor classificação online/comentários mais positivos, a nossa testagem entre outros fatores que serão discutidos nos pontos seguintes deste relatório, e que são um bom exemplo de foco na segurança e privacidade do utilizador final.</w:t>
-      </w:r>
-    </w:p>
-    <w:p>
-      <w:pPr>
-        <w:pStyle w:val="Ttulo2"/>
-      </w:pPr>
-      <w:r>
-        <w:t>DuckDuckGo</w:t>
+        <w:rPr>
+          <w:lang w:val="pt-PT"/>
+        </w:rPr>
+      </w:pPr>
+      <w:r>
+        <w:rPr>
+          <w:lang w:val="pt-PT"/>
+        </w:rPr>
+        <w:t>Para tal é necessário tomar algumas medidas e existem hábitos que tomados com antecedência podem prevenir impactos negativos no futuro, como por exemplo a escolha certa do browser.</w:t>
       </w:r>
     </w:p>
     <w:p>
       <w:pPr>
         <w:pStyle w:val="Corpodetexto"/>
-      </w:pPr>
-      <w:r>
-        <w:t xml:space="preserve">Esta extensão é um sistema de pesquisa muito popular focado na privacidade uma vez que nenhum não armazena o endereço ou informação do utilizador. </w:t>
+        <w:rPr>
+          <w:lang w:val="pt-PT"/>
+        </w:rPr>
+      </w:pPr>
+      <w:r>
+        <w:rPr>
+          <w:lang w:val="pt-PT"/>
+        </w:rPr>
+        <w:t xml:space="preserve">Termos novas gerações de utilizadores responsáveis é fundamentar e é </w:t>
+      </w:r>
+      <w:r>
+        <w:rPr>
+          <w:lang w:val="pt-PT"/>
+        </w:rPr>
+        <w:t>aí</w:t>
+      </w:r>
+      <w:r>
+        <w:rPr>
+          <w:lang w:val="pt-PT"/>
+        </w:rPr>
+        <w:t xml:space="preserve"> que educação é essencial pois permite-nos desenvolver uma autodefesa </w:t>
+      </w:r>
+      <w:r>
+        <w:rPr>
+          <w:lang w:val="pt-PT"/>
+        </w:rPr>
+        <w:t>digital</w:t>
+      </w:r>
+      <w:r>
+        <w:rPr>
+          <w:lang w:val="pt-PT"/>
+        </w:rPr>
+        <w:t xml:space="preserve"> [</w:t>
+      </w:r>
+      <w:r>
+        <w:rPr>
+          <w:lang w:val="pt-PT"/>
+        </w:rPr>
+        <w:t>1]</w:t>
+      </w:r>
+      <w:r>
+        <w:rPr>
+          <w:lang w:val="pt-PT"/>
+        </w:rPr>
+        <w:t xml:space="preserve">. </w:t>
       </w:r>
     </w:p>
     <w:p>
       <w:pPr>
         <w:pStyle w:val="Corpodetexto"/>
-      </w:pPr>
-      <w:r>
-        <w:t xml:space="preserve">Apesar de funcionar como um motor de pesquisar, possui também alguns recursos uteis, como um gerador de password entre outras, e está disponível para a maioria dos principais sistemas operacionais e navegadores. Para além disto bloqueia anúncios indesejados, não guarda o histórico da pesquisa apenas informa quais os </w:t>
+        <w:rPr>
+          <w:lang w:val="pt-PT"/>
+        </w:rPr>
+      </w:pPr>
+      <w:r>
+        <w:rPr>
+          <w:lang w:val="pt-PT"/>
+        </w:rPr>
+        <w:t xml:space="preserve">Em Portugal existe já um projeto, o </w:t>
       </w:r>
       <w:r>
         <w:rPr>
           <w:i/>
           <w:iCs/>
+          <w:lang w:val="pt-PT"/>
+        </w:rPr>
+        <w:t>SeguraNet</w:t>
+      </w:r>
+      <w:r>
+        <w:rPr>
+          <w:lang w:val="pt-PT"/>
+        </w:rPr>
+        <w:t>, que tem como missão promover, na comunidade educativa, uma navegação mais segura na Internet, disponibilizando conteúdos e recursos educativos digitais</w:t>
+      </w:r>
+      <w:r>
+        <w:rPr>
+          <w:lang w:val="pt-PT"/>
+        </w:rPr>
+        <w:t xml:space="preserve"> </w:t>
+      </w:r>
+      <w:r>
+        <w:rPr>
+          <w:lang w:val="pt-PT"/>
+        </w:rPr>
+        <w:t>[</w:t>
+      </w:r>
+      <w:r>
+        <w:rPr>
+          <w:lang w:val="pt-PT"/>
+        </w:rPr>
+        <w:t>5</w:t>
+      </w:r>
+      <w:r>
+        <w:rPr>
+          <w:lang w:val="pt-PT"/>
+        </w:rPr>
+        <w:t>]</w:t>
+      </w:r>
+      <w:r>
+        <w:rPr>
+          <w:lang w:val="pt-PT"/>
+        </w:rPr>
+        <w:t>.</w:t>
+      </w:r>
+    </w:p>
+    <w:p>
+      <w:pPr>
+        <w:pStyle w:val="Corpodetexto"/>
+        <w:rPr>
+          <w:lang w:val="pt-PT"/>
+        </w:rPr>
+      </w:pPr>
+      <w:r>
+        <w:rPr>
+          <w:lang w:val="pt-PT"/>
+        </w:rPr>
+        <w:t xml:space="preserve">Mas como tudo isto não chega a todo o público-alvo, iremos </w:t>
+      </w:r>
+      <w:r>
+        <w:rPr>
+          <w:lang w:val="pt-PT"/>
+        </w:rPr>
+        <w:t>abordar</w:t>
+      </w:r>
+      <w:r>
+        <w:rPr>
+          <w:lang w:val="pt-PT"/>
+        </w:rPr>
+        <w:t xml:space="preserve"> outras vertentes que podem ser uma boa alternativa, como o </w:t>
+      </w:r>
+      <w:r>
+        <w:rPr>
+          <w:i/>
+          <w:iCs/>
+          <w:lang w:val="pt-PT"/>
+        </w:rPr>
+        <w:t>EducaFox</w:t>
+      </w:r>
+      <w:r>
+        <w:rPr>
+          <w:lang w:val="pt-PT"/>
+        </w:rPr>
+        <w:t xml:space="preserve"> que iremos descrever com mais detalhe nos tópicos seguintes.</w:t>
+      </w:r>
+    </w:p>
+    <w:p>
+      <w:pPr>
+        <w:pStyle w:val="Ttulo1"/>
+      </w:pPr>
+      <w:r>
+        <w:t>Descrição dos sistemas testados</w:t>
+      </w:r>
+    </w:p>
+    <w:p>
+      <w:pPr>
+        <w:pStyle w:val="Corpodetexto"/>
+      </w:pPr>
+      <w:r>
+        <w:rPr>
+          <w:lang w:val="pt-PT"/>
+        </w:rPr>
+        <w:t>Nest</w:t>
+      </w:r>
+      <w:r>
+        <w:rPr>
+          <w:lang w:val="pt-PT"/>
+        </w:rPr>
+        <w:t>a</w:t>
+      </w:r>
+      <w:r>
+        <w:rPr>
+          <w:lang w:val="pt-PT"/>
+        </w:rPr>
+        <w:t xml:space="preserve"> </w:t>
+      </w:r>
+      <w:r>
+        <w:rPr>
+          <w:lang w:val="pt-PT"/>
+        </w:rPr>
+        <w:t>seção</w:t>
+      </w:r>
+      <w:r>
+        <w:rPr>
+          <w:lang w:val="pt-PT"/>
+        </w:rPr>
+        <w:t xml:space="preserve"> iremos descrever com algum detalhe as extensões que escolhemos, com base numa análise em que tivemos em conta a melhor classificação online/comentários mais positivos, a nossa testagem entre outros fatores que serão discutidos nos pontos seguintes deste relatório, e que são um bom exemplo de foco na segurança e privacidade do utilizador final.</w:t>
+      </w:r>
+    </w:p>
+    <w:p>
+      <w:pPr>
+        <w:pStyle w:val="Ttulo2"/>
+      </w:pPr>
+      <w:r>
+        <w:t>DuckDuckGo</w:t>
+      </w:r>
+    </w:p>
+    <w:p>
+      <w:pPr>
+        <w:pStyle w:val="Corpodetexto"/>
+      </w:pPr>
+      <w:r>
+        <w:t xml:space="preserve">Esta extensão é um sistema de pesquisa muito popular focado na privacidade uma vez que nenhum não armazena o endereço ou informação do utilizador. </w:t>
+      </w:r>
+    </w:p>
+    <w:p>
+      <w:pPr>
+        <w:pStyle w:val="Corpodetexto"/>
+      </w:pPr>
+      <w:r>
+        <w:t xml:space="preserve">Apesar de funcionar como um motor de pesquisar, possui também alguns recursos uteis, como um gerador de password entre outras, e está disponível para a maioria dos principais sistemas operacionais e navegadores. Para além disto bloqueia anúncios indesejados, não guarda o histórico da pesquisa apenas informa quais os </w:t>
+      </w:r>
+      <w:r>
+        <w:rPr>
+          <w:i/>
+          <w:iCs/>
         </w:rPr>
         <w:t>trackers</w:t>
       </w:r>
       <w:r>
-        <w:t xml:space="preserve"> que foram bloqueados. </w:t>
-      </w:r>
+        <w:t xml:space="preserve"> que foram bloqueados.</w:t>
+      </w:r>
+    </w:p>
+    <w:p>
+      <w:pPr>
+        <w:pStyle w:val="Corpodetexto"/>
+      </w:pPr>
       <w:r>
         <w:t>Dispõe ainda da opção de desligar a proteção de privacidade de um site caso esta esteja a interferir com o funcionamento do mesmo, e este é adicionado à sua lista de sites desprotegidos, ou até mesmo indicar que este contém problemas e a extensão irá tentar resolver o problema.</w:t>
       </w:r>
@@ -682,9 +903,134 @@
     <w:p>
       <w:pPr>
         <w:pStyle w:val="Corpodetexto"/>
-      </w:pPr>
-      <w:r>
-        <w:t>F</w:t>
+        <w:rPr>
+          <w:lang w:val="pt-PT"/>
+        </w:rPr>
+      </w:pPr>
+      <w:r>
+        <w:rPr>
+          <w:lang w:val="pt-PT"/>
+        </w:rPr>
+        <w:t xml:space="preserve">O </w:t>
+      </w:r>
+      <w:r>
+        <w:rPr>
+          <w:i/>
+          <w:iCs/>
+          <w:lang w:val="pt-PT"/>
+        </w:rPr>
+        <w:t>Privacy Badger</w:t>
+      </w:r>
+      <w:r>
+        <w:rPr>
+          <w:lang w:val="pt-PT"/>
+        </w:rPr>
+        <w:t xml:space="preserve"> é uma extensão de código aberto da EFF (</w:t>
+      </w:r>
+      <w:r>
+        <w:rPr>
+          <w:i/>
+          <w:iCs/>
+          <w:lang w:val="pt-PT"/>
+        </w:rPr>
+        <w:t>Electronic Frontier Foundation</w:t>
+      </w:r>
+      <w:r>
+        <w:rPr>
+          <w:lang w:val="pt-PT"/>
+        </w:rPr>
+        <w:t>) criada com o intuito de auxiliar os utilizadores no que toca à sua privacidade na Internet.</w:t>
+      </w:r>
+    </w:p>
+    <w:p>
+      <w:pPr>
+        <w:pStyle w:val="Corpodetexto"/>
+        <w:rPr>
+          <w:lang w:val="pt-PT"/>
+        </w:rPr>
+      </w:pPr>
+      <w:r>
+        <w:rPr>
+          <w:lang w:val="pt-PT"/>
+        </w:rPr>
+        <w:t>Fornece bloqueio limitado, mas usa um método em</w:t>
+      </w:r>
+      <w:r>
+        <w:rPr>
+          <w:lang w:val="pt-PT"/>
+        </w:rPr>
+        <w:t xml:space="preserve"> que</w:t>
+      </w:r>
+      <w:r>
+        <w:rPr>
+          <w:lang w:val="pt-PT"/>
+        </w:rPr>
+        <w:t xml:space="preserve"> aprende a bloquear </w:t>
+      </w:r>
+      <w:r>
+        <w:rPr>
+          <w:i/>
+          <w:iCs/>
+          <w:lang w:val="pt-PT"/>
+        </w:rPr>
+        <w:t>trackers</w:t>
+      </w:r>
+      <w:r>
+        <w:rPr>
+          <w:lang w:val="pt-PT"/>
+        </w:rPr>
+        <w:t xml:space="preserve"> usando uma heurística, o que significa que ele pode detetar </w:t>
+      </w:r>
+      <w:r>
+        <w:rPr>
+          <w:i/>
+          <w:iCs/>
+          <w:lang w:val="pt-PT"/>
+        </w:rPr>
+        <w:t>trackers</w:t>
+      </w:r>
+      <w:r>
+        <w:rPr>
+          <w:lang w:val="pt-PT"/>
+        </w:rPr>
+        <w:t xml:space="preserve"> novos ou incomuns, que os bloqueadores que se baseiam em listas não o fazem,</w:t>
+      </w:r>
+      <w:r>
+        <w:rPr>
+          <w:lang w:val="pt-PT"/>
+        </w:rPr>
+        <w:t xml:space="preserve"> mesmo antes de o site ser carregado</w:t>
+      </w:r>
+      <w:r>
+        <w:rPr>
+          <w:lang w:val="pt-PT"/>
+        </w:rPr>
+        <w:t xml:space="preserve"> e com mais eficiência uma vez que quanto mais o usamos mais eficiente se torna. </w:t>
+      </w:r>
+    </w:p>
+    <w:p>
+      <w:pPr>
+        <w:pStyle w:val="Corpodetexto"/>
+        <w:rPr>
+          <w:lang w:val="pt-PT"/>
+        </w:rPr>
+      </w:pPr>
+      <w:r>
+        <w:rPr>
+          <w:lang w:val="pt-PT"/>
+        </w:rPr>
+        <w:t xml:space="preserve">Contudo este irá decidir a melhor opção a tomar quando se trata de bloquear este conteúdo, e poderá bloquear parcialmente, pois pode fazer com que o site deixe de funcionar corretamente. </w:t>
+      </w:r>
+    </w:p>
+    <w:p>
+      <w:pPr>
+        <w:pStyle w:val="Corpodetexto"/>
+      </w:pPr>
+      <w:r>
+        <w:rPr>
+          <w:lang w:val="pt-PT"/>
+        </w:rPr>
+        <w:t>Ainda assim existe a opção de ser o utilizador a controlar se quer aplicar um bloqueio parcial em vez de um bloqueio total caso este esteja a afetar o mesmo.</w:t>
       </w:r>
     </w:p>
     <w:p>
@@ -736,7 +1082,6 @@
         <w:pStyle w:val="Ttulo2"/>
       </w:pPr>
       <w:r>
-        <w:lastRenderedPageBreak/>
         <w:t>Botão Pontos</w:t>
       </w:r>
     </w:p>
@@ -1460,15 +1805,16 @@
         <w:ind w:start="28.80pt" w:hanging="14.40pt"/>
       </w:pPr>
       <w:r>
-        <w:t>A</w:t>
-      </w:r>
-    </w:p>
-    <w:p>
-      <w:pPr>
-        <w:pStyle w:val="Ttulo3"/>
-      </w:pPr>
-      <w:r>
-        <w:t>Desvantagens</w:t>
+        <w:rPr>
+          <w:lang w:val="pt-PT"/>
+        </w:rPr>
+        <w:t>Oferece dicas ao utilizador de como se pode proteger online</w:t>
+      </w:r>
+      <w:r>
+        <w:rPr>
+          <w:lang w:val="pt-PT"/>
+        </w:rPr>
+        <w:t>.</w:t>
       </w:r>
     </w:p>
     <w:p>
@@ -1481,7 +1827,58 @@
         <w:ind w:start="28.80pt" w:hanging="14.40pt"/>
       </w:pPr>
       <w:r>
-        <w:t>A</w:t>
+        <w:rPr>
+          <w:lang w:val="pt-PT"/>
+        </w:rPr>
+        <w:t xml:space="preserve">Possui </w:t>
+      </w:r>
+      <w:r>
+        <w:rPr>
+          <w:lang w:val="pt-PT"/>
+        </w:rPr>
+        <w:t xml:space="preserve">um questionário para que o </w:t>
+      </w:r>
+      <w:r>
+        <w:rPr>
+          <w:lang w:val="pt-PT"/>
+        </w:rPr>
+        <w:t>utilizador</w:t>
+      </w:r>
+      <w:r>
+        <w:rPr>
+          <w:lang w:val="pt-PT"/>
+        </w:rPr>
+        <w:t xml:space="preserve"> possa testar os seus conhecimentos sobre proteção online, tornando assim a aprendizagem mais desafiante.</w:t>
+      </w:r>
+      <w:r>
+        <w:rPr>
+          <w:lang w:val="pt-PT"/>
+        </w:rPr>
+        <w:t xml:space="preserve">  </w:t>
+      </w:r>
+    </w:p>
+    <w:p>
+      <w:pPr>
+        <w:pStyle w:val="Ttulo3"/>
+      </w:pPr>
+      <w:r>
+        <w:t>Desvantagens</w:t>
+      </w:r>
+    </w:p>
+    <w:p>
+      <w:pPr>
+        <w:pStyle w:val="bulletlist"/>
+        <w:numPr>
+          <w:ilvl w:val="0"/>
+          <w:numId w:val="25"/>
+        </w:numPr>
+        <w:ind w:start="28.80pt" w:hanging="14.40pt"/>
+      </w:pPr>
+      <w:r>
+        <w:rPr>
+          <w:lang w:val="pt-PT"/>
+        </w:rPr>
+        <w:t>Ainda não encontramos.</w:t>
       </w:r>
     </w:p>
     <w:p>
@@ -1546,7 +1943,19 @@
           <w:rPr>
             <w:rStyle w:val="Hiperligao"/>
           </w:rPr>
-          <w:t>https://www.thinkwithgoogle.com/intl/pt-br/futuro-do-marketing/privacidade-e-seguran%C3%A7a/privacidade-seguranc-e-educacao-base-das-novas-geracoes-de-conectados/</w:t>
+          <w:t>https://www.thinkwithgoogle.com/intl/pt-br/futuro-do-marketing/privacidade-e-seguran%C3%A7a/privacidade-seguranc-e-educacao-base-das-novas-geracoes-de-conec</w:t>
+        </w:r>
+        <w:r>
+          <w:rPr>
+            <w:rStyle w:val="Hiperligao"/>
+          </w:rPr>
+          <w:t>t</w:t>
+        </w:r>
+        <w:r>
+          <w:rPr>
+            <w:rStyle w:val="Hiperligao"/>
+          </w:rPr>
+          <w:t>ados/</w:t>
         </w:r>
       </w:hyperlink>
       <w:r>
@@ -1568,6 +1977,7 @@
     <w:p>
       <w:pPr>
         <w:pStyle w:val="references"/>
+        <w:ind w:start="17.70pt" w:hanging="17.70pt"/>
       </w:pPr>
       <w:r>
         <w:t>B</w:t>
@@ -1598,43 +2008,29 @@
           <w:rPr>
             <w:rStyle w:val="Hiperligao"/>
           </w:rPr>
-          <w:t>https://www.eff.org/wp/behind-the-one-way-mirror</w:t>
+          <w:t>https://w</w:t>
         </w:r>
-      </w:hyperlink>
-      <w:r>
-        <w:t xml:space="preserve">, Consultado a </w:t>
-      </w:r>
-      <w:r>
-        <w:t>19</w:t>
-      </w:r>
-      <w:r>
-        <w:t xml:space="preserve"> de Dezembro de 2021</w:t>
-      </w:r>
-    </w:p>
-    <w:p>
-      <w:pPr>
-        <w:pStyle w:val="references"/>
-        <w:ind w:start="17.70pt" w:hanging="17.70pt"/>
-      </w:pPr>
-      <w:r>
-        <w:t>Conselho Nacional de Educação</w:t>
-      </w:r>
-      <w:r>
-        <w:t xml:space="preserve">, </w:t>
-      </w:r>
-      <w:hyperlink r:id="rId12" w:history="1">
         <w:r>
           <w:rPr>
             <w:rStyle w:val="Hiperligao"/>
           </w:rPr>
-          <w:t>https://www.cnedu.pt/pt/politica-de-privacidade</w:t>
+          <w:t>w</w:t>
+        </w:r>
+        <w:r>
+          <w:rPr>
+            <w:rStyle w:val="Hiperligao"/>
+          </w:rPr>
+          <w:t>w.eff.org/wp/behind-the-one-way-mirror</w:t>
         </w:r>
       </w:hyperlink>
       <w:r>
-        <w:t xml:space="preserve">, </w:t>
-      </w:r>
-      <w:r>
-        <w:t>Consultado a 20 de Dezembro de 2021</w:t>
+        <w:t xml:space="preserve">, Consultado a </w:t>
+      </w:r>
+      <w:r>
+        <w:t>19</w:t>
+      </w:r>
+      <w:r>
+        <w:t xml:space="preserve"> de Dezembro de 2021</w:t>
       </w:r>
     </w:p>
     <w:p>
@@ -1645,7 +2041,7 @@
       <w:r>
         <w:t xml:space="preserve">Wikipedia, </w:t>
       </w:r>
-      <w:hyperlink r:id="rId13" w:history="1">
+      <w:hyperlink r:id="rId12" w:history="1">
         <w:r>
           <w:rPr>
             <w:rStyle w:val="Hiperligao"/>
@@ -1668,12 +2064,24 @@
       <w:r>
         <w:t xml:space="preserve">, </w:t>
       </w:r>
-      <w:hyperlink r:id="rId14" w:history="1">
+      <w:hyperlink r:id="rId13" w:history="1">
         <w:r>
           <w:rPr>
             <w:rStyle w:val="Hiperligao"/>
           </w:rPr>
-          <w:t>https://us.norton.com/internetsecurity-privacy-privacy-vs-security-whats-the-difference.html</w:t>
+          <w:t>https://us.n</w:t>
+        </w:r>
+        <w:r>
+          <w:rPr>
+            <w:rStyle w:val="Hiperligao"/>
+          </w:rPr>
+          <w:t>o</w:t>
+        </w:r>
+        <w:r>
+          <w:rPr>
+            <w:rStyle w:val="Hiperligao"/>
+          </w:rPr>
+          <w:t>rton.com/internetsecurity-privacy-privacy-vs-security-whats-the-difference.html</w:t>
         </w:r>
       </w:hyperlink>
       <w:r>
@@ -1688,7 +2096,7 @@
       <w:r>
         <w:t xml:space="preserve">SeguraNet, </w:t>
       </w:r>
-      <w:hyperlink r:id="rId15" w:history="1">
+      <w:hyperlink r:id="rId14" w:history="1">
         <w:r>
           <w:rPr>
             <w:rStyle w:val="Hiperligao"/>
@@ -1711,7 +2119,7 @@
       <w:r>
         <w:t xml:space="preserve">, </w:t>
       </w:r>
-      <w:hyperlink r:id="rId16" w:history="1">
+      <w:hyperlink r:id="rId15" w:history="1">
         <w:r>
           <w:rPr>
             <w:rStyle w:val="Hiperligao"/>
@@ -1731,7 +2139,7 @@
       <w:r>
         <w:t xml:space="preserve">Maven, </w:t>
       </w:r>
-      <w:hyperlink r:id="rId17" w:history="1">
+      <w:hyperlink r:id="rId16" w:history="1">
         <w:r>
           <w:rPr>
             <w:rStyle w:val="Hiperligao"/>
@@ -1754,7 +2162,7 @@
       <w:r>
         <w:t xml:space="preserve">, </w:t>
       </w:r>
-      <w:hyperlink r:id="rId18" w:history="1">
+      <w:hyperlink r:id="rId17" w:history="1">
         <w:r>
           <w:rPr>
             <w:rStyle w:val="Hiperligao"/>
@@ -1777,7 +2185,7 @@
       <w:r>
         <w:t xml:space="preserve">, </w:t>
       </w:r>
-      <w:hyperlink r:id="rId19" w:history="1">
+      <w:hyperlink r:id="rId18" w:history="1">
         <w:r>
           <w:rPr>
             <w:rStyle w:val="Hiperligao"/>
@@ -1806,7 +2214,7 @@
       <w:r>
         <w:t xml:space="preserve">, </w:t>
       </w:r>
-      <w:hyperlink r:id="rId20" w:history="1">
+      <w:hyperlink r:id="rId19" w:history="1">
         <w:r>
           <w:rPr>
             <w:rStyle w:val="Hiperligao"/>
@@ -1827,13 +2235,12 @@
         <w:ind w:start="17.70pt" w:hanging="17.70pt"/>
       </w:pPr>
       <w:r>
-        <w:lastRenderedPageBreak/>
         <w:t>Paul Black</w:t>
       </w:r>
       <w:r>
         <w:t xml:space="preserve">, </w:t>
       </w:r>
-      <w:hyperlink r:id="rId21" w:history="1">
+      <w:hyperlink r:id="rId20" w:history="1">
         <w:r>
           <w:rPr>
             <w:rStyle w:val="Hiperligao"/>
@@ -1859,7 +2266,7 @@
       <w:r>
         <w:t xml:space="preserve">, </w:t>
       </w:r>
-      <w:hyperlink r:id="rId22" w:history="1">
+      <w:hyperlink r:id="rId21" w:history="1">
         <w:r>
           <w:rPr>
             <w:rStyle w:val="Hiperligao"/>
@@ -1885,7 +2292,7 @@
       <w:r>
         <w:t xml:space="preserve">, </w:t>
       </w:r>
-      <w:hyperlink r:id="rId23" w:history="1">
+      <w:hyperlink r:id="rId22" w:history="1">
         <w:r>
           <w:rPr>
             <w:rStyle w:val="Hiperligao"/>
@@ -1911,7 +2318,7 @@
       <w:r>
         <w:t xml:space="preserve">, </w:t>
       </w:r>
-      <w:hyperlink r:id="rId24" w:history="1">
+      <w:hyperlink r:id="rId23" w:history="1">
         <w:r>
           <w:rPr>
             <w:rStyle w:val="Hiperligao"/>
@@ -1937,7 +2344,7 @@
       <w:r>
         <w:t xml:space="preserve">, </w:t>
       </w:r>
-      <w:hyperlink r:id="rId25" w:history="1">
+      <w:hyperlink r:id="rId24" w:history="1">
         <w:r>
           <w:rPr>
             <w:rStyle w:val="Hiperligao"/>
@@ -1966,7 +2373,7 @@
       <w:r>
         <w:t xml:space="preserve"> </w:t>
       </w:r>
-      <w:hyperlink r:id="rId26" w:history="1">
+      <w:hyperlink r:id="rId25" w:history="1">
         <w:r>
           <w:rPr>
             <w:rStyle w:val="Hiperligao"/>
@@ -1996,7 +2403,7 @@
       <w:r>
         <w:t xml:space="preserve">, </w:t>
       </w:r>
-      <w:hyperlink r:id="rId27" w:history="1">
+      <w:hyperlink r:id="rId26" w:history="1">
         <w:r>
           <w:rPr>
             <w:rStyle w:val="Hiperligao"/>
@@ -4352,6 +4759,15 @@
       <w:shd w:val="clear" w:color="auto" w:fill="E1DFDD"/>
     </w:rPr>
   </w:style>
+  <w:style w:type="character" w:styleId="Hiperligaovisitada">
+    <w:name w:val="FollowedHyperlink"/>
+    <w:basedOn w:val="Tipodeletrapredefinidodopargrafo"/>
+    <w:rsid w:val="000D494F"/>
+    <w:rPr>
+      <w:color w:val="954F72" w:themeColor="followedHyperlink"/>
+      <w:u w:val="single"/>
+    </w:rPr>
+  </w:style>
 </w:styles>
 </file>
 

</xml_diff>

<commit_message>
Vantagens e desvantagens versão 1.
</commit_message>
<xml_diff>
--- a/Relatório_Grupo_7.docx
+++ b/Relatório_Grupo_7.docx
@@ -133,6 +133,13 @@
           <w:lang w:val="pt-PT"/>
         </w:rPr>
         <w:br w:type="column"/>
+      </w:r>
+      <w:r>
+        <w:rPr>
+          <w:sz w:val="18"/>
+          <w:szCs w:val="18"/>
+          <w:lang w:val="pt-PT"/>
+        </w:rPr>
         <w:t>Rui Manuel Rodrigues dos Santos</w:t>
       </w:r>
       <w:r>
@@ -205,6 +212,13 @@
           <w:lang w:val="pt-PT"/>
         </w:rPr>
         <w:br w:type="column"/>
+      </w:r>
+      <w:r>
+        <w:rPr>
+          <w:sz w:val="18"/>
+          <w:szCs w:val="18"/>
+          <w:lang w:val="pt-PT"/>
+        </w:rPr>
         <w:t>Sara Daniela Ferreira de Sousa</w:t>
       </w:r>
       <w:r>
@@ -528,7 +542,13 @@
         <w:rPr>
           <w:lang w:val="pt-PT"/>
         </w:rPr>
-        <w:t xml:space="preserve"> fornecer serviços, mas a mesma continua a proteger os nossos dados, ou seja, a nossa privacidade e segurança são mantidas. Caso a mesma seguradora faculte essas informações a terceiros, isto num caso em que tenhamos assinado um contrato a concordar com estas práticas, a nossa privacidade poderá estar comprometida, mas não a nossa segurança. </w:t>
+        <w:t xml:space="preserve"> fornecer serviços, mas a mesma continua a proteger os nossos dados, ou seja, a nossa privacidade e segurança são mantidas. Caso a mesma seguradora faculte </w:t>
+      </w:r>
+      <w:r>
+        <w:rPr>
+          <w:lang w:val="pt-PT"/>
+        </w:rPr>
+        <w:t xml:space="preserve">essas informações a terceiros, isto num caso em que tenhamos assinado um contrato a concordar com estas práticas, a nossa privacidade poderá estar comprometida, mas não a nossa segurança. </w:t>
       </w:r>
     </w:p>
     <w:p>
@@ -594,19 +614,7 @@
         <w:rPr>
           <w:lang w:val="pt-PT"/>
         </w:rPr>
-        <w:t xml:space="preserve">Tendo já em mente uma diferença entre segurança e privacidade na web, é necessário agora </w:t>
-      </w:r>
-      <w:r>
-        <w:rPr>
-          <w:lang w:val="pt-PT"/>
-        </w:rPr>
-        <w:t>enquadrá-las</w:t>
-      </w:r>
-      <w:r>
-        <w:rPr>
-          <w:lang w:val="pt-PT"/>
-        </w:rPr>
-        <w:t xml:space="preserve"> no nosso </w:t>
+        <w:t xml:space="preserve">Tendo já em mente uma diferença entre segurança e privacidade na web, é necessário agora enquadrá-las no nosso </w:t>
       </w:r>
       <w:r>
         <w:rPr>
@@ -646,19 +654,7 @@
         <w:rPr>
           <w:lang w:val="pt-PT"/>
         </w:rPr>
-        <w:t xml:space="preserve">Termos novas gerações de utilizadores responsáveis é fundamentar e é </w:t>
-      </w:r>
-      <w:r>
-        <w:rPr>
-          <w:lang w:val="pt-PT"/>
-        </w:rPr>
-        <w:t>aí</w:t>
-      </w:r>
-      <w:r>
-        <w:rPr>
-          <w:lang w:val="pt-PT"/>
-        </w:rPr>
-        <w:t xml:space="preserve"> que educação é essencial pois permite-nos desenvolver uma autodefesa </w:t>
+        <w:t xml:space="preserve">Termos novas gerações de utilizadores responsáveis é fundamentar e é aí que educação é essencial pois permite-nos desenvolver uma autodefesa </w:t>
       </w:r>
       <w:r>
         <w:rPr>
@@ -754,33 +750,7 @@
         <w:rPr>
           <w:lang w:val="pt-PT"/>
         </w:rPr>
-        <w:t xml:space="preserve">Mas como tudo isto não chega a todo o público-alvo, iremos </w:t>
-      </w:r>
-      <w:r>
-        <w:rPr>
-          <w:lang w:val="pt-PT"/>
-        </w:rPr>
-        <w:t>abordar</w:t>
-      </w:r>
-      <w:r>
-        <w:rPr>
-          <w:lang w:val="pt-PT"/>
-        </w:rPr>
-        <w:t xml:space="preserve"> outras vertentes que podem ser uma boa alternativa, como o </w:t>
-      </w:r>
-      <w:r>
-        <w:rPr>
-          <w:i/>
-          <w:iCs/>
-          <w:lang w:val="pt-PT"/>
-        </w:rPr>
-        <w:t>EducaFox</w:t>
-      </w:r>
-      <w:r>
-        <w:rPr>
-          <w:lang w:val="pt-PT"/>
-        </w:rPr>
-        <w:t xml:space="preserve"> que iremos descrever com mais detalhe nos tópicos seguintes.</w:t>
+        <w:t>Mas como tudo isto não se encontra em todos os meios, como as extensões que são muito usadas, iremos obordar a vertente educacionam e para isso criamos o EducaFox, que falaremos com mais detalhe nos tópicos seguintes.</w:t>
       </w:r>
     </w:p>
     <w:p>
@@ -847,7 +817,11 @@
         <w:pStyle w:val="Corpodetexto"/>
       </w:pPr>
       <w:r>
-        <w:t xml:space="preserve">Apesar de funcionar como um motor de pesquisar, possui também alguns recursos uteis, como um gerador de password entre outras, e está disponível para a maioria dos principais sistemas operacionais e navegadores. Para além disto bloqueia anúncios indesejados, não guarda o histórico da pesquisa apenas informa quais os </w:t>
+        <w:t xml:space="preserve">Apesar de funcionar como um motor de pesquisar, possui também alguns recursos uteis, como um gerador de password entre outras, e está disponível para a maioria dos principais sistemas operacionais e navegadores. Para além disto bloqueia </w:t>
+      </w:r>
+      <w:r>
+        <w:lastRenderedPageBreak/>
+        <w:t xml:space="preserve">anúncios indesejados, não guarda o histórico da pesquisa apenas informa quais os </w:t>
       </w:r>
       <w:r>
         <w:rPr>
@@ -1784,6 +1758,7 @@
         <w:pStyle w:val="Ttulo2"/>
       </w:pPr>
       <w:r>
+        <w:lastRenderedPageBreak/>
         <w:t>EducaFox</w:t>
       </w:r>
     </w:p>
@@ -1886,7 +1861,7 @@
         <w:pStyle w:val="Ttulo1"/>
       </w:pPr>
       <w:r>
-        <w:t>Comparação entre os sistemas</w:t>
+        <w:t>Discussão Final</w:t>
       </w:r>
     </w:p>
     <w:p>
@@ -1943,19 +1918,7 @@
           <w:rPr>
             <w:rStyle w:val="Hiperligao"/>
           </w:rPr>
-          <w:t>https://www.thinkwithgoogle.com/intl/pt-br/futuro-do-marketing/privacidade-e-seguran%C3%A7a/privacidade-seguranc-e-educacao-base-das-novas-geracoes-de-conec</w:t>
-        </w:r>
-        <w:r>
-          <w:rPr>
-            <w:rStyle w:val="Hiperligao"/>
-          </w:rPr>
-          <w:t>t</w:t>
-        </w:r>
-        <w:r>
-          <w:rPr>
-            <w:rStyle w:val="Hiperligao"/>
-          </w:rPr>
-          <w:t>ados/</w:t>
+          <w:t>https://www.thinkwithgoogle.com/intl/pt-br/futuro-do-marketing/privacidade-e-seguran%C3%A7a/privacidade-seguranc-e-educacao-base-das-novas-geracoes-de-conectados/</w:t>
         </w:r>
       </w:hyperlink>
       <w:r>
@@ -2008,19 +1971,7 @@
           <w:rPr>
             <w:rStyle w:val="Hiperligao"/>
           </w:rPr>
-          <w:t>https://w</w:t>
-        </w:r>
-        <w:r>
-          <w:rPr>
-            <w:rStyle w:val="Hiperligao"/>
-          </w:rPr>
-          <w:t>w</w:t>
-        </w:r>
-        <w:r>
-          <w:rPr>
-            <w:rStyle w:val="Hiperligao"/>
-          </w:rPr>
-          <w:t>w.eff.org/wp/behind-the-one-way-mirror</w:t>
+          <w:t>https://www.eff.org/wp/behind-the-one-way-mirror</w:t>
         </w:r>
       </w:hyperlink>
       <w:r>
@@ -2069,19 +2020,7 @@
           <w:rPr>
             <w:rStyle w:val="Hiperligao"/>
           </w:rPr>
-          <w:t>https://us.n</w:t>
-        </w:r>
-        <w:r>
-          <w:rPr>
-            <w:rStyle w:val="Hiperligao"/>
-          </w:rPr>
-          <w:t>o</w:t>
-        </w:r>
-        <w:r>
-          <w:rPr>
-            <w:rStyle w:val="Hiperligao"/>
-          </w:rPr>
-          <w:t>rton.com/internetsecurity-privacy-privacy-vs-security-whats-the-difference.html</w:t>
+          <w:t>https://us.norton.com/internetsecurity-privacy-privacy-vs-security-whats-the-difference.html</w:t>
         </w:r>
       </w:hyperlink>
       <w:r>

</xml_diff>

<commit_message>
Corrigido um erro no botão + update do relatório.
</commit_message>
<xml_diff>
--- a/Relatório_Grupo_7.docx
+++ b/Relatório_Grupo_7.docx
@@ -321,81 +321,142 @@
       <w:r>
         <w:t>Keywords—</w:t>
       </w:r>
-      <w:proofErr w:type="spellStart"/>
       <w:r>
         <w:t>e</w:t>
       </w:r>
       <w:r>
-        <w:t>ducação</w:t>
-      </w:r>
-      <w:proofErr w:type="spellEnd"/>
-      <w:r>
+        <w:t>ducação,</w:t>
+      </w:r>
+      <w:r>
+        <w:t xml:space="preserve"> s</w:t>
+      </w:r>
+      <w:r>
+        <w:t xml:space="preserve">egurança, </w:t>
+      </w:r>
+      <w:r>
+        <w:t>p</w:t>
+      </w:r>
+      <w:r>
+        <w:t>rivacidade,</w:t>
+      </w:r>
+      <w:r>
+        <w:t xml:space="preserve"> e</w:t>
+      </w:r>
+      <w:r>
+        <w:t>xtensão</w:t>
+      </w:r>
+    </w:p>
+    <w:p>
+      <w:pPr>
+        <w:pStyle w:val="Ttulo1"/>
+      </w:pPr>
+      <w:r>
+        <w:t>Introdu</w:t>
+      </w:r>
+      <w:r>
+        <w:t>Ção</w:t>
+      </w:r>
+    </w:p>
+    <w:p>
+      <w:pPr>
+        <w:pStyle w:val="Corpodetexto"/>
+      </w:pPr>
+      <w:r>
+        <w:t xml:space="preserve">Com a constante utilização da Internet existem um tema que é essencial ser discutido e tratado, Segurança e Privacidade. </w:t>
+      </w:r>
+    </w:p>
+    <w:p>
+      <w:pPr>
+        <w:pStyle w:val="Corpodetexto"/>
+      </w:pPr>
+      <w:r>
+        <w:t>Ao longo deste trabalho iremos falar com um pouco mais de detalhe sobre este assunto, fazendo ainda uma analise de algumas soluções que já existem para o mesmo, bem como de um sistema que desenvolvemos com o intuito de englobar estas duas vertentes numa perspetiva mais educativa.</w:t>
+      </w:r>
+    </w:p>
+    <w:p>
+      <w:pPr>
+        <w:pStyle w:val="Corpodetexto"/>
+        <w:rPr>
+          <w:lang w:val="pt-PT"/>
+        </w:rPr>
+      </w:pPr>
+      <w:r>
+        <w:t>Por fim, falaremos de algumas vantagens e desvantagens que ambos os sistemas de proteção possuem, seguido de uma breve comparação entre eles</w:t>
+      </w:r>
+      <w:r>
+        <w:rPr>
+          <w:lang w:val="pt-PT"/>
+        </w:rPr>
         <w:t>,</w:t>
       </w:r>
       <w:r>
-        <w:t xml:space="preserve"> </w:t>
-      </w:r>
-      <w:proofErr w:type="spellStart"/>
-      <w:r>
-        <w:t>s</w:t>
-      </w:r>
-      <w:r>
-        <w:t>egurança</w:t>
-      </w:r>
-      <w:proofErr w:type="spellEnd"/>
-      <w:r>
-        <w:t xml:space="preserve">, </w:t>
-      </w:r>
-      <w:proofErr w:type="spellStart"/>
-      <w:r>
-        <w:t>p</w:t>
-      </w:r>
-      <w:r>
-        <w:t>rivacidade</w:t>
-      </w:r>
-      <w:proofErr w:type="spellEnd"/>
-      <w:r>
-        <w:t>,</w:t>
-      </w:r>
-      <w:r>
-        <w:t xml:space="preserve"> </w:t>
-      </w:r>
-      <w:proofErr w:type="spellStart"/>
-      <w:r>
-        <w:t>e</w:t>
-      </w:r>
-      <w:r>
-        <w:t>xtensão</w:t>
-      </w:r>
-      <w:proofErr w:type="spellEnd"/>
+        <w:t xml:space="preserve"> e finalizando com uma discussão dos pontos em aberto e os que já estão solucionados</w:t>
+      </w:r>
+      <w:r>
+        <w:t>.</w:t>
+      </w:r>
     </w:p>
     <w:p>
       <w:pPr>
         <w:pStyle w:val="Ttulo1"/>
       </w:pPr>
       <w:r>
-        <w:t>Introdu</w:t>
-      </w:r>
-      <w:r>
-        <w:t>Ção</w:t>
+        <w:t>Descrição do estado da arte</w:t>
       </w:r>
     </w:p>
     <w:p>
       <w:pPr>
         <w:pStyle w:val="Corpodetexto"/>
-      </w:pPr>
-      <w:r>
-        <w:t xml:space="preserve">Com a constante utilização da Internet existem um tema que é essencial ser discutido e tratado, Segurança e Privacidade. </w:t>
+        <w:rPr>
+          <w:lang w:val="pt-PT"/>
+        </w:rPr>
+      </w:pPr>
+      <w:bookmarkStart w:id="0" w:name="_Hlk91729873"/>
+      <w:r>
+        <w:t xml:space="preserve">Normalmente quando se fala em privacidade e segurança pensamos que são praticamente a mesma coisa, o que é normal porque às vezes as duas estão sobrepostas, mas apesar de estarem relacionadas existem algumas diferenças que são essenciais sabermos para nos protegermos no mundo online. </w:t>
+      </w:r>
+    </w:p>
+    <w:p>
+      <w:pPr>
+        <w:pStyle w:val="Ttulo2"/>
+      </w:pPr>
+      <w:r>
+        <w:t>Qual é a diferença entre privacidade e segurança</w:t>
+      </w:r>
+      <w:r>
+        <w:t xml:space="preserve"> na web</w:t>
+      </w:r>
+      <w:r>
+        <w:t>?</w:t>
       </w:r>
     </w:p>
     <w:p>
       <w:pPr>
         <w:pStyle w:val="Corpodetexto"/>
-      </w:pPr>
-      <w:r>
-        <w:t>Ao longo deste trabalho iremos falar com um pouco mais de detalhe sobre este assunto, fazendo ainda uma analise de algumas soluções que já existem para o mesmo, bem como de um sistema que desenvolvemos com o intuito de englobar estas duas vertentes numa perspetiva mais educativa.</w:t>
-      </w:r>
-    </w:p>
+        <w:rPr>
+          <w:lang w:val="pt-PT"/>
+        </w:rPr>
+      </w:pPr>
+      <w:r>
+        <w:rPr>
+          <w:lang w:val="pt-PT"/>
+        </w:rPr>
+        <w:t>Quando falamos em privacidade na web estamos a referir</w:t>
+      </w:r>
+      <w:r>
+        <w:rPr>
+          <w:lang w:val="pt-PT"/>
+        </w:rPr>
+        <w:t>-n</w:t>
+      </w:r>
+      <w:r>
+        <w:rPr>
+          <w:lang w:val="pt-PT"/>
+        </w:rPr>
+        <w:t>os a quaisquer direitos que tenhamos de controlar as nossas informações pessoais, e como elas são usadas, como é o caso das políticas de privacidade em que temos de ler e concordar, para fazer download de um aplicativo, ou até mesmo a nossa localização ou endereço IP.</w:t>
+      </w:r>
+    </w:p>
+    <w:bookmarkEnd w:id="0"/>
     <w:p>
       <w:pPr>
         <w:pStyle w:val="Corpodetexto"/>
@@ -404,39 +465,130 @@
         </w:rPr>
       </w:pPr>
       <w:r>
-        <w:t>Por fim, falaremos de algumas vantagens e desvantagens que ambos os sistemas de proteção possuem, seguido de uma breve comparação entre eles</w:t>
-      </w:r>
-      <w:r>
-        <w:rPr>
-          <w:lang w:val="pt-PT"/>
-        </w:rPr>
-        <w:t>,</w:t>
-      </w:r>
-      <w:r>
-        <w:t xml:space="preserve"> e finalizando com uma discussão dos pontos em aberto e os que já estão solucionados</w:t>
-      </w:r>
-      <w:r>
+        <w:rPr>
+          <w:lang w:val="pt-PT"/>
+        </w:rPr>
+        <w:t xml:space="preserve">Já a segurança, por outro lado, refere-se à forma como as nossas informações pessoais são protegidas, isto é, todos os cuidados que temos, ou devemos ter, para proteger todos os dispositivos que fazem parte da internet, como os nossos computadores, e que estão vulneráveis a ataques de </w:t>
+      </w:r>
+      <w:r>
+        <w:rPr>
+          <w:lang w:val="pt-PT"/>
+        </w:rPr>
+        <w:t>cibercriminosos</w:t>
+      </w:r>
+      <w:r>
+        <w:rPr>
+          <w:lang w:val="pt-PT"/>
+        </w:rPr>
+        <w:t xml:space="preserve">. </w:t>
+      </w:r>
+    </w:p>
+    <w:p>
+      <w:pPr>
+        <w:pStyle w:val="Corpodetexto"/>
+        <w:rPr>
+          <w:lang w:val="pt-PT"/>
+        </w:rPr>
+      </w:pPr>
+      <w:r>
+        <w:rPr>
+          <w:lang w:val="pt-PT"/>
+        </w:rPr>
+        <w:t>É a partir disto que surgiu o termo segurança informática, cujos princípios são a confidencialidade, integridade, disponibilidade, autenticidade e legalidade</w:t>
+      </w:r>
+      <w:r>
+        <w:rPr>
+          <w:lang w:val="pt-PT"/>
+        </w:rPr>
+        <w:t xml:space="preserve"> [3]</w:t>
+      </w:r>
+      <w:r>
+        <w:rPr>
+          <w:lang w:val="pt-PT"/>
+        </w:rPr>
         <w:t>.</w:t>
       </w:r>
     </w:p>
     <w:p>
       <w:pPr>
-        <w:pStyle w:val="Ttulo1"/>
-      </w:pPr>
-      <w:r>
-        <w:t>Descrição do estado da arte</w:t>
-      </w:r>
-    </w:p>
-    <w:p>
-      <w:pPr>
         <w:pStyle w:val="Corpodetexto"/>
         <w:rPr>
           <w:lang w:val="pt-PT"/>
         </w:rPr>
       </w:pPr>
-      <w:bookmarkStart w:id="0" w:name="_Hlk91729873"/>
-      <w:r>
-        <w:t xml:space="preserve">Normalmente quando se fala em privacidade e segurança pensamos que são praticamente a mesma coisa, o que é normal porque às vezes as duas estão sobrepostas, mas apesar de estarem relacionadas existem algumas diferenças que são essenciais sabermos para nos protegermos no mundo online. </w:t>
+      <w:r>
+        <w:rPr>
+          <w:lang w:val="pt-PT"/>
+        </w:rPr>
+        <w:t>Um bom exemplo de distinção entre este dois subtemas é o caso em que criamos um seguro</w:t>
+      </w:r>
+      <w:r>
+        <w:rPr>
+          <w:lang w:val="pt-PT"/>
+        </w:rPr>
+        <w:t xml:space="preserve"> online</w:t>
+      </w:r>
+      <w:r>
+        <w:rPr>
+          <w:lang w:val="pt-PT"/>
+        </w:rPr>
+        <w:t>. Para tal será necessário fornecer informações à seguradora para criar uma conta de cliente</w:t>
+      </w:r>
+      <w:r>
+        <w:rPr>
+          <w:lang w:val="pt-PT"/>
+        </w:rPr>
+        <w:t xml:space="preserve"> e</w:t>
+      </w:r>
+      <w:r>
+        <w:rPr>
+          <w:lang w:val="pt-PT"/>
+        </w:rPr>
+        <w:t xml:space="preserve"> fornecer serviços, mas a mesma continua a proteger os nossos dados, ou seja, a nossa privacidade e segurança são mantidas. Caso a mesma seguradora faculte </w:t>
+      </w:r>
+      <w:r>
+        <w:rPr>
+          <w:lang w:val="pt-PT"/>
+        </w:rPr>
+        <w:t xml:space="preserve">essas informações a terceiros, isto num caso em que tenhamos assinado um contrato a concordar com estas práticas, a nossa privacidade poderá estar comprometida, mas não a nossa segurança. </w:t>
+      </w:r>
+    </w:p>
+    <w:p>
+      <w:pPr>
+        <w:pStyle w:val="Corpodetexto"/>
+        <w:rPr>
+          <w:lang w:val="pt-PT"/>
+        </w:rPr>
+      </w:pPr>
+      <w:r>
+        <w:rPr>
+          <w:lang w:val="pt-PT"/>
+        </w:rPr>
+        <w:t xml:space="preserve">No pior dos casos, se </w:t>
+      </w:r>
+      <w:r>
+        <w:rPr>
+          <w:lang w:val="pt-PT"/>
+        </w:rPr>
+        <w:t>o site d</w:t>
+      </w:r>
+      <w:r>
+        <w:rPr>
+          <w:lang w:val="pt-PT"/>
+        </w:rPr>
+        <w:t>a seguradora for alvo de um ciberataque, por exemplo, aí estaremos perante um caso em que a nossa privacidade e segurança está comprometida</w:t>
+      </w:r>
+      <w:r>
+        <w:rPr>
+          <w:lang w:val="pt-PT"/>
+        </w:rPr>
+        <w:t xml:space="preserve"> [4]</w:t>
+      </w:r>
+      <w:r>
+        <w:rPr>
+          <w:lang w:val="pt-PT"/>
+        </w:rPr>
+        <w:t>.</w:t>
       </w:r>
     </w:p>
     <w:p>
@@ -444,13 +596,13 @@
         <w:pStyle w:val="Ttulo2"/>
       </w:pPr>
       <w:r>
-        <w:t>Qual é a diferença entre privacidade e segurança</w:t>
-      </w:r>
-      <w:r>
-        <w:t xml:space="preserve"> na web</w:t>
-      </w:r>
-      <w:r>
-        <w:t>?</w:t>
+        <w:t xml:space="preserve">A educação </w:t>
+      </w:r>
+      <w:r>
+        <w:t>par</w:t>
+      </w:r>
+      <w:r>
+        <w:t>a segurança e Privacidade na web</w:t>
       </w:r>
     </w:p>
     <w:p>
@@ -464,22 +616,21 @@
         <w:rPr>
           <w:lang w:val="pt-PT"/>
         </w:rPr>
-        <w:t>Quando falamos em privacidade na web estamos a referir</w:t>
-      </w:r>
-      <w:r>
-        <w:rPr>
-          <w:lang w:val="pt-PT"/>
-        </w:rPr>
-        <w:t>-n</w:t>
-      </w:r>
-      <w:r>
-        <w:rPr>
-          <w:lang w:val="pt-PT"/>
-        </w:rPr>
-        <w:t>os a quaisquer direitos que tenhamos de controlar as nossas informações pessoais, e como elas são usadas, como é o caso das políticas de privacidade em que temos de ler e concordar, para fazer download de um aplicativo, ou até mesmo a nossa localização ou endereço IP.</w:t>
-      </w:r>
-    </w:p>
-    <w:bookmarkEnd w:id="0"/>
+        <w:t xml:space="preserve">Tendo já em mente uma diferença entre segurança e privacidade na web, é necessário agora enquadrá-las no nosso </w:t>
+      </w:r>
+      <w:r>
+        <w:rPr>
+          <w:lang w:val="pt-PT"/>
+        </w:rPr>
+        <w:t>tema,</w:t>
+      </w:r>
+      <w:r>
+        <w:rPr>
+          <w:lang w:val="pt-PT"/>
+        </w:rPr>
+        <w:t xml:space="preserve"> mas com uma vertente mais educacional, pois estas são as bases não só para os utilizadores atuais como também as futuras gerações.</w:t>
+      </w:r>
+    </w:p>
     <w:p>
       <w:pPr>
         <w:pStyle w:val="Corpodetexto"/>
@@ -491,13 +642,39 @@
         <w:rPr>
           <w:lang w:val="pt-PT"/>
         </w:rPr>
-        <w:t xml:space="preserve">Já a segurança, por outro lado, refere-se à forma como as nossas informações pessoais são protegidas, isto é, todos os cuidados que temos, ou devemos ter, para proteger todos os dispositivos que fazem parte da internet, como os nossos computadores, e que estão vulneráveis a ataques de </w:t>
-      </w:r>
-      <w:r>
-        <w:rPr>
-          <w:lang w:val="pt-PT"/>
-        </w:rPr>
-        <w:t>cibercriminosos</w:t>
+        <w:t>Para tal é necessário tomar algumas medidas e existem hábitos que tomados com antecedência podem prevenir impactos negativos no futuro, como por exemplo a escolha certa do browser.</w:t>
+      </w:r>
+    </w:p>
+    <w:p>
+      <w:pPr>
+        <w:pStyle w:val="Corpodetexto"/>
+        <w:rPr>
+          <w:lang w:val="pt-PT"/>
+        </w:rPr>
+      </w:pPr>
+      <w:r>
+        <w:rPr>
+          <w:lang w:val="pt-PT"/>
+        </w:rPr>
+        <w:t xml:space="preserve">Termos novas gerações de utilizadores responsáveis é fundamentar e é aí que educação é essencial pois permite-nos desenvolver uma autodefesa </w:t>
+      </w:r>
+      <w:r>
+        <w:rPr>
+          <w:lang w:val="pt-PT"/>
+        </w:rPr>
+        <w:t>digital</w:t>
+      </w:r>
+      <w:r>
+        <w:rPr>
+          <w:lang w:val="pt-PT"/>
+        </w:rPr>
+        <w:t xml:space="preserve"> [</w:t>
+      </w:r>
+      <w:r>
+        <w:rPr>
+          <w:lang w:val="pt-PT"/>
+        </w:rPr>
+        <w:t>1]</w:t>
       </w:r>
       <w:r>
         <w:rPr>
@@ -517,209 +694,8 @@
         <w:rPr>
           <w:lang w:val="pt-PT"/>
         </w:rPr>
-        <w:t>É a partir disto que surgiu o termo segurança informática, cujos princípios são a confidencialidade, integridade, disponibilidade, autenticidade e legalidade</w:t>
-      </w:r>
-      <w:r>
-        <w:rPr>
-          <w:lang w:val="pt-PT"/>
-        </w:rPr>
-        <w:t xml:space="preserve"> [3]</w:t>
-      </w:r>
-      <w:r>
-        <w:rPr>
-          <w:lang w:val="pt-PT"/>
-        </w:rPr>
-        <w:t>.</w:t>
-      </w:r>
-    </w:p>
-    <w:p>
-      <w:pPr>
-        <w:pStyle w:val="Corpodetexto"/>
-        <w:rPr>
-          <w:lang w:val="pt-PT"/>
-        </w:rPr>
-      </w:pPr>
-      <w:r>
-        <w:rPr>
-          <w:lang w:val="pt-PT"/>
-        </w:rPr>
-        <w:t>Um bom exemplo de distinção entre este dois subtemas é o caso em que criamos um seguro</w:t>
-      </w:r>
-      <w:r>
-        <w:rPr>
-          <w:lang w:val="pt-PT"/>
-        </w:rPr>
-        <w:t xml:space="preserve"> online</w:t>
-      </w:r>
-      <w:r>
-        <w:rPr>
-          <w:lang w:val="pt-PT"/>
-        </w:rPr>
-        <w:t>. Para tal será necessário fornecer informações à seguradora para criar uma conta de cliente</w:t>
-      </w:r>
-      <w:r>
-        <w:rPr>
-          <w:lang w:val="pt-PT"/>
-        </w:rPr>
-        <w:t xml:space="preserve"> e</w:t>
-      </w:r>
-      <w:r>
-        <w:rPr>
-          <w:lang w:val="pt-PT"/>
-        </w:rPr>
-        <w:t xml:space="preserve"> fornecer serviços, mas a mesma continua a proteger os nossos dados, ou seja, a nossa privacidade e segurança são mantidas. Caso a mesma seguradora faculte </w:t>
-      </w:r>
-      <w:r>
-        <w:rPr>
-          <w:lang w:val="pt-PT"/>
-        </w:rPr>
-        <w:t xml:space="preserve">essas informações a terceiros, isto num caso em que tenhamos assinado um contrato a concordar com estas práticas, a nossa privacidade poderá estar comprometida, mas não a nossa segurança. </w:t>
-      </w:r>
-    </w:p>
-    <w:p>
-      <w:pPr>
-        <w:pStyle w:val="Corpodetexto"/>
-        <w:rPr>
-          <w:lang w:val="pt-PT"/>
-        </w:rPr>
-      </w:pPr>
-      <w:r>
-        <w:rPr>
-          <w:lang w:val="pt-PT"/>
-        </w:rPr>
-        <w:t xml:space="preserve">No pior dos casos, se </w:t>
-      </w:r>
-      <w:r>
-        <w:rPr>
-          <w:lang w:val="pt-PT"/>
-        </w:rPr>
-        <w:t>o site d</w:t>
-      </w:r>
-      <w:r>
-        <w:rPr>
-          <w:lang w:val="pt-PT"/>
-        </w:rPr>
-        <w:t>a seguradora for alvo de um ciberataque, por exemplo, aí estaremos perante um caso em que a nossa privacidade e segurança está comprometida</w:t>
-      </w:r>
-      <w:r>
-        <w:rPr>
-          <w:lang w:val="pt-PT"/>
-        </w:rPr>
-        <w:t xml:space="preserve"> [4]</w:t>
-      </w:r>
-      <w:r>
-        <w:rPr>
-          <w:lang w:val="pt-PT"/>
-        </w:rPr>
-        <w:t>.</w:t>
-      </w:r>
-    </w:p>
-    <w:p>
-      <w:pPr>
-        <w:pStyle w:val="Ttulo2"/>
-      </w:pPr>
-      <w:r>
-        <w:t xml:space="preserve">A educação </w:t>
-      </w:r>
-      <w:r>
-        <w:t>par</w:t>
-      </w:r>
-      <w:r>
-        <w:t>a segurança e Privacidade na web</w:t>
-      </w:r>
-    </w:p>
-    <w:p>
-      <w:pPr>
-        <w:pStyle w:val="Corpodetexto"/>
-        <w:rPr>
-          <w:lang w:val="pt-PT"/>
-        </w:rPr>
-      </w:pPr>
-      <w:r>
-        <w:rPr>
-          <w:lang w:val="pt-PT"/>
-        </w:rPr>
-        <w:t xml:space="preserve">Tendo já em mente uma diferença entre segurança e privacidade na web, é necessário agora enquadrá-las no nosso </w:t>
-      </w:r>
-      <w:r>
-        <w:rPr>
-          <w:lang w:val="pt-PT"/>
-        </w:rPr>
-        <w:t>tema,</w:t>
-      </w:r>
-      <w:r>
-        <w:rPr>
-          <w:lang w:val="pt-PT"/>
-        </w:rPr>
-        <w:t xml:space="preserve"> mas com uma vertente mais educacional, pois estas são as bases não só para os utilizadores atuais como também as futuras gerações.</w:t>
-      </w:r>
-    </w:p>
-    <w:p>
-      <w:pPr>
-        <w:pStyle w:val="Corpodetexto"/>
-        <w:rPr>
-          <w:lang w:val="pt-PT"/>
-        </w:rPr>
-      </w:pPr>
-      <w:r>
-        <w:rPr>
-          <w:lang w:val="pt-PT"/>
-        </w:rPr>
-        <w:t>Para tal é necessário tomar algumas medidas e existem hábitos que tomados com antecedência podem prevenir impactos negativos no futuro, como por exemplo a escolha certa do browser.</w:t>
-      </w:r>
-    </w:p>
-    <w:p>
-      <w:pPr>
-        <w:pStyle w:val="Corpodetexto"/>
-        <w:rPr>
-          <w:lang w:val="pt-PT"/>
-        </w:rPr>
-      </w:pPr>
-      <w:r>
-        <w:rPr>
-          <w:lang w:val="pt-PT"/>
-        </w:rPr>
-        <w:t xml:space="preserve">Termos novas gerações de utilizadores responsáveis é fundamentar e é aí que educação é essencial pois permite-nos desenvolver uma autodefesa </w:t>
-      </w:r>
-      <w:r>
-        <w:rPr>
-          <w:lang w:val="pt-PT"/>
-        </w:rPr>
-        <w:t>digital</w:t>
-      </w:r>
-      <w:r>
-        <w:rPr>
-          <w:lang w:val="pt-PT"/>
-        </w:rPr>
-        <w:t xml:space="preserve"> [</w:t>
-      </w:r>
-      <w:r>
-        <w:rPr>
-          <w:lang w:val="pt-PT"/>
-        </w:rPr>
-        <w:t>1]</w:t>
-      </w:r>
-      <w:r>
-        <w:rPr>
-          <w:lang w:val="pt-PT"/>
-        </w:rPr>
-        <w:t xml:space="preserve">. </w:t>
-      </w:r>
-    </w:p>
-    <w:p>
-      <w:pPr>
-        <w:pStyle w:val="Corpodetexto"/>
-        <w:rPr>
-          <w:lang w:val="pt-PT"/>
-        </w:rPr>
-      </w:pPr>
-      <w:r>
-        <w:rPr>
-          <w:lang w:val="pt-PT"/>
-        </w:rPr>
         <w:t xml:space="preserve">Em Portugal existe já um projeto, o </w:t>
       </w:r>
-      <w:proofErr w:type="spellStart"/>
       <w:r>
         <w:rPr>
           <w:i/>
@@ -728,7 +704,6 @@
         </w:rPr>
         <w:t>SeguraNet</w:t>
       </w:r>
-      <w:proofErr w:type="spellEnd"/>
       <w:r>
         <w:rPr>
           <w:lang w:val="pt-PT"/>
@@ -803,14 +778,14 @@
         </w:rPr>
         <w:t xml:space="preserve">educacional e para isso criamos o </w:t>
       </w:r>
-      <w:proofErr w:type="spellStart"/>
-      <w:r>
-        <w:rPr>
+      <w:r>
+        <w:rPr>
+          <w:i/>
+          <w:iCs/>
           <w:lang w:val="pt-PT"/>
         </w:rPr>
         <w:t>EducaFox</w:t>
       </w:r>
-      <w:proofErr w:type="spellEnd"/>
       <w:r>
         <w:rPr>
           <w:lang w:val="pt-PT"/>
@@ -895,7 +870,6 @@
         <w:lastRenderedPageBreak/>
         <w:t xml:space="preserve"> Para além disto bloqueia anúncios indesejados, não guarda o histórico da pesquisa apenas informa quais os </w:t>
       </w:r>
-      <w:proofErr w:type="spellStart"/>
       <w:r>
         <w:rPr>
           <w:i/>
@@ -903,7 +877,6 @@
         </w:rPr>
         <w:t>trackers</w:t>
       </w:r>
-      <w:proofErr w:type="spellEnd"/>
       <w:r>
         <w:t xml:space="preserve"> que foram bloqueados.</w:t>
       </w:r>
@@ -948,175 +921,324 @@
         </w:rPr>
         <w:t>u</w:t>
       </w:r>
-      <w:proofErr w:type="spellStart"/>
       <w:r>
         <w:rPr>
           <w:i/>
           <w:iCs/>
         </w:rPr>
-        <w:t>Block</w:t>
-      </w:r>
-      <w:proofErr w:type="spellEnd"/>
+        <w:t>Block Origin</w:t>
+      </w:r>
+      <w:r>
+        <w:t xml:space="preserve"> é um </w:t>
+      </w:r>
       <w:r>
         <w:rPr>
           <w:i/>
           <w:iCs/>
         </w:rPr>
-        <w:t xml:space="preserve"> </w:t>
-      </w:r>
-      <w:proofErr w:type="spellStart"/>
+        <w:t>fork</w:t>
+      </w:r>
+      <w:r>
+        <w:t xml:space="preserve"> do </w:t>
+      </w:r>
       <w:r>
         <w:rPr>
           <w:i/>
           <w:iCs/>
         </w:rPr>
-        <w:t>Origin</w:t>
-      </w:r>
-      <w:proofErr w:type="spellEnd"/>
-      <w:r>
-        <w:t xml:space="preserve"> é um </w:t>
-      </w:r>
-      <w:proofErr w:type="spellStart"/>
+        <w:t>uBlock</w:t>
+      </w:r>
+      <w:r>
+        <w:t xml:space="preserve"> original e é gerido pelo autor original [17]. Trata-se de um </w:t>
+      </w:r>
       <w:r>
         <w:rPr>
           <w:i/>
           <w:iCs/>
         </w:rPr>
-        <w:t>fork</w:t>
-      </w:r>
-      <w:proofErr w:type="spellEnd"/>
-      <w:r>
-        <w:t xml:space="preserve"> do </w:t>
-      </w:r>
-      <w:proofErr w:type="spellStart"/>
+        <w:t>ad blocker</w:t>
+      </w:r>
+      <w:r>
+        <w:t xml:space="preserve"> cuja principal caraterística é a eficiência da CPU e da memória [16]. Permite bloquear anúncios, vírus e separadores pop-up que muitas vezes abrem em certas páginas, cujas intenções duvidosas. Tudo isto é executado com recurso a quatro listas de filtros que são ativadas imediatamente, entres as quais estão </w:t>
+      </w:r>
       <w:r>
         <w:rPr>
           <w:i/>
           <w:iCs/>
         </w:rPr>
-        <w:t>uBlock</w:t>
-      </w:r>
-      <w:proofErr w:type="spellEnd"/>
-      <w:r>
-        <w:t xml:space="preserve"> original e é gerido pelo autor original [17]. Trata-se de um </w:t>
+        <w:t>EasyList</w:t>
+      </w:r>
+      <w:r>
+        <w:t xml:space="preserve">, </w:t>
       </w:r>
       <w:r>
         <w:rPr>
           <w:i/>
           <w:iCs/>
         </w:rPr>
-        <w:t xml:space="preserve">ad </w:t>
-      </w:r>
-      <w:proofErr w:type="spellStart"/>
+        <w:t>EasyPrivacy</w:t>
+      </w:r>
+      <w:r>
+        <w:t xml:space="preserve"> e </w:t>
+      </w:r>
       <w:r>
         <w:rPr>
           <w:i/>
           <w:iCs/>
         </w:rPr>
-        <w:t>blocker</w:t>
-      </w:r>
-      <w:proofErr w:type="spellEnd"/>
-      <w:r>
-        <w:t xml:space="preserve"> cuja principal caraterística é a eficiência da CPU e da memória [16]. Permite bloquear anúncios, vírus e separadores pop-up que muitas vezes abrem em certas páginas, cujas intenções </w:t>
-      </w:r>
-      <w:r>
-        <w:t>duvidosas</w:t>
-      </w:r>
-      <w:r>
-        <w:t xml:space="preserve">. Tudo isto é executado com recurso a quatro listas de </w:t>
-      </w:r>
-      <w:r>
-        <w:t>filtros</w:t>
-      </w:r>
-      <w:r>
-        <w:t xml:space="preserve"> que são ativadas imediatamente, entres as quais estão </w:t>
-      </w:r>
-      <w:proofErr w:type="spellStart"/>
+        <w:t>Malware Domains</w:t>
+      </w:r>
+      <w:r>
+        <w:t xml:space="preserve">, que protegem não só a privacidade do utilizador como bloqueiam qualquer conteúdo duvidoso, sendo que pode ser adicionados mais à medida que se utiliza, contudo neste caso aumentará também o consumo de memória[13]. </w:t>
+      </w:r>
+    </w:p>
+    <w:p>
+      <w:pPr>
+        <w:pStyle w:val="Corpodetexto"/>
+      </w:pPr>
+      <w:r>
+        <w:t xml:space="preserve">Este possui funcionalidades que permitem ao utilizador bloquear conteúdo que considere indesejado através de uma ferramenta de </w:t>
+      </w:r>
       <w:r>
         <w:rPr>
           <w:i/>
           <w:iCs/>
         </w:rPr>
-        <w:t>EasyList</w:t>
-      </w:r>
-      <w:proofErr w:type="spellEnd"/>
-      <w:r>
-        <w:t xml:space="preserve">, </w:t>
-      </w:r>
-      <w:proofErr w:type="spellStart"/>
+        <w:t xml:space="preserve">point-and-click </w:t>
+      </w:r>
+      <w:r>
+        <w:t>ou até mesmo a definição de regras, tornando não só a utilização mais personalizada como segura porém não é uma aplicações de utilização intuitiva, tem opções que poderão não ser fáceis de perceber qual a sua funcionalidade, sendo necessário nesses casos consultar a documentação.</w:t>
+      </w:r>
+    </w:p>
+    <w:p>
+      <w:pPr>
+        <w:pStyle w:val="Corpodetexto"/>
+      </w:pPr>
+      <w:r>
+        <w:t>Foi considerada uma mas melhores extensões uma vez usa poucos recursos do sistema e atua como um bloqueador de anúncios em vez de permitir que anúncios aceitáveis ​​sejam carregados e exibidos [16].</w:t>
+      </w:r>
+    </w:p>
+    <w:p>
+      <w:pPr>
+        <w:pStyle w:val="Ttulo2"/>
+      </w:pPr>
+      <w:r>
+        <w:t>Privacy Badger</w:t>
+      </w:r>
+    </w:p>
+    <w:p>
+      <w:pPr>
+        <w:pStyle w:val="Corpodetexto"/>
+        <w:rPr>
+          <w:lang w:val="pt-PT"/>
+        </w:rPr>
+      </w:pPr>
+      <w:r>
+        <w:rPr>
+          <w:lang w:val="pt-PT"/>
+        </w:rPr>
+        <w:t xml:space="preserve">O </w:t>
+      </w:r>
       <w:r>
         <w:rPr>
           <w:i/>
           <w:iCs/>
-        </w:rPr>
-        <w:t>EasyPrivacy</w:t>
-      </w:r>
-      <w:proofErr w:type="spellEnd"/>
-      <w:r>
-        <w:t xml:space="preserve"> e </w:t>
-      </w:r>
-      <w:proofErr w:type="spellStart"/>
+          <w:lang w:val="pt-PT"/>
+        </w:rPr>
+        <w:t>Privacy Badger</w:t>
+      </w:r>
+      <w:r>
+        <w:rPr>
+          <w:lang w:val="pt-PT"/>
+        </w:rPr>
+        <w:t xml:space="preserve"> é uma extensão de código aberto da EFF (</w:t>
+      </w:r>
       <w:r>
         <w:rPr>
           <w:i/>
           <w:iCs/>
-        </w:rPr>
-        <w:t>Malware</w:t>
-      </w:r>
-      <w:proofErr w:type="spellEnd"/>
+          <w:lang w:val="pt-PT"/>
+        </w:rPr>
+        <w:t>Electronic Frontier Foundation</w:t>
+      </w:r>
+      <w:r>
+        <w:rPr>
+          <w:lang w:val="pt-PT"/>
+        </w:rPr>
+        <w:t>) criada com o intuito de auxiliar os utilizadores no que toca à sua privacidade na Internet.</w:t>
+      </w:r>
+    </w:p>
+    <w:p>
+      <w:pPr>
+        <w:pStyle w:val="Corpodetexto"/>
+        <w:rPr>
+          <w:lang w:val="pt-PT"/>
+        </w:rPr>
+      </w:pPr>
+      <w:r>
+        <w:rPr>
+          <w:lang w:val="pt-PT"/>
+        </w:rPr>
+        <w:t>Fornece bloqueio limitado, mas usa um método em</w:t>
+      </w:r>
+      <w:r>
+        <w:rPr>
+          <w:lang w:val="pt-PT"/>
+        </w:rPr>
+        <w:t xml:space="preserve"> que</w:t>
+      </w:r>
+      <w:r>
+        <w:rPr>
+          <w:lang w:val="pt-PT"/>
+        </w:rPr>
+        <w:t xml:space="preserve"> aprende a bloquear </w:t>
+      </w:r>
       <w:r>
         <w:rPr>
           <w:i/>
           <w:iCs/>
-        </w:rPr>
-        <w:t xml:space="preserve"> </w:t>
-      </w:r>
-      <w:proofErr w:type="spellStart"/>
+          <w:lang w:val="pt-PT"/>
+        </w:rPr>
+        <w:t>trackers</w:t>
+      </w:r>
+      <w:r>
+        <w:rPr>
+          <w:lang w:val="pt-PT"/>
+        </w:rPr>
+        <w:t xml:space="preserve"> usando uma heurística, o que significa que ele pode detetar </w:t>
+      </w:r>
       <w:r>
         <w:rPr>
           <w:i/>
           <w:iCs/>
-        </w:rPr>
-        <w:t>Domains</w:t>
-      </w:r>
-      <w:proofErr w:type="spellEnd"/>
-      <w:r>
-        <w:t xml:space="preserve">, que protegem não só a privacidade do utilizador como bloqueiam qualquer conteúdo duvidoso, sendo que pode ser adicionados mais à medida que se utiliza, contudo neste caso aumentará também o consumo de memória[13]. </w:t>
+          <w:lang w:val="pt-PT"/>
+        </w:rPr>
+        <w:t>trackers</w:t>
+      </w:r>
+      <w:r>
+        <w:rPr>
+          <w:lang w:val="pt-PT"/>
+        </w:rPr>
+        <w:t xml:space="preserve"> novos ou incomuns, que os bloqueadores que se baseiam em listas não o fazem,</w:t>
+      </w:r>
+      <w:r>
+        <w:rPr>
+          <w:lang w:val="pt-PT"/>
+        </w:rPr>
+        <w:t xml:space="preserve"> mesmo antes de o site ser carregado</w:t>
+      </w:r>
+      <w:r>
+        <w:rPr>
+          <w:lang w:val="pt-PT"/>
+        </w:rPr>
+        <w:t xml:space="preserve"> e com mais eficiência uma vez que quanto mais o usamos mais eficiente se torna. </w:t>
       </w:r>
     </w:p>
     <w:p>
       <w:pPr>
         <w:pStyle w:val="Corpodetexto"/>
-      </w:pPr>
-      <w:r>
-        <w:t xml:space="preserve">Este possui funcionalidades que permitem ao utilizador bloquear conteúdo que considere indesejado através de uma ferramenta de </w:t>
-      </w:r>
-      <w:proofErr w:type="spellStart"/>
+        <w:rPr>
+          <w:lang w:val="pt-PT"/>
+        </w:rPr>
+      </w:pPr>
+      <w:r>
+        <w:rPr>
+          <w:lang w:val="pt-PT"/>
+        </w:rPr>
+        <w:t xml:space="preserve">Contudo este irá decidir a melhor opção a tomar quando se trata de bloquear este conteúdo, e poderá bloquear parcialmente, pois pode fazer com que o site deixe de funcionar corretamente. </w:t>
+      </w:r>
+    </w:p>
+    <w:p>
+      <w:pPr>
+        <w:pStyle w:val="Corpodetexto"/>
+      </w:pPr>
+      <w:r>
+        <w:rPr>
+          <w:lang w:val="pt-PT"/>
+        </w:rPr>
+        <w:t>Ainda assim existe a opção de ser o utilizador a controlar se quer aplicar um bloqueio parcial em vez de um bloqueio total caso este esteja a afetar o mesmo.</w:t>
+      </w:r>
+    </w:p>
+    <w:p>
+      <w:pPr>
+        <w:pStyle w:val="Ttulo1"/>
+      </w:pPr>
+      <w:r>
+        <w:t>Descrição do sistema implementado</w:t>
+      </w:r>
+    </w:p>
+    <w:p>
+      <w:pPr>
+        <w:pStyle w:val="Corpodetexto"/>
+      </w:pPr>
+      <w:r>
+        <w:rPr>
+          <w:lang w:val="pt-PT"/>
+        </w:rPr>
+        <w:t xml:space="preserve">Normalmente quando pensamos em jogos online, um dos pontos que costumamos notar é que a muitos deles usam sistemas de conquistas para manter os jogadores interessados </w:t>
+      </w:r>
+      <w:r>
+        <w:rPr>
+          <w:lang w:val="pt-PT"/>
+        </w:rPr>
+        <w:t xml:space="preserve">no mesmo. Essas conquistas passam por fazer cada vez que fizer login dentro de jogo receber uma recompensa ou até mesmo por alcançar uma certa marca. Assim sendo criamos o </w:t>
+      </w:r>
       <w:r>
         <w:rPr>
           <w:i/>
           <w:iCs/>
-        </w:rPr>
-        <w:t>point-and-click</w:t>
-      </w:r>
-      <w:proofErr w:type="spellEnd"/>
-      <w:r>
-        <w:rPr>
-          <w:i/>
-          <w:iCs/>
-        </w:rPr>
-        <w:t xml:space="preserve"> </w:t>
-      </w:r>
-      <w:r>
-        <w:t>ou até mesmo a definição de regras, tornando não só a utilização mais personalizada como segura porém não é uma aplicações de utilização intuitiva, tem opções que poderão não ser fáceis de perceber qual a sua funcionalidade, sendo necessário nesses casos consultar a documentação.</w:t>
+          <w:lang w:val="pt-PT"/>
+        </w:rPr>
+        <w:t>EducaFox</w:t>
+      </w:r>
+      <w:r>
+        <w:rPr>
+          <w:lang w:val="pt-PT"/>
+        </w:rPr>
+        <w:t xml:space="preserve"> com o intuito de para além de tornamos a aprendizagem da proteção online mais educativa como também recompensar o utilizador por cada ação correta cuidadosa que tenha na web, através de um sistema de pontos.</w:t>
+      </w:r>
+    </w:p>
+    <w:p>
+      <w:pPr>
+        <w:pStyle w:val="Ttulo2"/>
+      </w:pPr>
+      <w:r>
+        <w:t>Botão</w:t>
+      </w:r>
+      <w:r>
+        <w:t xml:space="preserve"> “</w:t>
+      </w:r>
+      <w:r>
+        <w:t>Dicas</w:t>
+      </w:r>
+      <w:r>
+        <w:t>”</w:t>
       </w:r>
     </w:p>
     <w:p>
       <w:pPr>
         <w:pStyle w:val="Corpodetexto"/>
-      </w:pPr>
-      <w:r>
-        <w:t>Foi considerada uma mas melhores extensões uma vez usa poucos recursos do sistema e atua como um bloqueador de anúncios em vez de permitir que anúncios aceitáveis ​​sejam carregados e exibidos [16].</w:t>
+        <w:rPr>
+          <w:lang w:val="pt-PT"/>
+        </w:rPr>
+      </w:pPr>
+      <w:r>
+        <w:rPr>
+          <w:lang w:val="pt-PT"/>
+        </w:rPr>
+        <w:t xml:space="preserve">As dicas são o ponto base da extensão e têm como intuito elucidador o utilizador de alguns dos cuidados que pode ter para se proteger online, que vão desde a não </w:t>
+      </w:r>
+      <w:r>
+        <w:rPr>
+          <w:lang w:val="pt-PT"/>
+        </w:rPr>
+        <w:t>expor</w:t>
+      </w:r>
+      <w:r>
+        <w:rPr>
+          <w:lang w:val="pt-PT"/>
+        </w:rPr>
+        <w:t xml:space="preserve"> as suas informações online até à forma como se lida com os emails que normalmente recebemos. Ao interagir com este botão, será mostrada uma lista com as dicas mais comuns e que normalmente são as mais exploradas e vulneráveis a ciberataques.</w:t>
       </w:r>
     </w:p>
     <w:p>
@@ -1124,7 +1246,10 @@
         <w:pStyle w:val="Ttulo2"/>
       </w:pPr>
       <w:r>
-        <w:t>Privacy Badger</w:t>
+        <w:t>Botão</w:t>
+      </w:r>
+      <w:r>
+        <w:t xml:space="preserve"> “Vamos testar o que aprendeste!”</w:t>
       </w:r>
     </w:p>
     <w:p>
@@ -1138,65 +1263,24 @@
         <w:rPr>
           <w:lang w:val="pt-PT"/>
         </w:rPr>
-        <w:t xml:space="preserve">O </w:t>
-      </w:r>
-      <w:proofErr w:type="spellStart"/>
-      <w:r>
-        <w:rPr>
-          <w:i/>
-          <w:iCs/>
-          <w:lang w:val="pt-PT"/>
-        </w:rPr>
-        <w:t>Privacy</w:t>
-      </w:r>
-      <w:proofErr w:type="spellEnd"/>
-      <w:r>
-        <w:rPr>
-          <w:i/>
-          <w:iCs/>
-          <w:lang w:val="pt-PT"/>
-        </w:rPr>
-        <w:t xml:space="preserve"> </w:t>
-      </w:r>
-      <w:proofErr w:type="spellStart"/>
-      <w:r>
-        <w:rPr>
-          <w:i/>
-          <w:iCs/>
-          <w:lang w:val="pt-PT"/>
-        </w:rPr>
-        <w:t>Badger</w:t>
-      </w:r>
-      <w:proofErr w:type="spellEnd"/>
-      <w:r>
-        <w:rPr>
-          <w:lang w:val="pt-PT"/>
-        </w:rPr>
-        <w:t xml:space="preserve"> é uma extensão de código aberto da EFF (</w:t>
-      </w:r>
-      <w:proofErr w:type="spellStart"/>
-      <w:r>
-        <w:rPr>
-          <w:i/>
-          <w:iCs/>
-          <w:lang w:val="pt-PT"/>
-        </w:rPr>
-        <w:t>Electronic</w:t>
-      </w:r>
-      <w:proofErr w:type="spellEnd"/>
-      <w:r>
-        <w:rPr>
-          <w:i/>
-          <w:iCs/>
-          <w:lang w:val="pt-PT"/>
-        </w:rPr>
-        <w:t xml:space="preserve"> Frontier Foundation</w:t>
-      </w:r>
-      <w:r>
-        <w:rPr>
-          <w:lang w:val="pt-PT"/>
-        </w:rPr>
-        <w:t>) criada com o intuito de auxiliar os utilizadores no que toca à sua privacidade na Internet.</w:t>
+        <w:t>As dicas são o ponto base da extensão e têm como intuito elucidador o utilizador de alguns dos cuidados que pode ter para se proteger online, que vão desde a não expor as suas informações online até à forma como se lida com os emails que normalmente recebemos. Ao interagir com este botão, será mostrada uma lista com as dicas mais comuns e que normalmente são as mais exploradas e vulneráveis a ciberataques</w:t>
+      </w:r>
+    </w:p>
+    <w:p>
+      <w:pPr>
+        <w:pStyle w:val="Ttulo2"/>
+      </w:pPr>
+      <w:r>
+        <w:t xml:space="preserve">Botão </w:t>
+      </w:r>
+      <w:r>
+        <w:t>“</w:t>
+      </w:r>
+      <w:r>
+        <w:t>Ponto</w:t>
+      </w:r>
+      <w:r>
+        <w:t>s”</w:t>
       </w:r>
     </w:p>
     <w:p>
@@ -1210,63 +1294,7 @@
         <w:rPr>
           <w:lang w:val="pt-PT"/>
         </w:rPr>
-        <w:t>Fornece bloqueio limitado, mas usa um método em</w:t>
-      </w:r>
-      <w:r>
-        <w:rPr>
-          <w:lang w:val="pt-PT"/>
-        </w:rPr>
-        <w:t xml:space="preserve"> que</w:t>
-      </w:r>
-      <w:r>
-        <w:rPr>
-          <w:lang w:val="pt-PT"/>
-        </w:rPr>
-        <w:t xml:space="preserve"> aprende a bloquear </w:t>
-      </w:r>
-      <w:proofErr w:type="spellStart"/>
-      <w:r>
-        <w:rPr>
-          <w:i/>
-          <w:iCs/>
-          <w:lang w:val="pt-PT"/>
-        </w:rPr>
-        <w:t>trackers</w:t>
-      </w:r>
-      <w:proofErr w:type="spellEnd"/>
-      <w:r>
-        <w:rPr>
-          <w:lang w:val="pt-PT"/>
-        </w:rPr>
-        <w:t xml:space="preserve"> usando uma heurística, o que significa que ele pode detetar </w:t>
-      </w:r>
-      <w:proofErr w:type="spellStart"/>
-      <w:r>
-        <w:rPr>
-          <w:i/>
-          <w:iCs/>
-          <w:lang w:val="pt-PT"/>
-        </w:rPr>
-        <w:t>trackers</w:t>
-      </w:r>
-      <w:proofErr w:type="spellEnd"/>
-      <w:r>
-        <w:rPr>
-          <w:lang w:val="pt-PT"/>
-        </w:rPr>
-        <w:t xml:space="preserve"> novos ou incomuns, que os bloqueadores que se baseiam em listas não o fazem,</w:t>
-      </w:r>
-      <w:r>
-        <w:rPr>
-          <w:lang w:val="pt-PT"/>
-        </w:rPr>
-        <w:t xml:space="preserve"> mesmo antes de o site ser carregado</w:t>
-      </w:r>
-      <w:r>
-        <w:rPr>
-          <w:lang w:val="pt-PT"/>
-        </w:rPr>
-        <w:t xml:space="preserve"> e com mais eficiência uma vez que quanto mais o usamos mais eficiente se torna. </w:t>
+        <w:t>Este botão permite ver a lista de tarefas/missões que são necessárias efetuar, sendo que por cada uma feita o utilizador ganha pontos.</w:t>
       </w:r>
     </w:p>
     <w:p>
@@ -1280,31 +1308,126 @@
         <w:rPr>
           <w:lang w:val="pt-PT"/>
         </w:rPr>
-        <w:t xml:space="preserve">Contudo este irá decidir a melhor opção a tomar quando se trata de bloquear este conteúdo, e poderá bloquear parcialmente, pois pode fazer com que o site deixe de funcionar corretamente. </w:t>
+        <w:t xml:space="preserve">Posso ainda ver os pontos que já tenho e um </w:t>
+      </w:r>
+      <w:r>
+        <w:rPr>
+          <w:lang w:val="pt-PT"/>
+        </w:rPr>
+        <w:t>contador</w:t>
+      </w:r>
+      <w:r>
+        <w:rPr>
+          <w:lang w:val="pt-PT"/>
+        </w:rPr>
+        <w:t xml:space="preserve"> dos mesmos que vai interagindo com uma </w:t>
+      </w:r>
+      <w:r>
+        <w:rPr>
+          <w:lang w:val="pt-PT"/>
+        </w:rPr>
+        <w:t>raposa</w:t>
+      </w:r>
+      <w:r>
+        <w:rPr>
+          <w:lang w:val="pt-PT"/>
+        </w:rPr>
+        <w:t xml:space="preserve">, alterando o seu estado emocional sempre que uma certa meta é alcançada. </w:t>
       </w:r>
     </w:p>
     <w:p>
       <w:pPr>
         <w:pStyle w:val="Corpodetexto"/>
-      </w:pPr>
-      <w:r>
-        <w:rPr>
-          <w:lang w:val="pt-PT"/>
-        </w:rPr>
-        <w:t>Ainda assim existe a opção de ser o utilizador a controlar se quer aplicar um bloqueio parcial em vez de um bloqueio total caso este esteja a afetar o mesmo.</w:t>
-      </w:r>
-    </w:p>
-    <w:p>
-      <w:pPr>
-        <w:pStyle w:val="Ttulo1"/>
-      </w:pPr>
-      <w:r>
-        <w:t>Descrição do sistema implementado</w:t>
+        <w:rPr>
+          <w:lang w:val="pt-PT"/>
+        </w:rPr>
+      </w:pPr>
+      <w:r>
+        <w:rPr>
+          <w:lang w:val="pt-PT"/>
+        </w:rPr>
+        <w:t xml:space="preserve">As missões que este possuí em falta são apresentadas com uma cruz vermelha e sempre este que entra continua no instante em que estava, </w:t>
+      </w:r>
+      <w:r>
+        <w:rPr>
+          <w:lang w:val="pt-PT"/>
+        </w:rPr>
+        <w:t>isto é,</w:t>
+      </w:r>
+      <w:r>
+        <w:rPr>
+          <w:lang w:val="pt-PT"/>
+        </w:rPr>
+        <w:t xml:space="preserve"> caso o utilizador feche o browser/janela é guardado o seu progresso.</w:t>
       </w:r>
     </w:p>
     <w:p>
       <w:pPr>
         <w:pStyle w:val="Corpodetexto"/>
+        <w:rPr>
+          <w:lang w:val="pt-PT"/>
+        </w:rPr>
+      </w:pPr>
+      <w:r>
+        <w:rPr>
+          <w:lang w:val="pt-PT"/>
+        </w:rPr>
+        <w:t xml:space="preserve">Contudo é possível a qualquer momento reiniciar esta lista e consequentemente </w:t>
+      </w:r>
+      <w:r>
+        <w:rPr>
+          <w:lang w:val="pt-PT"/>
+        </w:rPr>
+        <w:t>o contador de</w:t>
+      </w:r>
+      <w:r>
+        <w:rPr>
+          <w:lang w:val="pt-PT"/>
+        </w:rPr>
+        <w:t xml:space="preserve"> número de pontos que já </w:t>
+      </w:r>
+      <w:r>
+        <w:rPr>
+          <w:lang w:val="pt-PT"/>
+        </w:rPr>
+        <w:t>tínhamos</w:t>
+      </w:r>
+      <w:r>
+        <w:rPr>
+          <w:lang w:val="pt-PT"/>
+        </w:rPr>
+        <w:t xml:space="preserve"> volta a zero</w:t>
+      </w:r>
+      <w:r>
+        <w:rPr>
+          <w:lang w:val="pt-PT"/>
+        </w:rPr>
+        <w:t>.</w:t>
+      </w:r>
+    </w:p>
+    <w:p>
+      <w:pPr>
+        <w:pStyle w:val="Ttulo2"/>
+      </w:pPr>
+      <w:r>
+        <w:t xml:space="preserve">Botão </w:t>
+      </w:r>
+      <w:r>
+        <w:t>“</w:t>
+      </w:r>
+      <w:r>
+        <w:t>Configuraç</w:t>
+      </w:r>
+      <w:r>
+        <w:t>ões”</w:t>
+      </w:r>
+    </w:p>
+    <w:p>
+      <w:pPr>
+        <w:pStyle w:val="Corpodetexto"/>
+        <w:rPr>
+          <w:lang w:val="pt-PT"/>
+        </w:rPr>
       </w:pPr>
       <w:r>
         <w:rPr>
@@ -1321,7 +1444,13 @@
         <w:t xml:space="preserve">Botão </w:t>
       </w:r>
       <w:r>
-        <w:t>Dicas</w:t>
+        <w:t>“</w:t>
+      </w:r>
+      <w:r>
+        <w:t>Ajuda</w:t>
+      </w:r>
+      <w:r>
+        <w:t>”</w:t>
       </w:r>
     </w:p>
     <w:p>
@@ -1343,73 +1472,22 @@
         <w:pStyle w:val="Ttulo2"/>
       </w:pPr>
       <w:r>
-        <w:t>Botão Pontos</w:t>
-      </w:r>
-    </w:p>
-    <w:p>
-      <w:pPr>
-        <w:pStyle w:val="Corpodetexto"/>
-        <w:rPr>
-          <w:lang w:val="pt-PT"/>
-        </w:rPr>
-      </w:pPr>
-      <w:r>
-        <w:rPr>
-          <w:lang w:val="pt-PT"/>
-        </w:rPr>
-        <w:t>Explicar</w:t>
-      </w:r>
-    </w:p>
-    <w:p>
-      <w:pPr>
-        <w:pStyle w:val="Ttulo2"/>
-      </w:pPr>
-      <w:r>
-        <w:t>Botão Configuração</w:t>
-      </w:r>
-    </w:p>
-    <w:p>
-      <w:pPr>
-        <w:pStyle w:val="Corpodetexto"/>
-        <w:rPr>
-          <w:lang w:val="pt-PT"/>
-        </w:rPr>
-      </w:pPr>
-      <w:r>
-        <w:rPr>
-          <w:lang w:val="pt-PT"/>
-        </w:rPr>
-        <w:t>Explicar</w:t>
-      </w:r>
-    </w:p>
-    <w:p>
-      <w:pPr>
-        <w:pStyle w:val="Ttulo2"/>
-      </w:pPr>
-      <w:r>
-        <w:t>Botão Ajuda</w:t>
-      </w:r>
-    </w:p>
-    <w:p>
-      <w:pPr>
-        <w:pStyle w:val="Corpodetexto"/>
-        <w:rPr>
-          <w:lang w:val="pt-PT"/>
-        </w:rPr>
-      </w:pPr>
-      <w:r>
-        <w:rPr>
-          <w:lang w:val="pt-PT"/>
-        </w:rPr>
-        <w:t>Explicar</w:t>
-      </w:r>
-    </w:p>
-    <w:p>
-      <w:pPr>
-        <w:pStyle w:val="Ttulo2"/>
-      </w:pPr>
-      <w:r>
-        <w:t>Botão Ligar/Desligar</w:t>
+        <w:t xml:space="preserve">Botão </w:t>
+      </w:r>
+      <w:r>
+        <w:t>“</w:t>
+      </w:r>
+      <w:r>
+        <w:t>Liga</w:t>
+      </w:r>
+      <w:r>
+        <w:t>do</w:t>
+      </w:r>
+      <w:r>
+        <w:t>/Desliga</w:t>
+      </w:r>
+      <w:r>
+        <w:t>do”</w:t>
       </w:r>
     </w:p>
     <w:p>
@@ -1504,87 +1582,38 @@
         </w:rPr>
         <w:t>TOSDR (</w:t>
       </w:r>
-      <w:proofErr w:type="spellStart"/>
-      <w:r>
-        <w:rPr>
-          <w:lang w:val="pt-PT"/>
-        </w:rPr>
-        <w:t>Terms</w:t>
-      </w:r>
-      <w:proofErr w:type="spellEnd"/>
+      <w:r>
+        <w:rPr>
+          <w:i/>
+          <w:iCs/>
+          <w:lang w:val="pt-PT"/>
+        </w:rPr>
+        <w:t>Terms Of Service Didn't Read</w:t>
+      </w:r>
+      <w:r>
+        <w:rPr>
+          <w:lang w:val="pt-PT"/>
+        </w:rPr>
+        <w:t>)</w:t>
+      </w:r>
       <w:r>
         <w:rPr>
           <w:lang w:val="pt-PT"/>
         </w:rPr>
         <w:t xml:space="preserve"> </w:t>
       </w:r>
-      <w:proofErr w:type="spellStart"/>
-      <w:r>
-        <w:rPr>
-          <w:lang w:val="pt-PT"/>
-        </w:rPr>
-        <w:t>Of</w:t>
-      </w:r>
-      <w:proofErr w:type="spellEnd"/>
-      <w:r>
-        <w:rPr>
-          <w:lang w:val="pt-PT"/>
-        </w:rPr>
-        <w:t xml:space="preserve"> </w:t>
-      </w:r>
-      <w:proofErr w:type="spellStart"/>
-      <w:r>
-        <w:rPr>
-          <w:lang w:val="pt-PT"/>
-        </w:rPr>
-        <w:t>Service</w:t>
-      </w:r>
-      <w:proofErr w:type="spellEnd"/>
-      <w:r>
-        <w:rPr>
-          <w:lang w:val="pt-PT"/>
-        </w:rPr>
-        <w:t xml:space="preserve"> </w:t>
-      </w:r>
-      <w:proofErr w:type="spellStart"/>
-      <w:r>
-        <w:rPr>
-          <w:lang w:val="pt-PT"/>
-        </w:rPr>
-        <w:t>Didn't</w:t>
-      </w:r>
-      <w:proofErr w:type="spellEnd"/>
-      <w:r>
-        <w:rPr>
-          <w:lang w:val="pt-PT"/>
-        </w:rPr>
-        <w:t xml:space="preserve"> </w:t>
-      </w:r>
-      <w:proofErr w:type="spellStart"/>
-      <w:r>
-        <w:rPr>
-          <w:lang w:val="pt-PT"/>
-        </w:rPr>
-        <w:t>Read</w:t>
-      </w:r>
-      <w:proofErr w:type="spellEnd"/>
-      <w:r>
-        <w:rPr>
-          <w:lang w:val="pt-PT"/>
-        </w:rPr>
-        <w:t>)</w:t>
-      </w:r>
-      <w:r>
-        <w:rPr>
-          <w:lang w:val="pt-PT"/>
-        </w:rPr>
-        <w:t xml:space="preserve"> </w:t>
-      </w:r>
-      <w:r>
-        <w:rPr>
-          <w:lang w:val="pt-PT"/>
-        </w:rPr>
-        <w:t xml:space="preserve">permite uma versão resumida e com classificação dos termos de privacidade, poupando não só </w:t>
+      <w:r>
+        <w:rPr>
+          <w:lang w:val="pt-PT"/>
+        </w:rPr>
+        <w:t xml:space="preserve">permite uma versão resumida e com classificação dos termos de privacidade, poupando não </w:t>
+      </w:r>
+      <w:r>
+        <w:rPr>
+          <w:lang w:val="pt-PT"/>
+        </w:rPr>
+        <w:lastRenderedPageBreak/>
+        <w:t xml:space="preserve">só </w:t>
       </w:r>
       <w:r>
         <w:rPr>
@@ -1868,31 +1897,13 @@
       <w:r>
         <w:t xml:space="preserve">Em certos casos não bloqueia anúncios no </w:t>
       </w:r>
-      <w:proofErr w:type="spellStart"/>
       <w:r>
         <w:rPr>
           <w:i/>
           <w:iCs/>
         </w:rPr>
-        <w:t>Yandex</w:t>
-      </w:r>
-      <w:proofErr w:type="spellEnd"/>
-      <w:r>
-        <w:rPr>
-          <w:i/>
-          <w:iCs/>
-        </w:rPr>
-        <w:t xml:space="preserve"> </w:t>
-      </w:r>
-      <w:proofErr w:type="spellStart"/>
-      <w:r>
-        <w:rPr>
-          <w:i/>
-          <w:iCs/>
-        </w:rPr>
-        <w:t>Direct</w:t>
-      </w:r>
-      <w:proofErr w:type="spellEnd"/>
+        <w:t>Yandex Direct</w:t>
+      </w:r>
       <w:r>
         <w:t>.</w:t>
       </w:r>
@@ -1910,7 +1921,6 @@
         </w:rPr>
       </w:pPr>
       <w:r>
-        <w:lastRenderedPageBreak/>
         <w:t xml:space="preserve">Não possui uma interação direta com o utilizador, como por exemplo permitir que este saiba as etapas necessárias para bloquear certos </w:t>
       </w:r>
       <w:r>
@@ -1982,7 +1992,6 @@
       <w:r>
         <w:t xml:space="preserve">Protege as atividades online dos utilizadores, bloqueando não só </w:t>
       </w:r>
-      <w:proofErr w:type="spellStart"/>
       <w:r>
         <w:rPr>
           <w:i/>
@@ -1990,7 +1999,6 @@
         </w:rPr>
         <w:t>trackers</w:t>
       </w:r>
-      <w:proofErr w:type="spellEnd"/>
       <w:r>
         <w:t xml:space="preserve"> como domínios</w:t>
       </w:r>
@@ -2019,7 +2027,6 @@
       <w:r>
         <w:t xml:space="preserve">Bloqueia anúncios por </w:t>
       </w:r>
-      <w:proofErr w:type="spellStart"/>
       <w:r>
         <w:rPr>
           <w:i/>
@@ -2027,7 +2034,6 @@
         </w:rPr>
         <w:t>default</w:t>
       </w:r>
-      <w:proofErr w:type="spellEnd"/>
       <w:r>
         <w:t>, o que protege a</w:t>
       </w:r>
@@ -2133,7 +2139,6 @@
       <w:r>
         <w:t xml:space="preserve">Não desativa o </w:t>
       </w:r>
-      <w:proofErr w:type="spellStart"/>
       <w:r>
         <w:rPr>
           <w:i/>
@@ -2141,7 +2146,6 @@
         </w:rPr>
         <w:t>tracking</w:t>
       </w:r>
-      <w:proofErr w:type="spellEnd"/>
       <w:r>
         <w:t xml:space="preserve"> por parte das redes sociais, por exemplo.</w:t>
       </w:r>
@@ -2488,10 +2492,7 @@
         <w:pStyle w:val="Ttulo2"/>
       </w:pPr>
       <w:r>
-        <w:t xml:space="preserve">Pontos que </w:t>
-      </w:r>
-      <w:r>
-        <w:t>já foram “resolvidos”</w:t>
+        <w:t>Pontos que já foram “resolvidos”</w:t>
       </w:r>
     </w:p>
     <w:p>
@@ -2831,6 +2832,7 @@
         <w:ind w:start="17.70pt" w:hanging="17.70pt"/>
       </w:pPr>
       <w:r>
+        <w:lastRenderedPageBreak/>
         <w:t>Codoschool</w:t>
       </w:r>
       <w:r>

</xml_diff>

<commit_message>
Falta parte da discussão e da conclusão.
</commit_message>
<xml_diff>
--- a/Relatório_Grupo_7.docx
+++ b/Relatório_Grupo_7.docx
@@ -295,23 +295,436 @@
     <w:p>
       <w:pPr>
         <w:pStyle w:val="Abstract"/>
+      </w:pPr>
+      <w:r>
         <w:rPr>
           <w:i/>
           <w:iCs/>
         </w:rPr>
-      </w:pPr>
-      <w:r>
+        <w:t>Abstract</w:t>
+      </w:r>
+      <w:r>
+        <w:t>—</w:t>
+      </w:r>
+      <w:r>
+        <w:t xml:space="preserve">A internet é </w:t>
+      </w:r>
+      <w:proofErr w:type="spellStart"/>
+      <w:r>
+        <w:t>uma</w:t>
+      </w:r>
+      <w:proofErr w:type="spellEnd"/>
+      <w:r>
+        <w:t xml:space="preserve"> </w:t>
+      </w:r>
+      <w:proofErr w:type="spellStart"/>
+      <w:r>
+        <w:t>peça</w:t>
+      </w:r>
+      <w:proofErr w:type="spellEnd"/>
+      <w:r>
+        <w:t xml:space="preserve"> de </w:t>
+      </w:r>
+      <w:proofErr w:type="spellStart"/>
+      <w:r>
+        <w:t>tecnologia</w:t>
+      </w:r>
+      <w:proofErr w:type="spellEnd"/>
+      <w:r>
+        <w:t xml:space="preserve"> </w:t>
+      </w:r>
+      <w:proofErr w:type="spellStart"/>
+      <w:r>
+        <w:t>revolucionou</w:t>
+      </w:r>
+      <w:proofErr w:type="spellEnd"/>
+      <w:r>
+        <w:t xml:space="preserve"> o </w:t>
+      </w:r>
+      <w:proofErr w:type="spellStart"/>
+      <w:r>
+        <w:t>mundo</w:t>
+      </w:r>
+      <w:proofErr w:type="spellEnd"/>
+      <w:r>
+        <w:t xml:space="preserve">. </w:t>
+      </w:r>
+      <w:proofErr w:type="spellStart"/>
+      <w:r>
+        <w:t>Contudo</w:t>
+      </w:r>
+      <w:proofErr w:type="spellEnd"/>
+      <w:r>
+        <w:t xml:space="preserve"> </w:t>
+      </w:r>
+      <w:proofErr w:type="spellStart"/>
+      <w:r>
+        <w:t>apesar</w:t>
+      </w:r>
+      <w:proofErr w:type="spellEnd"/>
+      <w:r>
+        <w:t xml:space="preserve"> de </w:t>
+      </w:r>
+      <w:proofErr w:type="spellStart"/>
+      <w:r>
+        <w:t>ter</w:t>
+      </w:r>
+      <w:proofErr w:type="spellEnd"/>
+      <w:r>
+        <w:t xml:space="preserve"> </w:t>
+      </w:r>
+      <w:proofErr w:type="spellStart"/>
+      <w:r>
+        <w:t>muitos</w:t>
+      </w:r>
+      <w:proofErr w:type="spellEnd"/>
+      <w:r>
+        <w:t xml:space="preserve"> </w:t>
+      </w:r>
+      <w:proofErr w:type="spellStart"/>
+      <w:r>
+        <w:t>aspetos</w:t>
+      </w:r>
+      <w:proofErr w:type="spellEnd"/>
+      <w:r>
+        <w:t xml:space="preserve"> </w:t>
+      </w:r>
+      <w:proofErr w:type="spellStart"/>
+      <w:r>
+        <w:t>positivos</w:t>
+      </w:r>
+      <w:proofErr w:type="spellEnd"/>
+      <w:r>
+        <w:t xml:space="preserve"> </w:t>
+      </w:r>
+      <w:proofErr w:type="spellStart"/>
+      <w:r>
+        <w:t>ainda</w:t>
+      </w:r>
+      <w:proofErr w:type="spellEnd"/>
+      <w:r>
+        <w:t xml:space="preserve"> continua a ser um dos </w:t>
+      </w:r>
+      <w:proofErr w:type="spellStart"/>
+      <w:r>
+        <w:t>meios</w:t>
+      </w:r>
+      <w:proofErr w:type="spellEnd"/>
+      <w:r>
+        <w:t xml:space="preserve"> </w:t>
+      </w:r>
+      <w:proofErr w:type="spellStart"/>
+      <w:r>
+        <w:t>mais</w:t>
+      </w:r>
+      <w:proofErr w:type="spellEnd"/>
+      <w:r>
+        <w:t xml:space="preserve"> </w:t>
+      </w:r>
+      <w:proofErr w:type="spellStart"/>
+      <w:r>
+        <w:t>usados</w:t>
+      </w:r>
+      <w:proofErr w:type="spellEnd"/>
+      <w:r>
+        <w:t xml:space="preserve"> para </w:t>
+      </w:r>
+      <w:proofErr w:type="spellStart"/>
+      <w:r>
+        <w:t>comprometer</w:t>
+      </w:r>
+      <w:proofErr w:type="spellEnd"/>
+      <w:r>
+        <w:t xml:space="preserve"> a </w:t>
+      </w:r>
+      <w:proofErr w:type="spellStart"/>
+      <w:r>
+        <w:t>nossa</w:t>
+      </w:r>
+      <w:proofErr w:type="spellEnd"/>
+      <w:r>
+        <w:t xml:space="preserve"> </w:t>
+      </w:r>
+      <w:proofErr w:type="spellStart"/>
+      <w:r>
+        <w:t>privacidade</w:t>
+      </w:r>
+      <w:proofErr w:type="spellEnd"/>
+      <w:r>
+        <w:t xml:space="preserve"> e </w:t>
+      </w:r>
+      <w:proofErr w:type="spellStart"/>
+      <w:r>
+        <w:t>segurança</w:t>
+      </w:r>
+      <w:proofErr w:type="spellEnd"/>
+      <w:r>
+        <w:t xml:space="preserve"> e para </w:t>
+      </w:r>
+      <w:proofErr w:type="spellStart"/>
+      <w:r>
+        <w:t>isso</w:t>
+      </w:r>
+      <w:proofErr w:type="spellEnd"/>
+      <w:r>
+        <w:t xml:space="preserve"> é </w:t>
+      </w:r>
+      <w:proofErr w:type="spellStart"/>
+      <w:r>
+        <w:t>essencial</w:t>
+      </w:r>
+      <w:proofErr w:type="spellEnd"/>
+      <w:r>
+        <w:t xml:space="preserve"> que se tome </w:t>
+      </w:r>
+      <w:proofErr w:type="spellStart"/>
+      <w:r>
+        <w:t>ações</w:t>
+      </w:r>
+      <w:proofErr w:type="spellEnd"/>
+      <w:r>
+        <w:t xml:space="preserve"> o </w:t>
+      </w:r>
+      <w:proofErr w:type="spellStart"/>
+      <w:r>
+        <w:t>mais</w:t>
+      </w:r>
+      <w:proofErr w:type="spellEnd"/>
+      <w:r>
+        <w:t xml:space="preserve"> </w:t>
+      </w:r>
+      <w:proofErr w:type="spellStart"/>
+      <w:r>
+        <w:t>cedo</w:t>
+      </w:r>
+      <w:proofErr w:type="spellEnd"/>
+      <w:r>
+        <w:t xml:space="preserve"> </w:t>
+      </w:r>
+      <w:proofErr w:type="spellStart"/>
+      <w:r>
+        <w:t>possível</w:t>
+      </w:r>
+      <w:proofErr w:type="spellEnd"/>
+      <w:r>
+        <w:t xml:space="preserve"> e que se </w:t>
+      </w:r>
+      <w:proofErr w:type="spellStart"/>
+      <w:r>
+        <w:t>eduque</w:t>
+      </w:r>
+      <w:proofErr w:type="spellEnd"/>
+      <w:r>
+        <w:t xml:space="preserve"> as </w:t>
+      </w:r>
+      <w:proofErr w:type="spellStart"/>
+      <w:r>
+        <w:t>pessoas</w:t>
+      </w:r>
+      <w:proofErr w:type="spellEnd"/>
+      <w:r>
+        <w:t xml:space="preserve"> a saber o que </w:t>
+      </w:r>
+      <w:proofErr w:type="spellStart"/>
+      <w:r>
+        <w:t>fazer</w:t>
+      </w:r>
+      <w:proofErr w:type="spellEnd"/>
+      <w:r>
+        <w:t xml:space="preserve"> e </w:t>
+      </w:r>
+      <w:proofErr w:type="spellStart"/>
+      <w:r>
+        <w:t>como</w:t>
+      </w:r>
+      <w:proofErr w:type="spellEnd"/>
+      <w:r>
+        <w:t xml:space="preserve"> se </w:t>
+      </w:r>
+      <w:proofErr w:type="spellStart"/>
+      <w:r>
+        <w:t>proteger</w:t>
+      </w:r>
+      <w:proofErr w:type="spellEnd"/>
+      <w:r>
+        <w:t xml:space="preserve"> dos </w:t>
+      </w:r>
+      <w:proofErr w:type="spellStart"/>
+      <w:r>
+        <w:t>perigos</w:t>
+      </w:r>
+      <w:proofErr w:type="spellEnd"/>
+      <w:r>
+        <w:t xml:space="preserve"> que </w:t>
+      </w:r>
+      <w:proofErr w:type="spellStart"/>
+      <w:r>
+        <w:t>esta</w:t>
+      </w:r>
+      <w:proofErr w:type="spellEnd"/>
+      <w:r>
+        <w:t xml:space="preserve"> </w:t>
+      </w:r>
+      <w:proofErr w:type="spellStart"/>
+      <w:r>
+        <w:t>traz</w:t>
+      </w:r>
+      <w:proofErr w:type="spellEnd"/>
+      <w:r>
+        <w:t>.</w:t>
+      </w:r>
+    </w:p>
+    <w:p>
+      <w:pPr>
+        <w:pStyle w:val="Abstract"/>
         <w:rPr>
           <w:i/>
           <w:iCs/>
         </w:rPr>
-        <w:t>Abstract</w:t>
-      </w:r>
-      <w:r>
-        <w:t>—</w:t>
-      </w:r>
-      <w:r>
-        <w:t>T</w:t>
+      </w:pPr>
+      <w:proofErr w:type="spellStart"/>
+      <w:r>
+        <w:t>Deste</w:t>
+      </w:r>
+      <w:proofErr w:type="spellEnd"/>
+      <w:r>
+        <w:t xml:space="preserve"> modo </w:t>
+      </w:r>
+      <w:proofErr w:type="spellStart"/>
+      <w:r>
+        <w:t>elaboramos</w:t>
+      </w:r>
+      <w:proofErr w:type="spellEnd"/>
+      <w:r>
+        <w:t xml:space="preserve"> </w:t>
+      </w:r>
+      <w:proofErr w:type="spellStart"/>
+      <w:r>
+        <w:t>este</w:t>
+      </w:r>
+      <w:proofErr w:type="spellEnd"/>
+      <w:r>
+        <w:t xml:space="preserve"> </w:t>
+      </w:r>
+      <w:proofErr w:type="spellStart"/>
+      <w:r>
+        <w:t>trabalho</w:t>
+      </w:r>
+      <w:proofErr w:type="spellEnd"/>
+      <w:r>
+        <w:t xml:space="preserve"> com </w:t>
+      </w:r>
+      <w:proofErr w:type="spellStart"/>
+      <w:r>
+        <w:t>intuito</w:t>
+      </w:r>
+      <w:proofErr w:type="spellEnd"/>
+      <w:r>
+        <w:t xml:space="preserve"> de </w:t>
+      </w:r>
+      <w:proofErr w:type="spellStart"/>
+      <w:r>
+        <w:t>descrever</w:t>
+      </w:r>
+      <w:proofErr w:type="spellEnd"/>
+      <w:r>
+        <w:t xml:space="preserve"> </w:t>
+      </w:r>
+      <w:proofErr w:type="spellStart"/>
+      <w:r>
+        <w:t>melhor</w:t>
+      </w:r>
+      <w:proofErr w:type="spellEnd"/>
+      <w:r>
+        <w:t xml:space="preserve"> o </w:t>
+      </w:r>
+      <w:proofErr w:type="spellStart"/>
+      <w:r>
+        <w:t>tema</w:t>
+      </w:r>
+      <w:proofErr w:type="spellEnd"/>
+      <w:r>
+        <w:t xml:space="preserve"> e </w:t>
+      </w:r>
+      <w:proofErr w:type="spellStart"/>
+      <w:r>
+        <w:t>divulgar</w:t>
+      </w:r>
+      <w:proofErr w:type="spellEnd"/>
+      <w:r>
+        <w:t xml:space="preserve"> </w:t>
+      </w:r>
+      <w:proofErr w:type="spellStart"/>
+      <w:r>
+        <w:t>algumas</w:t>
+      </w:r>
+      <w:proofErr w:type="spellEnd"/>
+      <w:r>
+        <w:t xml:space="preserve"> </w:t>
+      </w:r>
+      <w:proofErr w:type="spellStart"/>
+      <w:r>
+        <w:t>soluções</w:t>
+      </w:r>
+      <w:proofErr w:type="spellEnd"/>
+      <w:r>
+        <w:t xml:space="preserve"> que </w:t>
+      </w:r>
+      <w:proofErr w:type="spellStart"/>
+      <w:r>
+        <w:t>podem</w:t>
+      </w:r>
+      <w:proofErr w:type="spellEnd"/>
+      <w:r>
+        <w:t xml:space="preserve"> </w:t>
+      </w:r>
+      <w:proofErr w:type="spellStart"/>
+      <w:r>
+        <w:t>ajudar</w:t>
+      </w:r>
+      <w:proofErr w:type="spellEnd"/>
+      <w:r>
+        <w:t xml:space="preserve"> a </w:t>
+      </w:r>
+      <w:proofErr w:type="spellStart"/>
+      <w:r>
+        <w:t>prevenir</w:t>
+      </w:r>
+      <w:proofErr w:type="spellEnd"/>
+      <w:r>
+        <w:t xml:space="preserve"> </w:t>
+      </w:r>
+      <w:proofErr w:type="spellStart"/>
+      <w:r>
+        <w:t>futuros</w:t>
+      </w:r>
+      <w:proofErr w:type="spellEnd"/>
+      <w:r>
+        <w:t xml:space="preserve"> </w:t>
+      </w:r>
+      <w:proofErr w:type="spellStart"/>
+      <w:r>
+        <w:t>ataques</w:t>
+      </w:r>
+      <w:proofErr w:type="spellEnd"/>
+      <w:r>
+        <w:t xml:space="preserve"> à </w:t>
+      </w:r>
+      <w:proofErr w:type="spellStart"/>
+      <w:r>
+        <w:t>nossa</w:t>
+      </w:r>
+      <w:proofErr w:type="spellEnd"/>
+      <w:r>
+        <w:t xml:space="preserve"> </w:t>
+      </w:r>
+      <w:proofErr w:type="spellStart"/>
+      <w:r>
+        <w:t>presença</w:t>
+      </w:r>
+      <w:proofErr w:type="spellEnd"/>
+      <w:r>
+        <w:t xml:space="preserve"> online.</w:t>
       </w:r>
     </w:p>
     <w:p>
@@ -321,56 +734,353 @@
       <w:r>
         <w:t>Keywords—</w:t>
       </w:r>
+      <w:proofErr w:type="spellStart"/>
       <w:r>
         <w:t>e</w:t>
       </w:r>
       <w:r>
-        <w:t>ducação,</w:t>
-      </w:r>
-      <w:r>
-        <w:t xml:space="preserve"> s</w:t>
-      </w:r>
-      <w:r>
-        <w:t xml:space="preserve">egurança, </w:t>
-      </w:r>
+        <w:t>ducação</w:t>
+      </w:r>
+      <w:proofErr w:type="spellEnd"/>
+      <w:r>
+        <w:t>,</w:t>
+      </w:r>
+      <w:r>
+        <w:t xml:space="preserve"> </w:t>
+      </w:r>
+      <w:proofErr w:type="spellStart"/>
+      <w:r>
+        <w:t>s</w:t>
+      </w:r>
+      <w:r>
+        <w:t>egurança</w:t>
+      </w:r>
+      <w:proofErr w:type="spellEnd"/>
+      <w:r>
+        <w:t xml:space="preserve">, </w:t>
+      </w:r>
+      <w:proofErr w:type="spellStart"/>
       <w:r>
         <w:t>p</w:t>
       </w:r>
       <w:r>
-        <w:t>rivacidade,</w:t>
-      </w:r>
-      <w:r>
+        <w:t>rivacidade</w:t>
+      </w:r>
+      <w:proofErr w:type="spellEnd"/>
+      <w:r>
+        <w:t>,</w:t>
+      </w:r>
+      <w:r>
+        <w:t xml:space="preserve"> web, </w:t>
+      </w:r>
+      <w:proofErr w:type="spellStart"/>
+      <w:r>
+        <w:t>dicas</w:t>
+      </w:r>
+      <w:proofErr w:type="spellEnd"/>
+      <w:r>
+        <w:t>,</w:t>
+      </w:r>
+      <w:r>
+        <w:t xml:space="preserve"> </w:t>
+      </w:r>
+      <w:proofErr w:type="spellStart"/>
+      <w:r>
+        <w:t>soluções</w:t>
+      </w:r>
+      <w:proofErr w:type="spellEnd"/>
+      <w:r>
+        <w:t xml:space="preserve">, </w:t>
+      </w:r>
+      <w:proofErr w:type="spellStart"/>
+      <w:r>
+        <w:t>e</w:t>
+      </w:r>
+      <w:r>
+        <w:t>xtens</w:t>
+      </w:r>
+      <w:r>
+        <w:t>ões</w:t>
+      </w:r>
+      <w:proofErr w:type="spellEnd"/>
+    </w:p>
+    <w:p>
+      <w:pPr>
+        <w:pStyle w:val="Ttulo1"/>
+      </w:pPr>
+      <w:r>
+        <w:t>Introdu</w:t>
+      </w:r>
+      <w:r>
+        <w:t>Ção</w:t>
+      </w:r>
+    </w:p>
+    <w:p>
+      <w:pPr>
+        <w:pStyle w:val="Corpodetexto"/>
+      </w:pPr>
+      <w:r>
+        <w:t xml:space="preserve">Com a constante utilização da Internet existem um tema que é essencial ser discutido e tratado, Segurança e Privacidade. </w:t>
+      </w:r>
+    </w:p>
+    <w:p>
+      <w:pPr>
+        <w:pStyle w:val="Corpodetexto"/>
+      </w:pPr>
+      <w:r>
+        <w:t>Ao longo deste trabalho iremos falar com um pouco mais de detalhe sobre este assunto, fazendo ainda uma analise de algumas soluções que já existem para o mesmo, bem como de um sistema que desenvolvemos com o intuito de englobar estas duas vertentes numa perspetiva mais educativa.</w:t>
+      </w:r>
+    </w:p>
+    <w:p>
+      <w:pPr>
+        <w:pStyle w:val="Corpodetexto"/>
+        <w:rPr>
+          <w:lang w:val="pt-PT"/>
+        </w:rPr>
+      </w:pPr>
+      <w:r>
+        <w:t>Por fim, falaremos de algumas vantagens e desvantagens que ambos os sistemas de proteção possuem</w:t>
+      </w:r>
+      <w:r>
+        <w:rPr>
+          <w:lang w:val="pt-PT"/>
+        </w:rPr>
+        <w:t xml:space="preserve"> </w:t>
+      </w:r>
+      <w:r>
+        <w:t>e finalizando com uma discussão dos pontos em aberto e os que já estão solucionados</w:t>
+      </w:r>
+      <w:r>
+        <w:t>.</w:t>
+      </w:r>
+    </w:p>
+    <w:p>
+      <w:pPr>
+        <w:pStyle w:val="Ttulo1"/>
+      </w:pPr>
+      <w:r>
+        <w:t>Descrição do estado da arte</w:t>
+      </w:r>
+    </w:p>
+    <w:p>
+      <w:pPr>
+        <w:pStyle w:val="Corpodetexto"/>
+        <w:rPr>
+          <w:lang w:val="pt-PT"/>
+        </w:rPr>
+      </w:pPr>
+      <w:bookmarkStart w:id="0" w:name="_Hlk91729873"/>
+      <w:r>
+        <w:t xml:space="preserve">Normalmente quando se fala em privacidade e segurança pensamos que são praticamente a mesma coisa, o que é normal porque às vezes as duas estão sobrepostas, mas apesar de estarem relacionadas existem algumas diferenças que são essenciais sabermos para nos protegermos no mundo online. </w:t>
+      </w:r>
+    </w:p>
+    <w:p>
+      <w:pPr>
+        <w:pStyle w:val="Ttulo2"/>
+      </w:pPr>
+      <w:r>
+        <w:t>Qual é a diferença entre privacidade e segurança</w:t>
+      </w:r>
+      <w:r>
+        <w:t xml:space="preserve"> na web</w:t>
+      </w:r>
+      <w:r>
+        <w:t>?</w:t>
+      </w:r>
+    </w:p>
+    <w:p>
+      <w:pPr>
+        <w:pStyle w:val="Corpodetexto"/>
+        <w:rPr>
+          <w:lang w:val="pt-PT"/>
+        </w:rPr>
+      </w:pPr>
+      <w:r>
+        <w:rPr>
+          <w:lang w:val="pt-PT"/>
+        </w:rPr>
+        <w:t>Quando falamos em privacidade na web estamos a referir</w:t>
+      </w:r>
+      <w:r>
+        <w:rPr>
+          <w:lang w:val="pt-PT"/>
+        </w:rPr>
+        <w:t>-n</w:t>
+      </w:r>
+      <w:r>
+        <w:rPr>
+          <w:lang w:val="pt-PT"/>
+        </w:rPr>
+        <w:t>os a quaisquer direitos que tenhamos de controlar as nossas informações pessoais, e como elas são usadas, como é o caso das políticas de privacidade em que temos de ler e concordar, para fazer download de um aplicativo, ou até mesmo a nossa localização ou endereço IP.</w:t>
+      </w:r>
+    </w:p>
+    <w:bookmarkEnd w:id="0"/>
+    <w:p>
+      <w:pPr>
+        <w:pStyle w:val="Corpodetexto"/>
+        <w:rPr>
+          <w:lang w:val="pt-PT"/>
+        </w:rPr>
+      </w:pPr>
+      <w:r>
+        <w:rPr>
+          <w:lang w:val="pt-PT"/>
+        </w:rPr>
+        <w:t xml:space="preserve">Já a segurança, por outro lado, refere-se à forma como as nossas informações pessoais são protegidas, isto é, todos os cuidados que temos, ou devemos ter, para proteger todos os dispositivos que fazem parte da internet, como os nossos computadores, e que estão vulneráveis a ataques de </w:t>
+      </w:r>
+      <w:r>
+        <w:rPr>
+          <w:lang w:val="pt-PT"/>
+        </w:rPr>
+        <w:t>cibercriminosos</w:t>
+      </w:r>
+      <w:r>
+        <w:rPr>
+          <w:lang w:val="pt-PT"/>
+        </w:rPr>
+        <w:t xml:space="preserve">. </w:t>
+      </w:r>
+    </w:p>
+    <w:p>
+      <w:pPr>
+        <w:pStyle w:val="Corpodetexto"/>
+        <w:rPr>
+          <w:lang w:val="pt-PT"/>
+        </w:rPr>
+      </w:pPr>
+      <w:r>
+        <w:rPr>
+          <w:lang w:val="pt-PT"/>
+        </w:rPr>
+        <w:t>É a partir disto que surgiu o termo segurança informática, cujos princípios são a confidencialidade, integridade, disponibilidade, autenticidade e legalidade</w:t>
+      </w:r>
+      <w:r>
+        <w:rPr>
+          <w:lang w:val="pt-PT"/>
+        </w:rPr>
+        <w:t xml:space="preserve"> [3]</w:t>
+      </w:r>
+      <w:r>
+        <w:rPr>
+          <w:lang w:val="pt-PT"/>
+        </w:rPr>
+        <w:t>.</w:t>
+      </w:r>
+    </w:p>
+    <w:p>
+      <w:pPr>
+        <w:pStyle w:val="Corpodetexto"/>
+        <w:rPr>
+          <w:lang w:val="pt-PT"/>
+        </w:rPr>
+      </w:pPr>
+      <w:r>
+        <w:rPr>
+          <w:lang w:val="pt-PT"/>
+        </w:rPr>
+        <w:t>Um bom exemplo de distinção entre este dois subtemas é o caso em que criamos um seguro</w:t>
+      </w:r>
+      <w:r>
+        <w:rPr>
+          <w:lang w:val="pt-PT"/>
+        </w:rPr>
+        <w:t xml:space="preserve"> online</w:t>
+      </w:r>
+      <w:r>
+        <w:rPr>
+          <w:lang w:val="pt-PT"/>
+        </w:rPr>
+        <w:t>. Para tal será necessário fornecer informações à seguradora para criar uma conta de cliente</w:t>
+      </w:r>
+      <w:r>
+        <w:rPr>
+          <w:lang w:val="pt-PT"/>
+        </w:rPr>
         <w:t xml:space="preserve"> e</w:t>
       </w:r>
       <w:r>
-        <w:t>xtensão</w:t>
-      </w:r>
-    </w:p>
-    <w:p>
-      <w:pPr>
-        <w:pStyle w:val="Ttulo1"/>
-      </w:pPr>
-      <w:r>
-        <w:t>Introdu</w:t>
-      </w:r>
-      <w:r>
-        <w:t>Ção</w:t>
+        <w:rPr>
+          <w:lang w:val="pt-PT"/>
+        </w:rPr>
+        <w:t xml:space="preserve"> fornecer serviços, mas a mesma continua a proteger os nossos dados, ou seja, a nossa privacidade e segurança são mantidas. Caso a mesma seguradora faculte essas informações a terceiros, isto num caso em que tenhamos assinado um contrato a concordar com estas práticas, a nossa privacidade poderá estar comprometida, mas não a nossa segurança. </w:t>
       </w:r>
     </w:p>
     <w:p>
       <w:pPr>
         <w:pStyle w:val="Corpodetexto"/>
-      </w:pPr>
-      <w:r>
-        <w:t xml:space="preserve">Com a constante utilização da Internet existem um tema que é essencial ser discutido e tratado, Segurança e Privacidade. </w:t>
+        <w:rPr>
+          <w:lang w:val="pt-PT"/>
+        </w:rPr>
+      </w:pPr>
+      <w:r>
+        <w:rPr>
+          <w:lang w:val="pt-PT"/>
+        </w:rPr>
+        <w:t xml:space="preserve">No pior dos casos, se </w:t>
+      </w:r>
+      <w:r>
+        <w:rPr>
+          <w:lang w:val="pt-PT"/>
+        </w:rPr>
+        <w:t>o site d</w:t>
+      </w:r>
+      <w:r>
+        <w:rPr>
+          <w:lang w:val="pt-PT"/>
+        </w:rPr>
+        <w:t>a seguradora for alvo de um ciberataque, por exemplo, aí estaremos perante um caso em que a nossa privacidade e segurança está comprometida</w:t>
+      </w:r>
+      <w:r>
+        <w:rPr>
+          <w:lang w:val="pt-PT"/>
+        </w:rPr>
+        <w:t xml:space="preserve"> [4]</w:t>
+      </w:r>
+      <w:r>
+        <w:rPr>
+          <w:lang w:val="pt-PT"/>
+        </w:rPr>
+        <w:t>.</w:t>
+      </w:r>
+    </w:p>
+    <w:p>
+      <w:pPr>
+        <w:pStyle w:val="Ttulo2"/>
+      </w:pPr>
+      <w:r>
+        <w:t xml:space="preserve">A educação </w:t>
+      </w:r>
+      <w:r>
+        <w:t>par</w:t>
+      </w:r>
+      <w:r>
+        <w:t>a segurança e Privacidade na web</w:t>
       </w:r>
     </w:p>
     <w:p>
       <w:pPr>
         <w:pStyle w:val="Corpodetexto"/>
-      </w:pPr>
-      <w:r>
-        <w:t>Ao longo deste trabalho iremos falar com um pouco mais de detalhe sobre este assunto, fazendo ainda uma analise de algumas soluções que já existem para o mesmo, bem como de um sistema que desenvolvemos com o intuito de englobar estas duas vertentes numa perspetiva mais educativa.</w:t>
+        <w:rPr>
+          <w:lang w:val="pt-PT"/>
+        </w:rPr>
+      </w:pPr>
+      <w:r>
+        <w:rPr>
+          <w:lang w:val="pt-PT"/>
+        </w:rPr>
+        <w:t xml:space="preserve">Tendo já em mente uma diferença entre segurança e privacidade na web, é necessário agora enquadrá-las no nosso </w:t>
+      </w:r>
+      <w:r>
+        <w:rPr>
+          <w:lang w:val="pt-PT"/>
+        </w:rPr>
+        <w:t>tema,</w:t>
+      </w:r>
+      <w:r>
+        <w:rPr>
+          <w:lang w:val="pt-PT"/>
+        </w:rPr>
+        <w:t xml:space="preserve"> mas com uma vertente mais educacional, pois estas são as bases não só para os utilizadores atuais como também as futuras gerações.</w:t>
       </w:r>
     </w:p>
     <w:p>
@@ -381,27 +1091,10 @@
         </w:rPr>
       </w:pPr>
       <w:r>
-        <w:t>Por fim, falaremos de algumas vantagens e desvantagens que ambos os sistemas de proteção possuem, seguido de uma breve comparação entre eles</w:t>
-      </w:r>
-      <w:r>
-        <w:rPr>
-          <w:lang w:val="pt-PT"/>
-        </w:rPr>
-        <w:t>,</w:t>
-      </w:r>
-      <w:r>
-        <w:t xml:space="preserve"> e finalizando com uma discussão dos pontos em aberto e os que já estão solucionados</w:t>
-      </w:r>
-      <w:r>
-        <w:t>.</w:t>
-      </w:r>
-    </w:p>
-    <w:p>
-      <w:pPr>
-        <w:pStyle w:val="Ttulo1"/>
-      </w:pPr>
-      <w:r>
-        <w:t>Descrição do estado da arte</w:t>
+        <w:rPr>
+          <w:lang w:val="pt-PT"/>
+        </w:rPr>
+        <w:t>Para tal é necessário tomar algumas medidas e existem hábitos que tomados com antecedência podem prevenir impactos negativos no futuro, como por exemplo a escolha certa do browser.</w:t>
       </w:r>
     </w:p>
     <w:p>
@@ -411,23 +1104,35 @@
           <w:lang w:val="pt-PT"/>
         </w:rPr>
       </w:pPr>
-      <w:bookmarkStart w:id="0" w:name="_Hlk91729873"/>
-      <w:r>
-        <w:t xml:space="preserve">Normalmente quando se fala em privacidade e segurança pensamos que são praticamente a mesma coisa, o que é normal porque às vezes as duas estão sobrepostas, mas apesar de estarem relacionadas existem algumas diferenças que são essenciais sabermos para nos protegermos no mundo online. </w:t>
-      </w:r>
-    </w:p>
-    <w:p>
-      <w:pPr>
-        <w:pStyle w:val="Ttulo2"/>
-      </w:pPr>
-      <w:r>
-        <w:t>Qual é a diferença entre privacidade e segurança</w:t>
-      </w:r>
-      <w:r>
-        <w:t xml:space="preserve"> na web</w:t>
-      </w:r>
-      <w:r>
-        <w:t>?</w:t>
+      <w:r>
+        <w:rPr>
+          <w:lang w:val="pt-PT"/>
+        </w:rPr>
+        <w:t xml:space="preserve">Termos novas gerações de utilizadores responsáveis é fundamentar e é aí que educação é essencial pois permite-nos desenvolver uma autodefesa </w:t>
+      </w:r>
+      <w:r>
+        <w:rPr>
+          <w:lang w:val="pt-PT"/>
+        </w:rPr>
+        <w:t>digital</w:t>
+      </w:r>
+      <w:r>
+        <w:rPr>
+          <w:lang w:val="pt-PT"/>
+        </w:rPr>
+        <w:t xml:space="preserve"> [</w:t>
+      </w:r>
+      <w:r>
+        <w:rPr>
+          <w:lang w:val="pt-PT"/>
+        </w:rPr>
+        <w:t>1]</w:t>
+      </w:r>
+      <w:r>
+        <w:rPr>
+          <w:lang w:val="pt-PT"/>
+        </w:rPr>
+        <w:t xml:space="preserve">. </w:t>
       </w:r>
     </w:p>
     <w:p>
@@ -441,261 +1146,9 @@
         <w:rPr>
           <w:lang w:val="pt-PT"/>
         </w:rPr>
-        <w:t>Quando falamos em privacidade na web estamos a referir</w:t>
-      </w:r>
-      <w:r>
-        <w:rPr>
-          <w:lang w:val="pt-PT"/>
-        </w:rPr>
-        <w:t>-n</w:t>
-      </w:r>
-      <w:r>
-        <w:rPr>
-          <w:lang w:val="pt-PT"/>
-        </w:rPr>
-        <w:t>os a quaisquer direitos que tenhamos de controlar as nossas informações pessoais, e como elas são usadas, como é o caso das políticas de privacidade em que temos de ler e concordar, para fazer download de um aplicativo, ou até mesmo a nossa localização ou endereço IP.</w:t>
-      </w:r>
-    </w:p>
-    <w:bookmarkEnd w:id="0"/>
-    <w:p>
-      <w:pPr>
-        <w:pStyle w:val="Corpodetexto"/>
-        <w:rPr>
-          <w:lang w:val="pt-PT"/>
-        </w:rPr>
-      </w:pPr>
-      <w:r>
-        <w:rPr>
-          <w:lang w:val="pt-PT"/>
-        </w:rPr>
-        <w:t xml:space="preserve">Já a segurança, por outro lado, refere-se à forma como as nossas informações pessoais são protegidas, isto é, todos os cuidados que temos, ou devemos ter, para proteger todos os dispositivos que fazem parte da internet, como os nossos computadores, e que estão vulneráveis a ataques de </w:t>
-      </w:r>
-      <w:r>
-        <w:rPr>
-          <w:lang w:val="pt-PT"/>
-        </w:rPr>
-        <w:t>cibercriminosos</w:t>
-      </w:r>
-      <w:r>
-        <w:rPr>
-          <w:lang w:val="pt-PT"/>
-        </w:rPr>
-        <w:t xml:space="preserve">. </w:t>
-      </w:r>
-    </w:p>
-    <w:p>
-      <w:pPr>
-        <w:pStyle w:val="Corpodetexto"/>
-        <w:rPr>
-          <w:lang w:val="pt-PT"/>
-        </w:rPr>
-      </w:pPr>
-      <w:r>
-        <w:rPr>
-          <w:lang w:val="pt-PT"/>
-        </w:rPr>
-        <w:t>É a partir disto que surgiu o termo segurança informática, cujos princípios são a confidencialidade, integridade, disponibilidade, autenticidade e legalidade</w:t>
-      </w:r>
-      <w:r>
-        <w:rPr>
-          <w:lang w:val="pt-PT"/>
-        </w:rPr>
-        <w:t xml:space="preserve"> [3]</w:t>
-      </w:r>
-      <w:r>
-        <w:rPr>
-          <w:lang w:val="pt-PT"/>
-        </w:rPr>
-        <w:t>.</w:t>
-      </w:r>
-    </w:p>
-    <w:p>
-      <w:pPr>
-        <w:pStyle w:val="Corpodetexto"/>
-        <w:rPr>
-          <w:lang w:val="pt-PT"/>
-        </w:rPr>
-      </w:pPr>
-      <w:r>
-        <w:rPr>
-          <w:lang w:val="pt-PT"/>
-        </w:rPr>
-        <w:t>Um bom exemplo de distinção entre este dois subtemas é o caso em que criamos um seguro</w:t>
-      </w:r>
-      <w:r>
-        <w:rPr>
-          <w:lang w:val="pt-PT"/>
-        </w:rPr>
-        <w:t xml:space="preserve"> online</w:t>
-      </w:r>
-      <w:r>
-        <w:rPr>
-          <w:lang w:val="pt-PT"/>
-        </w:rPr>
-        <w:t>. Para tal será necessário fornecer informações à seguradora para criar uma conta de cliente</w:t>
-      </w:r>
-      <w:r>
-        <w:rPr>
-          <w:lang w:val="pt-PT"/>
-        </w:rPr>
-        <w:t xml:space="preserve"> e</w:t>
-      </w:r>
-      <w:r>
-        <w:rPr>
-          <w:lang w:val="pt-PT"/>
-        </w:rPr>
-        <w:t xml:space="preserve"> fornecer serviços, mas a mesma continua a proteger os nossos dados, ou seja, a nossa privacidade e segurança são mantidas. Caso a mesma seguradora faculte </w:t>
-      </w:r>
-      <w:r>
-        <w:rPr>
-          <w:lang w:val="pt-PT"/>
-        </w:rPr>
-        <w:t xml:space="preserve">essas informações a terceiros, isto num caso em que tenhamos assinado um contrato a concordar com estas práticas, a nossa privacidade poderá estar comprometida, mas não a nossa segurança. </w:t>
-      </w:r>
-    </w:p>
-    <w:p>
-      <w:pPr>
-        <w:pStyle w:val="Corpodetexto"/>
-        <w:rPr>
-          <w:lang w:val="pt-PT"/>
-        </w:rPr>
-      </w:pPr>
-      <w:r>
-        <w:rPr>
-          <w:lang w:val="pt-PT"/>
-        </w:rPr>
-        <w:t xml:space="preserve">No pior dos casos, se </w:t>
-      </w:r>
-      <w:r>
-        <w:rPr>
-          <w:lang w:val="pt-PT"/>
-        </w:rPr>
-        <w:t>o site d</w:t>
-      </w:r>
-      <w:r>
-        <w:rPr>
-          <w:lang w:val="pt-PT"/>
-        </w:rPr>
-        <w:t>a seguradora for alvo de um ciberataque, por exemplo, aí estaremos perante um caso em que a nossa privacidade e segurança está comprometida</w:t>
-      </w:r>
-      <w:r>
-        <w:rPr>
-          <w:lang w:val="pt-PT"/>
-        </w:rPr>
-        <w:t xml:space="preserve"> [4]</w:t>
-      </w:r>
-      <w:r>
-        <w:rPr>
-          <w:lang w:val="pt-PT"/>
-        </w:rPr>
-        <w:t>.</w:t>
-      </w:r>
-    </w:p>
-    <w:p>
-      <w:pPr>
-        <w:pStyle w:val="Ttulo2"/>
-      </w:pPr>
-      <w:r>
-        <w:t xml:space="preserve">A educação </w:t>
-      </w:r>
-      <w:r>
-        <w:t>par</w:t>
-      </w:r>
-      <w:r>
-        <w:t>a segurança e Privacidade na web</w:t>
-      </w:r>
-    </w:p>
-    <w:p>
-      <w:pPr>
-        <w:pStyle w:val="Corpodetexto"/>
-        <w:rPr>
-          <w:lang w:val="pt-PT"/>
-        </w:rPr>
-      </w:pPr>
-      <w:r>
-        <w:rPr>
-          <w:lang w:val="pt-PT"/>
-        </w:rPr>
-        <w:t xml:space="preserve">Tendo já em mente uma diferença entre segurança e privacidade na web, é necessário agora enquadrá-las no nosso </w:t>
-      </w:r>
-      <w:r>
-        <w:rPr>
-          <w:lang w:val="pt-PT"/>
-        </w:rPr>
-        <w:t>tema,</w:t>
-      </w:r>
-      <w:r>
-        <w:rPr>
-          <w:lang w:val="pt-PT"/>
-        </w:rPr>
-        <w:t xml:space="preserve"> mas com uma vertente mais educacional, pois estas são as bases não só para os utilizadores atuais como também as futuras gerações.</w:t>
-      </w:r>
-    </w:p>
-    <w:p>
-      <w:pPr>
-        <w:pStyle w:val="Corpodetexto"/>
-        <w:rPr>
-          <w:lang w:val="pt-PT"/>
-        </w:rPr>
-      </w:pPr>
-      <w:r>
-        <w:rPr>
-          <w:lang w:val="pt-PT"/>
-        </w:rPr>
-        <w:t>Para tal é necessário tomar algumas medidas e existem hábitos que tomados com antecedência podem prevenir impactos negativos no futuro, como por exemplo a escolha certa do browser.</w:t>
-      </w:r>
-    </w:p>
-    <w:p>
-      <w:pPr>
-        <w:pStyle w:val="Corpodetexto"/>
-        <w:rPr>
-          <w:lang w:val="pt-PT"/>
-        </w:rPr>
-      </w:pPr>
-      <w:r>
-        <w:rPr>
-          <w:lang w:val="pt-PT"/>
-        </w:rPr>
-        <w:t xml:space="preserve">Termos novas gerações de utilizadores responsáveis é fundamentar e é aí que educação é essencial pois permite-nos desenvolver uma autodefesa </w:t>
-      </w:r>
-      <w:r>
-        <w:rPr>
-          <w:lang w:val="pt-PT"/>
-        </w:rPr>
-        <w:t>digital</w:t>
-      </w:r>
-      <w:r>
-        <w:rPr>
-          <w:lang w:val="pt-PT"/>
-        </w:rPr>
-        <w:t xml:space="preserve"> [</w:t>
-      </w:r>
-      <w:r>
-        <w:rPr>
-          <w:lang w:val="pt-PT"/>
-        </w:rPr>
-        <w:t>1]</w:t>
-      </w:r>
-      <w:r>
-        <w:rPr>
-          <w:lang w:val="pt-PT"/>
-        </w:rPr>
-        <w:t xml:space="preserve">. </w:t>
-      </w:r>
-    </w:p>
-    <w:p>
-      <w:pPr>
-        <w:pStyle w:val="Corpodetexto"/>
-        <w:rPr>
-          <w:lang w:val="pt-PT"/>
-        </w:rPr>
-      </w:pPr>
-      <w:r>
-        <w:rPr>
-          <w:lang w:val="pt-PT"/>
-        </w:rPr>
         <w:t xml:space="preserve">Em Portugal existe já um projeto, o </w:t>
       </w:r>
+      <w:proofErr w:type="spellStart"/>
       <w:r>
         <w:rPr>
           <w:i/>
@@ -704,6 +1157,7 @@
         </w:rPr>
         <w:t>SeguraNet</w:t>
       </w:r>
+      <w:proofErr w:type="spellEnd"/>
       <w:r>
         <w:rPr>
           <w:lang w:val="pt-PT"/>
@@ -778,6 +1232,7 @@
         </w:rPr>
         <w:t xml:space="preserve">educacional e para isso criamos o </w:t>
       </w:r>
+      <w:proofErr w:type="spellStart"/>
       <w:r>
         <w:rPr>
           <w:i/>
@@ -786,6 +1241,7 @@
         </w:rPr>
         <w:t>EducaFox</w:t>
       </w:r>
+      <w:proofErr w:type="spellEnd"/>
       <w:r>
         <w:rPr>
           <w:lang w:val="pt-PT"/>
@@ -842,6 +1298,7 @@
         <w:pStyle w:val="Ttulo2"/>
       </w:pPr>
       <w:r>
+        <w:lastRenderedPageBreak/>
         <w:t>DuckDuckGo</w:t>
       </w:r>
     </w:p>
@@ -867,9 +1324,9 @@
         <w:pStyle w:val="Corpodetexto"/>
       </w:pPr>
       <w:r>
-        <w:lastRenderedPageBreak/>
         <w:t xml:space="preserve"> Para além disto bloqueia anúncios indesejados, não guarda o histórico da pesquisa apenas informa quais os </w:t>
       </w:r>
+      <w:proofErr w:type="spellStart"/>
       <w:r>
         <w:rPr>
           <w:i/>
@@ -877,6 +1334,7 @@
         </w:rPr>
         <w:t>trackers</w:t>
       </w:r>
+      <w:proofErr w:type="spellEnd"/>
       <w:r>
         <w:t xml:space="preserve"> que foram bloqueados.</w:t>
       </w:r>
@@ -921,276 +1379,424 @@
         </w:rPr>
         <w:t>u</w:t>
       </w:r>
+      <w:proofErr w:type="spellStart"/>
       <w:r>
         <w:rPr>
           <w:i/>
           <w:iCs/>
         </w:rPr>
-        <w:t>Block Origin</w:t>
-      </w:r>
-      <w:r>
-        <w:t xml:space="preserve"> é um </w:t>
-      </w:r>
+        <w:t>Block</w:t>
+      </w:r>
+      <w:proofErr w:type="spellEnd"/>
       <w:r>
         <w:rPr>
           <w:i/>
           <w:iCs/>
         </w:rPr>
-        <w:t>fork</w:t>
-      </w:r>
-      <w:r>
-        <w:t xml:space="preserve"> do </w:t>
-      </w:r>
+        <w:t xml:space="preserve"> </w:t>
+      </w:r>
+      <w:proofErr w:type="spellStart"/>
       <w:r>
         <w:rPr>
           <w:i/>
           <w:iCs/>
         </w:rPr>
-        <w:t>uBlock</w:t>
-      </w:r>
-      <w:r>
-        <w:t xml:space="preserve"> original e é gerido pelo autor original [17]. Trata-se de um </w:t>
-      </w:r>
+        <w:t>Origin</w:t>
+      </w:r>
+      <w:proofErr w:type="spellEnd"/>
+      <w:r>
+        <w:t xml:space="preserve"> é um </w:t>
+      </w:r>
+      <w:proofErr w:type="spellStart"/>
       <w:r>
         <w:rPr>
           <w:i/>
           <w:iCs/>
         </w:rPr>
-        <w:t>ad blocker</w:t>
-      </w:r>
-      <w:r>
-        <w:t xml:space="preserve"> cuja principal caraterística é a eficiência da CPU e da memória [16]. Permite bloquear anúncios, vírus e separadores pop-up que muitas vezes abrem em certas páginas, cujas intenções duvidosas. Tudo isto é executado com recurso a quatro listas de filtros que são ativadas imediatamente, entres as quais estão </w:t>
-      </w:r>
+        <w:t>fork</w:t>
+      </w:r>
+      <w:proofErr w:type="spellEnd"/>
+      <w:r>
+        <w:t xml:space="preserve"> do </w:t>
+      </w:r>
+      <w:proofErr w:type="spellStart"/>
       <w:r>
         <w:rPr>
           <w:i/>
           <w:iCs/>
         </w:rPr>
-        <w:t>EasyList</w:t>
-      </w:r>
-      <w:r>
-        <w:t xml:space="preserve">, </w:t>
+        <w:t>uBlock</w:t>
+      </w:r>
+      <w:proofErr w:type="spellEnd"/>
+      <w:r>
+        <w:t xml:space="preserve"> original e é gerido pelo autor original [17]. Trata-se de um </w:t>
       </w:r>
       <w:r>
         <w:rPr>
           <w:i/>
           <w:iCs/>
         </w:rPr>
-        <w:t>EasyPrivacy</w:t>
-      </w:r>
-      <w:r>
-        <w:t xml:space="preserve"> e </w:t>
-      </w:r>
+        <w:t xml:space="preserve">ad </w:t>
+      </w:r>
+      <w:proofErr w:type="spellStart"/>
       <w:r>
         <w:rPr>
           <w:i/>
           <w:iCs/>
         </w:rPr>
-        <w:t>Malware Domains</w:t>
-      </w:r>
-      <w:r>
-        <w:t xml:space="preserve">, que protegem não só a privacidade do utilizador como bloqueiam qualquer conteúdo duvidoso, sendo que pode ser adicionados mais à medida que se utiliza, contudo neste caso aumentará também o consumo de memória[13]. </w:t>
-      </w:r>
-    </w:p>
-    <w:p>
-      <w:pPr>
-        <w:pStyle w:val="Corpodetexto"/>
-      </w:pPr>
-      <w:r>
-        <w:t xml:space="preserve">Este possui funcionalidades que permitem ao utilizador bloquear conteúdo que considere indesejado através de uma ferramenta de </w:t>
-      </w:r>
+        <w:t>blocker</w:t>
+      </w:r>
+      <w:proofErr w:type="spellEnd"/>
+      <w:r>
+        <w:t xml:space="preserve"> cuja principal caraterística é a eficiência da CPU e da memória [16]. Permite bloquear anúncios, vírus e separadores pop-up que muitas vezes abrem em certas páginas, cujas intenções duvidosas. Tudo isto é executado com recurso a quatro listas de filtros que são ativadas imediatamente, entres as quais estão </w:t>
+      </w:r>
+      <w:proofErr w:type="spellStart"/>
       <w:r>
         <w:rPr>
           <w:i/>
           <w:iCs/>
         </w:rPr>
-        <w:t xml:space="preserve">point-and-click </w:t>
-      </w:r>
-      <w:r>
-        <w:t>ou até mesmo a definição de regras, tornando não só a utilização mais personalizada como segura porém não é uma aplicações de utilização intuitiva, tem opções que poderão não ser fáceis de perceber qual a sua funcionalidade, sendo necessário nesses casos consultar a documentação.</w:t>
-      </w:r>
-    </w:p>
-    <w:p>
-      <w:pPr>
-        <w:pStyle w:val="Corpodetexto"/>
-      </w:pPr>
-      <w:r>
-        <w:t>Foi considerada uma mas melhores extensões uma vez usa poucos recursos do sistema e atua como um bloqueador de anúncios em vez de permitir que anúncios aceitáveis ​​sejam carregados e exibidos [16].</w:t>
-      </w:r>
-    </w:p>
-    <w:p>
-      <w:pPr>
-        <w:pStyle w:val="Ttulo2"/>
-      </w:pPr>
-      <w:r>
-        <w:t>Privacy Badger</w:t>
-      </w:r>
-    </w:p>
-    <w:p>
-      <w:pPr>
-        <w:pStyle w:val="Corpodetexto"/>
-        <w:rPr>
-          <w:lang w:val="pt-PT"/>
-        </w:rPr>
-      </w:pPr>
-      <w:r>
-        <w:rPr>
-          <w:lang w:val="pt-PT"/>
-        </w:rPr>
-        <w:t xml:space="preserve">O </w:t>
-      </w:r>
+        <w:t>EasyList</w:t>
+      </w:r>
+      <w:proofErr w:type="spellEnd"/>
+      <w:r>
+        <w:t xml:space="preserve">, </w:t>
+      </w:r>
+      <w:proofErr w:type="spellStart"/>
       <w:r>
         <w:rPr>
           <w:i/>
           <w:iCs/>
-          <w:lang w:val="pt-PT"/>
-        </w:rPr>
-        <w:t>Privacy Badger</w:t>
-      </w:r>
-      <w:r>
-        <w:rPr>
-          <w:lang w:val="pt-PT"/>
-        </w:rPr>
-        <w:t xml:space="preserve"> é uma extensão de código aberto da EFF (</w:t>
-      </w:r>
+        </w:rPr>
+        <w:t>EasyPrivacy</w:t>
+      </w:r>
+      <w:proofErr w:type="spellEnd"/>
+      <w:r>
+        <w:t xml:space="preserve"> e </w:t>
+      </w:r>
+      <w:proofErr w:type="spellStart"/>
       <w:r>
         <w:rPr>
           <w:i/>
           <w:iCs/>
-          <w:lang w:val="pt-PT"/>
-        </w:rPr>
-        <w:t>Electronic Frontier Foundation</w:t>
-      </w:r>
-      <w:r>
-        <w:rPr>
-          <w:lang w:val="pt-PT"/>
-        </w:rPr>
-        <w:t>) criada com o intuito de auxiliar os utilizadores no que toca à sua privacidade na Internet.</w:t>
-      </w:r>
-    </w:p>
-    <w:p>
-      <w:pPr>
-        <w:pStyle w:val="Corpodetexto"/>
-        <w:rPr>
-          <w:lang w:val="pt-PT"/>
-        </w:rPr>
-      </w:pPr>
-      <w:r>
-        <w:rPr>
-          <w:lang w:val="pt-PT"/>
-        </w:rPr>
-        <w:t>Fornece bloqueio limitado, mas usa um método em</w:t>
-      </w:r>
-      <w:r>
-        <w:rPr>
-          <w:lang w:val="pt-PT"/>
-        </w:rPr>
-        <w:t xml:space="preserve"> que</w:t>
-      </w:r>
-      <w:r>
-        <w:rPr>
-          <w:lang w:val="pt-PT"/>
-        </w:rPr>
-        <w:t xml:space="preserve"> aprende a bloquear </w:t>
-      </w:r>
+        </w:rPr>
+        <w:t>Malware</w:t>
+      </w:r>
+      <w:proofErr w:type="spellEnd"/>
       <w:r>
         <w:rPr>
           <w:i/>
           <w:iCs/>
-          <w:lang w:val="pt-PT"/>
-        </w:rPr>
-        <w:t>trackers</w:t>
-      </w:r>
-      <w:r>
-        <w:rPr>
-          <w:lang w:val="pt-PT"/>
-        </w:rPr>
-        <w:t xml:space="preserve"> usando uma heurística, o que significa que ele pode detetar </w:t>
-      </w:r>
+        </w:rPr>
+        <w:t xml:space="preserve"> </w:t>
+      </w:r>
+      <w:proofErr w:type="spellStart"/>
       <w:r>
         <w:rPr>
           <w:i/>
           <w:iCs/>
-          <w:lang w:val="pt-PT"/>
-        </w:rPr>
-        <w:t>trackers</w:t>
-      </w:r>
-      <w:r>
-        <w:rPr>
-          <w:lang w:val="pt-PT"/>
-        </w:rPr>
-        <w:t xml:space="preserve"> novos ou incomuns, que os bloqueadores que se baseiam em listas não o fazem,</w:t>
-      </w:r>
-      <w:r>
-        <w:rPr>
-          <w:lang w:val="pt-PT"/>
-        </w:rPr>
-        <w:t xml:space="preserve"> mesmo antes de o site ser carregado</w:t>
-      </w:r>
-      <w:r>
-        <w:rPr>
-          <w:lang w:val="pt-PT"/>
-        </w:rPr>
-        <w:t xml:space="preserve"> e com mais eficiência uma vez que quanto mais o usamos mais eficiente se torna. </w:t>
+        </w:rPr>
+        <w:t>Domains</w:t>
+      </w:r>
+      <w:proofErr w:type="spellEnd"/>
+      <w:r>
+        <w:t xml:space="preserve">, que protegem não só a privacidade do utilizador como bloqueiam qualquer conteúdo duvidoso, sendo que pode ser adicionados mais à medida que se utiliza, contudo neste caso aumentará também o consumo de memória[13]. </w:t>
       </w:r>
     </w:p>
     <w:p>
       <w:pPr>
         <w:pStyle w:val="Corpodetexto"/>
-        <w:rPr>
-          <w:lang w:val="pt-PT"/>
-        </w:rPr>
-      </w:pPr>
-      <w:r>
-        <w:rPr>
-          <w:lang w:val="pt-PT"/>
-        </w:rPr>
-        <w:t xml:space="preserve">Contudo este irá decidir a melhor opção a tomar quando se trata de bloquear este conteúdo, e poderá bloquear parcialmente, pois pode fazer com que o site deixe de funcionar corretamente. </w:t>
-      </w:r>
-    </w:p>
-    <w:p>
-      <w:pPr>
-        <w:pStyle w:val="Corpodetexto"/>
-      </w:pPr>
-      <w:r>
-        <w:rPr>
-          <w:lang w:val="pt-PT"/>
-        </w:rPr>
-        <w:t>Ainda assim existe a opção de ser o utilizador a controlar se quer aplicar um bloqueio parcial em vez de um bloqueio total caso este esteja a afetar o mesmo.</w:t>
-      </w:r>
-    </w:p>
-    <w:p>
-      <w:pPr>
-        <w:pStyle w:val="Ttulo1"/>
-      </w:pPr>
-      <w:r>
-        <w:t>Descrição do sistema implementado</w:t>
-      </w:r>
-    </w:p>
-    <w:p>
-      <w:pPr>
-        <w:pStyle w:val="Corpodetexto"/>
-      </w:pPr>
-      <w:r>
-        <w:rPr>
-          <w:lang w:val="pt-PT"/>
-        </w:rPr>
-        <w:t xml:space="preserve">Normalmente quando pensamos em jogos online, um dos pontos que costumamos notar é que a muitos deles usam sistemas de conquistas para manter os jogadores interessados </w:t>
-      </w:r>
-      <w:r>
-        <w:rPr>
-          <w:lang w:val="pt-PT"/>
-        </w:rPr>
-        <w:t xml:space="preserve">no mesmo. Essas conquistas passam por fazer cada vez que fizer login dentro de jogo receber uma recompensa ou até mesmo por alcançar uma certa marca. Assim sendo criamos o </w:t>
-      </w:r>
+      </w:pPr>
+      <w:r>
+        <w:t xml:space="preserve">Este possui funcionalidades que permitem ao utilizador bloquear conteúdo que considere indesejado através de uma ferramenta de </w:t>
+      </w:r>
+      <w:proofErr w:type="spellStart"/>
       <w:r>
         <w:rPr>
           <w:i/>
           <w:iCs/>
+        </w:rPr>
+        <w:t>point-and-click</w:t>
+      </w:r>
+      <w:proofErr w:type="spellEnd"/>
+      <w:r>
+        <w:rPr>
+          <w:i/>
+          <w:iCs/>
+        </w:rPr>
+        <w:t xml:space="preserve"> </w:t>
+      </w:r>
+      <w:r>
+        <w:t>ou até mesmo a definição de regras, tornando não só a utilização mais personalizada como segura porém não é uma aplicações de utilização intuitiva, tem opções que poderão não ser fáceis de perceber qual a sua funcionalidade, sendo necessário nesses casos consultar a documentação.</w:t>
+      </w:r>
+    </w:p>
+    <w:p>
+      <w:pPr>
+        <w:pStyle w:val="Corpodetexto"/>
+      </w:pPr>
+      <w:r>
+        <w:t>Foi considerada uma mas melhores extensões uma vez usa poucos recursos do sistema e atua como um bloqueador de anúncios em vez de permitir que anúncios aceitáveis ​​sejam carregados e exibidos [16].</w:t>
+      </w:r>
+    </w:p>
+    <w:p>
+      <w:pPr>
+        <w:pStyle w:val="Ttulo2"/>
+      </w:pPr>
+      <w:r>
+        <w:t>Privacy Badger</w:t>
+      </w:r>
+    </w:p>
+    <w:p>
+      <w:pPr>
+        <w:pStyle w:val="Corpodetexto"/>
+        <w:rPr>
+          <w:lang w:val="pt-PT"/>
+        </w:rPr>
+      </w:pPr>
+      <w:r>
+        <w:rPr>
+          <w:lang w:val="pt-PT"/>
+        </w:rPr>
+        <w:t xml:space="preserve">O </w:t>
+      </w:r>
+      <w:proofErr w:type="spellStart"/>
+      <w:r>
+        <w:rPr>
+          <w:i/>
+          <w:iCs/>
+          <w:lang w:val="pt-PT"/>
+        </w:rPr>
+        <w:t>Privacy</w:t>
+      </w:r>
+      <w:proofErr w:type="spellEnd"/>
+      <w:r>
+        <w:rPr>
+          <w:i/>
+          <w:iCs/>
+          <w:lang w:val="pt-PT"/>
+        </w:rPr>
+        <w:t xml:space="preserve"> </w:t>
+      </w:r>
+      <w:proofErr w:type="spellStart"/>
+      <w:r>
+        <w:rPr>
+          <w:i/>
+          <w:iCs/>
+          <w:lang w:val="pt-PT"/>
+        </w:rPr>
+        <w:t>Badger</w:t>
+      </w:r>
+      <w:proofErr w:type="spellEnd"/>
+      <w:r>
+        <w:rPr>
+          <w:lang w:val="pt-PT"/>
+        </w:rPr>
+        <w:t xml:space="preserve"> é uma extensão de código aberto da EFF (</w:t>
+      </w:r>
+      <w:proofErr w:type="spellStart"/>
+      <w:r>
+        <w:rPr>
+          <w:i/>
+          <w:iCs/>
+          <w:lang w:val="pt-PT"/>
+        </w:rPr>
+        <w:t>Electronic</w:t>
+      </w:r>
+      <w:proofErr w:type="spellEnd"/>
+      <w:r>
+        <w:rPr>
+          <w:i/>
+          <w:iCs/>
+          <w:lang w:val="pt-PT"/>
+        </w:rPr>
+        <w:t xml:space="preserve"> Frontier Foundation</w:t>
+      </w:r>
+      <w:r>
+        <w:rPr>
+          <w:lang w:val="pt-PT"/>
+        </w:rPr>
+        <w:t>) criada com o intuito de auxiliar os utilizadores no que toca à sua privacidade na Internet.</w:t>
+      </w:r>
+    </w:p>
+    <w:p>
+      <w:pPr>
+        <w:pStyle w:val="Corpodetexto"/>
+        <w:rPr>
+          <w:lang w:val="pt-PT"/>
+        </w:rPr>
+      </w:pPr>
+      <w:r>
+        <w:rPr>
+          <w:lang w:val="pt-PT"/>
+        </w:rPr>
+        <w:t>Fornece bloqueio limitado, mas usa um método em</w:t>
+      </w:r>
+      <w:r>
+        <w:rPr>
+          <w:lang w:val="pt-PT"/>
+        </w:rPr>
+        <w:t xml:space="preserve"> que</w:t>
+      </w:r>
+      <w:r>
+        <w:rPr>
+          <w:lang w:val="pt-PT"/>
+        </w:rPr>
+        <w:t xml:space="preserve"> aprende a bloquear </w:t>
+      </w:r>
+      <w:proofErr w:type="spellStart"/>
+      <w:r>
+        <w:rPr>
+          <w:i/>
+          <w:iCs/>
+          <w:lang w:val="pt-PT"/>
+        </w:rPr>
+        <w:t>trackers</w:t>
+      </w:r>
+      <w:proofErr w:type="spellEnd"/>
+      <w:r>
+        <w:rPr>
+          <w:lang w:val="pt-PT"/>
+        </w:rPr>
+        <w:t xml:space="preserve"> usando uma heurística, o que significa que ele pode detetar </w:t>
+      </w:r>
+      <w:proofErr w:type="spellStart"/>
+      <w:r>
+        <w:rPr>
+          <w:i/>
+          <w:iCs/>
+          <w:lang w:val="pt-PT"/>
+        </w:rPr>
+        <w:t>trackers</w:t>
+      </w:r>
+      <w:proofErr w:type="spellEnd"/>
+      <w:r>
+        <w:rPr>
+          <w:lang w:val="pt-PT"/>
+        </w:rPr>
+        <w:t xml:space="preserve"> novos ou incomuns, que os bloqueadores que se baseiam em listas não o fazem,</w:t>
+      </w:r>
+      <w:r>
+        <w:rPr>
+          <w:lang w:val="pt-PT"/>
+        </w:rPr>
+        <w:t xml:space="preserve"> mesmo antes de o site ser carregado</w:t>
+      </w:r>
+      <w:r>
+        <w:rPr>
+          <w:lang w:val="pt-PT"/>
+        </w:rPr>
+        <w:t xml:space="preserve"> e com mais eficiência uma vez que quanto mais o usamos mais eficiente se torna. </w:t>
+      </w:r>
+    </w:p>
+    <w:p>
+      <w:pPr>
+        <w:pStyle w:val="Corpodetexto"/>
+        <w:rPr>
+          <w:lang w:val="pt-PT"/>
+        </w:rPr>
+      </w:pPr>
+      <w:r>
+        <w:rPr>
+          <w:lang w:val="pt-PT"/>
+        </w:rPr>
+        <w:t xml:space="preserve">Contudo este irá decidir a melhor opção a tomar quando se trata de bloquear este conteúdo, e poderá bloquear parcialmente, pois pode fazer com que o site deixe de funcionar corretamente. </w:t>
+      </w:r>
+    </w:p>
+    <w:p>
+      <w:pPr>
+        <w:pStyle w:val="Corpodetexto"/>
+      </w:pPr>
+      <w:r>
+        <w:rPr>
+          <w:lang w:val="pt-PT"/>
+        </w:rPr>
+        <w:t>Ainda assim existe a opção de ser o utilizador a controlar se quer aplicar um bloqueio parcial em vez de um bloqueio total caso este esteja a afetar o mesmo.</w:t>
+      </w:r>
+    </w:p>
+    <w:p>
+      <w:pPr>
+        <w:pStyle w:val="Ttulo1"/>
+      </w:pPr>
+      <w:r>
+        <w:t>Descrição do sistema implementado</w:t>
+      </w:r>
+    </w:p>
+    <w:p>
+      <w:pPr>
+        <w:pStyle w:val="Corpodetexto"/>
+        <w:rPr>
+          <w:lang w:val="pt-PT"/>
+        </w:rPr>
+      </w:pPr>
+      <w:r>
+        <w:rPr>
+          <w:lang w:val="pt-PT"/>
+        </w:rPr>
+        <w:t xml:space="preserve">Normalmente quando pensamos em jogos online, um dos pontos que costumamos notar é que muitos deles usam sistemas de conquistas para manter os jogadores interessados no mesmo. Essas conquistas vão desde </w:t>
+      </w:r>
+      <w:r>
+        <w:rPr>
+          <w:lang w:val="pt-PT"/>
+        </w:rPr>
+        <w:t>fazer</w:t>
+      </w:r>
+      <w:r>
+        <w:rPr>
+          <w:lang w:val="pt-PT"/>
+        </w:rPr>
+        <w:t xml:space="preserve"> login dentro do jogo até </w:t>
+      </w:r>
+      <w:r>
+        <w:rPr>
+          <w:lang w:val="pt-PT"/>
+        </w:rPr>
+        <w:t>a ter que</w:t>
+      </w:r>
+      <w:r>
+        <w:rPr>
+          <w:lang w:val="pt-PT"/>
+        </w:rPr>
+        <w:t xml:space="preserve"> alcançar um certo objetivo, como matar um certo número de inimigos, </w:t>
+      </w:r>
+      <w:r>
+        <w:rPr>
+          <w:lang w:val="pt-PT"/>
+        </w:rPr>
+        <w:t xml:space="preserve">para </w:t>
+      </w:r>
+      <w:r>
+        <w:rPr>
+          <w:lang w:val="pt-PT"/>
+        </w:rPr>
+        <w:t>receber uma recompensa.</w:t>
+      </w:r>
+      <w:r>
+        <w:rPr>
+          <w:lang w:val="pt-PT"/>
+        </w:rPr>
+        <w:t xml:space="preserve"> </w:t>
+      </w:r>
+    </w:p>
+    <w:p>
+      <w:pPr>
+        <w:pStyle w:val="Corpodetexto"/>
+      </w:pPr>
+      <w:r>
+        <w:rPr>
+          <w:lang w:val="pt-PT"/>
+        </w:rPr>
+        <w:t xml:space="preserve">Assim sendo criamos o </w:t>
+      </w:r>
+      <w:proofErr w:type="spellStart"/>
+      <w:r>
+        <w:rPr>
+          <w:i/>
+          <w:iCs/>
           <w:lang w:val="pt-PT"/>
         </w:rPr>
         <w:t>EducaFox</w:t>
       </w:r>
+      <w:proofErr w:type="spellEnd"/>
       <w:r>
         <w:rPr>
           <w:lang w:val="pt-PT"/>
@@ -1234,6 +1840,20 @@
     </w:p>
     <w:p>
       <w:pPr>
+        <w:pStyle w:val="Corpodetexto"/>
+        <w:rPr>
+          <w:lang w:val="pt-PT"/>
+        </w:rPr>
+      </w:pPr>
+      <w:r>
+        <w:rPr>
+          <w:lang w:val="pt-PT"/>
+        </w:rPr>
+        <w:t>No final da página possuí ainda três botões, o de "Configurações”, "Vamos testar o que aprendeste!" e "Ajuda", que iremos descrever com mais detalhes nos tópicos seguintes.</w:t>
+      </w:r>
+    </w:p>
+    <w:p>
+      <w:pPr>
         <w:pStyle w:val="Ttulo2"/>
       </w:pPr>
       <w:r>
@@ -1251,7 +1871,35 @@
         <w:rPr>
           <w:lang w:val="pt-PT"/>
         </w:rPr>
-        <w:t>A</w:t>
+        <w:t>Após aprender algumas dicas de proteção é possível pôr em prática o que foi aprendido bastando para isso clicar neste botão. Atualmente temos disponíveis 15 questões que envolvem os diversos temas com diferentes graus de dificuldade.</w:t>
+      </w:r>
+    </w:p>
+    <w:p>
+      <w:pPr>
+        <w:pStyle w:val="Corpodetexto"/>
+        <w:rPr>
+          <w:lang w:val="pt-PT"/>
+        </w:rPr>
+      </w:pPr>
+      <w:r>
+        <w:rPr>
+          <w:lang w:val="pt-PT"/>
+        </w:rPr>
+        <w:t>No final é só preciso premir o botão "Submeter as respostas" e será indicado o número de acertos podendo ainda ver quais as perguntas que estão corretas, que se encontram destacadas a cor verde.</w:t>
+      </w:r>
+    </w:p>
+    <w:p>
+      <w:pPr>
+        <w:pStyle w:val="Corpodetexto"/>
+        <w:rPr>
+          <w:lang w:val="pt-PT"/>
+        </w:rPr>
+      </w:pPr>
+      <w:r>
+        <w:rPr>
+          <w:lang w:val="pt-PT"/>
+        </w:rPr>
+        <w:t>Tem ainda a opção de voltar a ver as dicas usando o botão "Voltar às dicas", caso ainda existam dúvidas sobre algum dos temas aprendidos.</w:t>
       </w:r>
     </w:p>
     <w:p>
@@ -1359,6 +2007,7 @@
         <w:pStyle w:val="Ttulo2"/>
       </w:pPr>
       <w:r>
+        <w:lastRenderedPageBreak/>
         <w:t xml:space="preserve">Botão </w:t>
       </w:r>
       <w:r>
@@ -1382,7 +2031,21 @@
         <w:rPr>
           <w:lang w:val="pt-PT"/>
         </w:rPr>
-        <w:t>Explicar</w:t>
+        <w:t>Permite personalizar o aspeto da aplicação, alterando a configuração de todas páginas e que vai desde opções como mudar a cor de fundo, e de todo o texto lá dentro até aos botões, até ao tipo de letra dos mesmos.</w:t>
+      </w:r>
+    </w:p>
+    <w:p>
+      <w:pPr>
+        <w:pStyle w:val="Corpodetexto"/>
+        <w:rPr>
+          <w:lang w:val="pt-PT"/>
+        </w:rPr>
+      </w:pPr>
+      <w:r>
+        <w:rPr>
+          <w:lang w:val="pt-PT"/>
+        </w:rPr>
+        <w:t>Esta personalização pode ser individual, isto é mudar só as cores ou só o tipo de letra, sendo que esta mudança é individual, ou usar a configuração padrão.</w:t>
       </w:r>
     </w:p>
     <w:p>
@@ -1413,7 +2076,7 @@
         <w:rPr>
           <w:lang w:val="pt-PT"/>
         </w:rPr>
-        <w:t>Explicar</w:t>
+        <w:t>Este botão é uma espécie de documentação da extensão, um auxílio caso o utilizador não saiba o que faz alguma das funcionalidades ou qual a sua finalidade.</w:t>
       </w:r>
     </w:p>
     <w:p>
@@ -1450,7 +2113,7 @@
         <w:rPr>
           <w:lang w:val="pt-PT"/>
         </w:rPr>
-        <w:t>Explicar</w:t>
+        <w:t>Botão quer permite ligar e desligar a extensão. No modo ligado é possível usar as funcionalidades, caso esteja desligada a extensão fica suspensa.</w:t>
       </w:r>
     </w:p>
     <w:p>
@@ -1464,12 +2127,76 @@
     <w:p>
       <w:pPr>
         <w:pStyle w:val="Corpodetexto"/>
-      </w:pPr>
-      <w:r>
-        <w:rPr>
-          <w:lang w:val="pt-PT"/>
-        </w:rPr>
-        <w:t>Explicar</w:t>
+        <w:rPr>
+          <w:lang w:val="pt-PT"/>
+        </w:rPr>
+      </w:pPr>
+      <w:r>
+        <w:rPr>
+          <w:lang w:val="pt-PT"/>
+        </w:rPr>
+        <w:t>Neste tópico vamos abordar as vantagens e desvantagens dos temas que escolhemos e da extensão que desenvolvemos.</w:t>
+      </w:r>
+    </w:p>
+    <w:p>
+      <w:pPr>
+        <w:pStyle w:val="Corpodetexto"/>
+        <w:rPr>
+          <w:lang w:val="pt-PT"/>
+        </w:rPr>
+      </w:pPr>
+      <w:r>
+        <w:rPr>
+          <w:lang w:val="pt-PT"/>
+        </w:rPr>
+        <w:t>Dos sistemas testados</w:t>
+      </w:r>
+      <w:r>
+        <w:rPr>
+          <w:lang w:val="pt-PT"/>
+        </w:rPr>
+        <w:t>,</w:t>
+      </w:r>
+      <w:r>
+        <w:rPr>
+          <w:lang w:val="pt-PT"/>
+        </w:rPr>
+        <w:t xml:space="preserve"> optamos por escolher as que melhor se enquadram no nosso tema e quem têm, por exemplo, um impacto melhor na web. </w:t>
+      </w:r>
+    </w:p>
+    <w:p>
+      <w:pPr>
+        <w:pStyle w:val="Corpodetexto"/>
+      </w:pPr>
+      <w:r>
+        <w:rPr>
+          <w:lang w:val="pt-PT"/>
+        </w:rPr>
+        <w:t>No ponto seguinte</w:t>
+      </w:r>
+      <w:r>
+        <w:rPr>
+          <w:lang w:val="pt-PT"/>
+        </w:rPr>
+        <w:t>,</w:t>
+      </w:r>
+      <w:r>
+        <w:rPr>
+          <w:lang w:val="pt-PT"/>
+        </w:rPr>
+        <w:t xml:space="preserve"> tendo como base este tópico, </w:t>
+      </w:r>
+      <w:r>
+        <w:rPr>
+          <w:lang w:val="pt-PT"/>
+        </w:rPr>
+        <w:t xml:space="preserve">iremos </w:t>
+      </w:r>
+      <w:r>
+        <w:rPr>
+          <w:lang w:val="pt-PT"/>
+        </w:rPr>
+        <w:t>comparar os sistemas e analisar melhor como estas duas caraterísticas podem ter influência em certas escolhas e alguns acontecimentos.</w:t>
       </w:r>
     </w:p>
     <w:p>
@@ -1531,14 +2258,88 @@
         </w:rPr>
         <w:t>TOSDR (</w:t>
       </w:r>
+      <w:proofErr w:type="spellStart"/>
       <w:r>
         <w:rPr>
           <w:i/>
           <w:iCs/>
           <w:lang w:val="pt-PT"/>
         </w:rPr>
-        <w:t>Terms Of Service Didn't Read</w:t>
-      </w:r>
+        <w:t>Terms</w:t>
+      </w:r>
+      <w:proofErr w:type="spellEnd"/>
+      <w:r>
+        <w:rPr>
+          <w:i/>
+          <w:iCs/>
+          <w:lang w:val="pt-PT"/>
+        </w:rPr>
+        <w:t xml:space="preserve"> </w:t>
+      </w:r>
+      <w:proofErr w:type="spellStart"/>
+      <w:r>
+        <w:rPr>
+          <w:i/>
+          <w:iCs/>
+          <w:lang w:val="pt-PT"/>
+        </w:rPr>
+        <w:t>Of</w:t>
+      </w:r>
+      <w:proofErr w:type="spellEnd"/>
+      <w:r>
+        <w:rPr>
+          <w:i/>
+          <w:iCs/>
+          <w:lang w:val="pt-PT"/>
+        </w:rPr>
+        <w:t xml:space="preserve"> </w:t>
+      </w:r>
+      <w:proofErr w:type="spellStart"/>
+      <w:r>
+        <w:rPr>
+          <w:i/>
+          <w:iCs/>
+          <w:lang w:val="pt-PT"/>
+        </w:rPr>
+        <w:t>Service</w:t>
+      </w:r>
+      <w:proofErr w:type="spellEnd"/>
+      <w:r>
+        <w:rPr>
+          <w:i/>
+          <w:iCs/>
+          <w:lang w:val="pt-PT"/>
+        </w:rPr>
+        <w:t xml:space="preserve"> </w:t>
+      </w:r>
+      <w:proofErr w:type="spellStart"/>
+      <w:r>
+        <w:rPr>
+          <w:i/>
+          <w:iCs/>
+          <w:lang w:val="pt-PT"/>
+        </w:rPr>
+        <w:t>Didn't</w:t>
+      </w:r>
+      <w:proofErr w:type="spellEnd"/>
+      <w:r>
+        <w:rPr>
+          <w:i/>
+          <w:iCs/>
+          <w:lang w:val="pt-PT"/>
+        </w:rPr>
+        <w:t xml:space="preserve"> </w:t>
+      </w:r>
+      <w:proofErr w:type="spellStart"/>
+      <w:r>
+        <w:rPr>
+          <w:i/>
+          <w:iCs/>
+          <w:lang w:val="pt-PT"/>
+        </w:rPr>
+        <w:t>Read</w:t>
+      </w:r>
+      <w:proofErr w:type="spellEnd"/>
       <w:r>
         <w:rPr>
           <w:lang w:val="pt-PT"/>
@@ -1620,8 +2421,7 @@
         <w:ind w:start="28.90pt" w:hanging="14.45pt"/>
       </w:pPr>
       <w:r>
-        <w:lastRenderedPageBreak/>
-        <w:t>Muitas funcionalidades úteis como um gerador de password, calendário, calculadora, entre outras.</w:t>
+        <w:t>Muitas funcionalidades úteis como um gerador de password.</w:t>
       </w:r>
     </w:p>
     <w:p>
@@ -1840,13 +2640,31 @@
       <w:r>
         <w:t xml:space="preserve">Em certos casos não bloqueia anúncios no </w:t>
       </w:r>
+      <w:proofErr w:type="spellStart"/>
       <w:r>
         <w:rPr>
           <w:i/>
           <w:iCs/>
         </w:rPr>
-        <w:t>Yandex Direct</w:t>
-      </w:r>
+        <w:t>Yandex</w:t>
+      </w:r>
+      <w:proofErr w:type="spellEnd"/>
+      <w:r>
+        <w:rPr>
+          <w:i/>
+          <w:iCs/>
+        </w:rPr>
+        <w:t xml:space="preserve"> </w:t>
+      </w:r>
+      <w:proofErr w:type="spellStart"/>
+      <w:r>
+        <w:rPr>
+          <w:i/>
+          <w:iCs/>
+        </w:rPr>
+        <w:t>Direct</w:t>
+      </w:r>
+      <w:proofErr w:type="spellEnd"/>
       <w:r>
         <w:t>.</w:t>
       </w:r>
@@ -1935,6 +2753,7 @@
       <w:r>
         <w:t xml:space="preserve">Protege as atividades online dos utilizadores, bloqueando não só </w:t>
       </w:r>
+      <w:proofErr w:type="spellStart"/>
       <w:r>
         <w:rPr>
           <w:i/>
@@ -1942,6 +2761,7 @@
         </w:rPr>
         <w:t>trackers</w:t>
       </w:r>
+      <w:proofErr w:type="spellEnd"/>
       <w:r>
         <w:t xml:space="preserve"> como domínios</w:t>
       </w:r>
@@ -1970,6 +2790,7 @@
       <w:r>
         <w:t xml:space="preserve">Bloqueia anúncios por </w:t>
       </w:r>
+      <w:proofErr w:type="spellStart"/>
       <w:r>
         <w:rPr>
           <w:i/>
@@ -1977,6 +2798,7 @@
         </w:rPr>
         <w:t>default</w:t>
       </w:r>
+      <w:proofErr w:type="spellEnd"/>
       <w:r>
         <w:t>, o que protege a</w:t>
       </w:r>
@@ -2082,6 +2904,7 @@
       <w:r>
         <w:t xml:space="preserve">Não desativa o </w:t>
       </w:r>
+      <w:proofErr w:type="spellStart"/>
       <w:r>
         <w:rPr>
           <w:i/>
@@ -2089,6 +2912,7 @@
         </w:rPr>
         <w:t>tracking</w:t>
       </w:r>
+      <w:proofErr w:type="spellEnd"/>
       <w:r>
         <w:t xml:space="preserve"> por parte das redes sociais, por exemplo.</w:t>
       </w:r>
@@ -2220,7 +3044,25 @@
         <w:rPr>
           <w:lang w:val="pt-PT"/>
         </w:rPr>
-        <w:t>tem um número limitado de questões no questionário</w:t>
+        <w:t xml:space="preserve">tem um número limitado de </w:t>
+      </w:r>
+      <w:r>
+        <w:rPr>
+          <w:lang w:val="pt-PT"/>
+        </w:rPr>
+        <w:t>tarefas/</w:t>
+      </w:r>
+      <w:r>
+        <w:rPr>
+          <w:lang w:val="pt-PT"/>
+        </w:rPr>
+        <w:t>missões</w:t>
+      </w:r>
+      <w:r>
+        <w:rPr>
+          <w:lang w:val="pt-PT"/>
+        </w:rPr>
+        <w:t xml:space="preserve"> no questionário</w:t>
       </w:r>
       <w:r>
         <w:rPr>
@@ -2242,7 +3084,31 @@
         <w:rPr>
           <w:lang w:val="pt-PT"/>
         </w:rPr>
-        <w:t>Não contém ainda muita variedade de dicas.</w:t>
+        <w:t xml:space="preserve">Não </w:t>
+      </w:r>
+      <w:r>
+        <w:rPr>
+          <w:lang w:val="pt-PT"/>
+        </w:rPr>
+        <w:t>tem uma proteção que ponha em prática as</w:t>
+      </w:r>
+      <w:r>
+        <w:rPr>
+          <w:lang w:val="pt-PT"/>
+        </w:rPr>
+        <w:t xml:space="preserve"> dicas</w:t>
+      </w:r>
+      <w:r>
+        <w:rPr>
+          <w:lang w:val="pt-PT"/>
+        </w:rPr>
+        <w:t xml:space="preserve"> que referimos</w:t>
+      </w:r>
+      <w:r>
+        <w:rPr>
+          <w:lang w:val="pt-PT"/>
+        </w:rPr>
+        <w:t>.</w:t>
       </w:r>
     </w:p>
     <w:p>
@@ -2264,7 +3130,25 @@
         <w:rPr>
           <w:lang w:val="pt-PT"/>
         </w:rPr>
-        <w:t>A</w:t>
+        <w:t xml:space="preserve">Após termos feito uma descrição com mais detalhe de cada sistema, decidimos fazer uma retrospetiva </w:t>
+      </w:r>
+      <w:r>
+        <w:rPr>
+          <w:lang w:val="pt-PT"/>
+        </w:rPr>
+        <w:t xml:space="preserve">de tudo o que foi anteriormente falado </w:t>
+      </w:r>
+      <w:r>
+        <w:rPr>
+          <w:lang w:val="pt-PT"/>
+        </w:rPr>
+        <w:t xml:space="preserve">com o intuito de comparar cada um dos sistemas e </w:t>
+      </w:r>
+      <w:r>
+        <w:rPr>
+          <w:lang w:val="pt-PT"/>
+        </w:rPr>
+        <w:t>ainda fazer uma reflexão final</w:t>
       </w:r>
       <w:r>
         <w:rPr>
@@ -2289,6 +3173,7 @@
         <w:rPr>
           <w:lang w:val="pt-PT"/>
         </w:rPr>
+        <w:lastRenderedPageBreak/>
         <w:t>A.</w:t>
       </w:r>
       <w:r>
@@ -2347,7 +3232,37 @@
         <w:rPr>
           <w:lang w:val="pt-PT"/>
         </w:rPr>
-        <w:t>Comparação entre os sistemas</w:t>
+        <w:t>Análise</w:t>
+      </w:r>
+      <w:r>
+        <w:rPr>
+          <w:lang w:val="pt-PT"/>
+        </w:rPr>
+        <w:t xml:space="preserve"> e </w:t>
+      </w:r>
+      <w:r>
+        <w:rPr>
+          <w:lang w:val="pt-PT"/>
+        </w:rPr>
+        <w:t>c</w:t>
+      </w:r>
+      <w:r>
+        <w:rPr>
+          <w:lang w:val="pt-PT"/>
+        </w:rPr>
+        <w:t xml:space="preserve">omparação </w:t>
+      </w:r>
+      <w:r>
+        <w:rPr>
+          <w:lang w:val="pt-PT"/>
+        </w:rPr>
+        <w:t>d</w:t>
+      </w:r>
+      <w:r>
+        <w:rPr>
+          <w:lang w:val="pt-PT"/>
+        </w:rPr>
+        <w:t>os sistemas</w:t>
       </w:r>
     </w:p>
     <w:p>
@@ -2362,7 +3277,96 @@
         <w:rPr>
           <w:lang w:val="pt-PT"/>
         </w:rPr>
-        <w:t>Com.</w:t>
+        <w:t>Após sabermos o que cada sistema faz, e algumas das suas vantagens e desvantagens, é possível salientar alguns pontos que conseguimos aferir.</w:t>
+      </w:r>
+    </w:p>
+    <w:p>
+      <w:pPr>
+        <w:pStyle w:val="Corpodetexto"/>
+        <w:ind w:firstLine="14.45pt"/>
+        <w:rPr>
+          <w:lang w:val="pt-PT"/>
+        </w:rPr>
+      </w:pPr>
+      <w:r>
+        <w:rPr>
+          <w:lang w:val="pt-PT"/>
+        </w:rPr>
+        <w:t>Em relação ao</w:t>
+      </w:r>
+      <w:r>
+        <w:rPr>
+          <w:i/>
+          <w:iCs/>
+          <w:lang w:val="pt-PT"/>
+        </w:rPr>
+        <w:t xml:space="preserve"> </w:t>
+      </w:r>
+      <w:proofErr w:type="spellStart"/>
+      <w:r>
+        <w:rPr>
+          <w:i/>
+          <w:iCs/>
+          <w:lang w:val="pt-PT"/>
+        </w:rPr>
+        <w:t>DuckDuckGo</w:t>
+      </w:r>
+      <w:proofErr w:type="spellEnd"/>
+      <w:r>
+        <w:rPr>
+          <w:lang w:val="pt-PT"/>
+        </w:rPr>
+        <w:t xml:space="preserve"> existe uma forte comparação com a Google, uma vez que esta possuí também muitas funcionalidades úteis semelhantes, mas não deixa de ser uma alternativa muito viável visto que possui um nível de privacidade maior em comparação com o gigante que é a </w:t>
+      </w:r>
+      <w:r>
+        <w:rPr>
+          <w:i/>
+          <w:iCs/>
+          <w:lang w:val="pt-PT"/>
+        </w:rPr>
+        <w:t>Google</w:t>
+      </w:r>
+      <w:r>
+        <w:rPr>
+          <w:lang w:val="pt-PT"/>
+        </w:rPr>
+        <w:t xml:space="preserve">, e que a longo prazo poderá ser um forte concorrente à mesma. Contudo quando nos direcionamos para o nível educativo, esta poderá não ser a melhor opção uma vez que permite a navegação na </w:t>
+      </w:r>
+      <w:proofErr w:type="spellStart"/>
+      <w:r>
+        <w:rPr>
+          <w:i/>
+          <w:iCs/>
+          <w:lang w:val="pt-PT"/>
+        </w:rPr>
+        <w:t>deep</w:t>
+      </w:r>
+      <w:proofErr w:type="spellEnd"/>
+      <w:r>
+        <w:rPr>
+          <w:i/>
+          <w:iCs/>
+          <w:lang w:val="pt-PT"/>
+        </w:rPr>
+        <w:t xml:space="preserve"> web</w:t>
+      </w:r>
+      <w:r>
+        <w:rPr>
+          <w:lang w:val="pt-PT"/>
+        </w:rPr>
+        <w:t>, o que a nível de privacidade é um facilitador, mas a nível de segurança, esta não está garantida visto que não existe nenhuma proteção contra os perigos da Internet ou pelo menos não informa o utilizador dos mesmo</w:t>
+      </w:r>
+      <w:r>
+        <w:rPr>
+          <w:lang w:val="pt-PT"/>
+        </w:rPr>
+        <w:t>s</w:t>
+      </w:r>
+      <w:r>
+        <w:rPr>
+          <w:lang w:val="pt-PT"/>
+        </w:rPr>
+        <w:t>.</w:t>
       </w:r>
     </w:p>
     <w:p>
@@ -2801,7 +3805,6 @@
         <w:ind w:start="17.70pt" w:hanging="17.70pt"/>
       </w:pPr>
       <w:r>
-        <w:lastRenderedPageBreak/>
         <w:t>Ali Raza</w:t>
       </w:r>
       <w:r>

</xml_diff>

<commit_message>
Só falta a acabar a conclusão.
</commit_message>
<xml_diff>
--- a/Relatório_Grupo_7.docx
+++ b/Relatório_Grupo_7.docx
@@ -3254,13 +3254,37 @@
         <w:rPr>
           <w:lang w:val="pt-PT"/>
         </w:rPr>
-        <w:t xml:space="preserve">, no tópico de privacidade e segurança, então decidimos </w:t>
-      </w:r>
-      <w:r>
-        <w:rPr>
-          <w:lang w:val="pt-PT"/>
-        </w:rPr>
-        <w:t>estudá-los</w:t>
+        <w:t xml:space="preserve">, no tópico de privacidade e segurança, </w:t>
+      </w:r>
+      <w:r>
+        <w:rPr>
+          <w:lang w:val="pt-PT"/>
+        </w:rPr>
+        <w:t xml:space="preserve">também eram as que tinham caraterísticas interessantes </w:t>
+      </w:r>
+      <w:r>
+        <w:rPr>
+          <w:lang w:val="pt-PT"/>
+        </w:rPr>
+        <w:t xml:space="preserve">então decidimos </w:t>
+      </w:r>
+      <w:r>
+        <w:rPr>
+          <w:lang w:val="pt-PT"/>
+        </w:rPr>
+        <w:t>estudá-l</w:t>
+      </w:r>
+      <w:r>
+        <w:rPr>
+          <w:lang w:val="pt-PT"/>
+        </w:rPr>
+        <w:t>a</w:t>
+      </w:r>
+      <w:r>
+        <w:rPr>
+          <w:lang w:val="pt-PT"/>
+        </w:rPr>
+        <w:t>s</w:t>
       </w:r>
       <w:r>
         <w:rPr>
@@ -3345,14 +3369,85 @@
         <w:rPr>
           <w:lang w:val="pt-PT"/>
         </w:rPr>
-        <w:t>Em relação ao</w:t>
-      </w:r>
+        <w:t xml:space="preserve">Em relação ao </w:t>
+      </w:r>
+      <w:proofErr w:type="spellStart"/>
       <w:r>
         <w:rPr>
           <w:i/>
           <w:iCs/>
           <w:lang w:val="pt-PT"/>
         </w:rPr>
+        <w:t>DuckDuckGo</w:t>
+      </w:r>
+      <w:proofErr w:type="spellEnd"/>
+      <w:r>
+        <w:rPr>
+          <w:lang w:val="pt-PT"/>
+        </w:rPr>
+        <w:t xml:space="preserve"> existe uma forte comparação com a Google, uma vez que esta possuí também muitas funcionalidades úteis semelhantes, mas não deixa de ser uma alternativa muito viável visto que possui um nível de privacidade maior em comparação com o gigante que é a Google, e que a longo prazo poderá ser um forte concorrente à mesma. Contudo quando nos direcionamos para o nível educativo, esta poderá não ser a melhor opção uma vez que permite a navegação na </w:t>
+      </w:r>
+      <w:proofErr w:type="spellStart"/>
+      <w:r>
+        <w:rPr>
+          <w:i/>
+          <w:iCs/>
+          <w:lang w:val="pt-PT"/>
+        </w:rPr>
+        <w:t>deep</w:t>
+      </w:r>
+      <w:proofErr w:type="spellEnd"/>
+      <w:r>
+        <w:rPr>
+          <w:i/>
+          <w:iCs/>
+          <w:lang w:val="pt-PT"/>
+        </w:rPr>
+        <w:t xml:space="preserve"> web</w:t>
+      </w:r>
+      <w:r>
+        <w:rPr>
+          <w:lang w:val="pt-PT"/>
+        </w:rPr>
+        <w:t>, o que a nível de privacidade é um facilitador, mas a nível de segurança, esta não está garantida visto que não existe nenhuma proteção contra os perigos da Internet ou pelo menos não informa o utilizador dos mesmos.</w:t>
+      </w:r>
+    </w:p>
+    <w:p>
+      <w:pPr>
+        <w:pStyle w:val="Corpodetexto"/>
+        <w:ind w:firstLine="14.45pt"/>
+        <w:rPr>
+          <w:lang w:val="pt-PT"/>
+        </w:rPr>
+      </w:pPr>
+      <w:r>
+        <w:rPr>
+          <w:lang w:val="pt-PT"/>
+        </w:rPr>
+        <w:t>Quant</w:t>
+      </w:r>
+      <w:r>
+        <w:rPr>
+          <w:lang w:val="pt-PT"/>
+        </w:rPr>
+        <w:t xml:space="preserve">o ao </w:t>
+      </w:r>
+      <w:proofErr w:type="spellStart"/>
+      <w:r>
+        <w:rPr>
+          <w:i/>
+          <w:iCs/>
+          <w:lang w:val="pt-PT"/>
+        </w:rPr>
+        <w:t>UBlock</w:t>
+      </w:r>
+      <w:proofErr w:type="spellEnd"/>
+      <w:r>
+        <w:rPr>
+          <w:i/>
+          <w:iCs/>
+          <w:lang w:val="pt-PT"/>
+        </w:rPr>
         <w:t xml:space="preserve"> </w:t>
       </w:r>
       <w:proofErr w:type="spellStart"/>
@@ -3362,6 +3457,301 @@
           <w:iCs/>
           <w:lang w:val="pt-PT"/>
         </w:rPr>
+        <w:t>Origin</w:t>
+      </w:r>
+      <w:proofErr w:type="spellEnd"/>
+      <w:r>
+        <w:rPr>
+          <w:lang w:val="pt-PT"/>
+        </w:rPr>
+        <w:t xml:space="preserve">, se quisermos ter uma melhor eficiência e uma maior proteção, isto é que bloqueie os domínios </w:t>
+      </w:r>
+      <w:r>
+        <w:rPr>
+          <w:lang w:val="pt-PT"/>
+        </w:rPr>
+        <w:t>com</w:t>
+      </w:r>
+      <w:r>
+        <w:rPr>
+          <w:lang w:val="pt-PT"/>
+        </w:rPr>
+        <w:t xml:space="preserve"> </w:t>
+      </w:r>
+      <w:proofErr w:type="spellStart"/>
+      <w:r>
+        <w:rPr>
+          <w:i/>
+          <w:iCs/>
+          <w:lang w:val="pt-PT"/>
+        </w:rPr>
+        <w:t>malware</w:t>
+      </w:r>
+      <w:proofErr w:type="spellEnd"/>
+      <w:r>
+        <w:rPr>
+          <w:lang w:val="pt-PT"/>
+        </w:rPr>
+        <w:t xml:space="preserve">, desativa o acompanhamento social e não guarde nenhum registo de atividade esta será a melhor opção de extensão. A interface foi o único aspeto que mais afetou a utilização porque não é tão fácil de usar, é menos intuitiva, que as outras duas que </w:t>
+      </w:r>
+      <w:r>
+        <w:rPr>
+          <w:lang w:val="pt-PT"/>
+        </w:rPr>
+        <w:t>testamos,</w:t>
+      </w:r>
+      <w:r>
+        <w:rPr>
+          <w:lang w:val="pt-PT"/>
+        </w:rPr>
+        <w:t xml:space="preserve"> mas de resto é a que possuí mais aspetos positivos.</w:t>
+      </w:r>
+    </w:p>
+    <w:p>
+      <w:pPr>
+        <w:pStyle w:val="Corpodetexto"/>
+        <w:ind w:firstLine="14.45pt"/>
+        <w:rPr>
+          <w:lang w:val="pt-PT"/>
+        </w:rPr>
+      </w:pPr>
+      <w:r>
+        <w:rPr>
+          <w:lang w:val="pt-PT"/>
+        </w:rPr>
+        <w:t xml:space="preserve">Já o </w:t>
+      </w:r>
+      <w:proofErr w:type="spellStart"/>
+      <w:r>
+        <w:rPr>
+          <w:i/>
+          <w:iCs/>
+          <w:lang w:val="pt-PT"/>
+        </w:rPr>
+        <w:t>P</w:t>
+      </w:r>
+      <w:r>
+        <w:rPr>
+          <w:i/>
+          <w:iCs/>
+          <w:lang w:val="pt-PT"/>
+        </w:rPr>
+        <w:t>rivacy</w:t>
+      </w:r>
+      <w:proofErr w:type="spellEnd"/>
+      <w:r>
+        <w:rPr>
+          <w:i/>
+          <w:iCs/>
+          <w:lang w:val="pt-PT"/>
+        </w:rPr>
+        <w:t xml:space="preserve"> </w:t>
+      </w:r>
+      <w:proofErr w:type="spellStart"/>
+      <w:r>
+        <w:rPr>
+          <w:i/>
+          <w:iCs/>
+          <w:lang w:val="pt-PT"/>
+        </w:rPr>
+        <w:t>B</w:t>
+      </w:r>
+      <w:r>
+        <w:rPr>
+          <w:i/>
+          <w:iCs/>
+          <w:lang w:val="pt-PT"/>
+        </w:rPr>
+        <w:t>adger</w:t>
+      </w:r>
+      <w:proofErr w:type="spellEnd"/>
+      <w:r>
+        <w:rPr>
+          <w:lang w:val="pt-PT"/>
+        </w:rPr>
+        <w:t xml:space="preserve"> é um aplicativo útil para proteger a privacidade dos utilizadores, pois faz uma limpeza com antecedência, </w:t>
+      </w:r>
+      <w:r>
+        <w:rPr>
+          <w:lang w:val="pt-PT"/>
+        </w:rPr>
+        <w:t>ou seja,</w:t>
+      </w:r>
+      <w:r>
+        <w:rPr>
+          <w:lang w:val="pt-PT"/>
+        </w:rPr>
+        <w:t xml:space="preserve"> remove anúncios automaticamente, devido à sua </w:t>
+      </w:r>
+      <w:r>
+        <w:rPr>
+          <w:lang w:val="pt-PT"/>
+        </w:rPr>
+        <w:t>heurística</w:t>
+      </w:r>
+      <w:r>
+        <w:rPr>
+          <w:lang w:val="pt-PT"/>
+        </w:rPr>
+        <w:t xml:space="preserve"> que vai melhorando o seu desempenho ao longo do tempo o que só por </w:t>
+      </w:r>
+      <w:r>
+        <w:rPr>
+          <w:lang w:val="pt-PT"/>
+        </w:rPr>
+        <w:t>aí</w:t>
+      </w:r>
+      <w:r>
+        <w:rPr>
+          <w:lang w:val="pt-PT"/>
+        </w:rPr>
+        <w:t xml:space="preserve"> já é um </w:t>
+      </w:r>
+    </w:p>
+    <w:p>
+      <w:pPr>
+        <w:pStyle w:val="Corpodetexto"/>
+        <w:ind w:firstLine="14.45pt"/>
+        <w:rPr>
+          <w:lang w:val="pt-PT"/>
+        </w:rPr>
+      </w:pPr>
+      <w:r>
+        <w:rPr>
+          <w:lang w:val="pt-PT"/>
+        </w:rPr>
+        <w:t xml:space="preserve">É com os cenários postos anteriormente, que que entra a </w:t>
+      </w:r>
+      <w:proofErr w:type="spellStart"/>
+      <w:r>
+        <w:rPr>
+          <w:i/>
+          <w:iCs/>
+          <w:lang w:val="pt-PT"/>
+        </w:rPr>
+        <w:t>EducaFox</w:t>
+      </w:r>
+      <w:proofErr w:type="spellEnd"/>
+      <w:r>
+        <w:rPr>
+          <w:lang w:val="pt-PT"/>
+        </w:rPr>
+        <w:t xml:space="preserve">. As outras três extensões tratam da nossa privacidade e </w:t>
+      </w:r>
+      <w:r>
+        <w:rPr>
+          <w:lang w:val="pt-PT"/>
+        </w:rPr>
+        <w:t>segurança,</w:t>
+      </w:r>
+      <w:r>
+        <w:rPr>
+          <w:lang w:val="pt-PT"/>
+        </w:rPr>
+        <w:t xml:space="preserve"> mas as pessoas não sabem ao certo que atitudes ter online e a maioria das extensões não toma as decisões corretas por nós, como por exemplo abrir ou não um link </w:t>
+      </w:r>
+      <w:r>
+        <w:rPr>
+          <w:lang w:val="pt-PT"/>
+        </w:rPr>
+        <w:t>duvidoso</w:t>
+      </w:r>
+      <w:r>
+        <w:rPr>
+          <w:lang w:val="pt-PT"/>
+        </w:rPr>
+        <w:t xml:space="preserve"> ou partilhar os meus dados por mensagem. Para saber que </w:t>
+      </w:r>
+      <w:r>
+        <w:rPr>
+          <w:lang w:val="pt-PT"/>
+        </w:rPr>
+        <w:t>certa atitude tomar</w:t>
+      </w:r>
+      <w:r>
+        <w:rPr>
+          <w:lang w:val="pt-PT"/>
+        </w:rPr>
+        <w:t xml:space="preserve"> é possível usando esta extensão, usando como uma espécie de </w:t>
+      </w:r>
+      <w:proofErr w:type="spellStart"/>
+      <w:r>
+        <w:rPr>
+          <w:lang w:val="pt-PT"/>
+        </w:rPr>
+        <w:t>w</w:t>
+      </w:r>
+      <w:r>
+        <w:rPr>
+          <w:lang w:val="pt-PT"/>
+        </w:rPr>
+        <w:t>ikipédia</w:t>
+      </w:r>
+      <w:proofErr w:type="spellEnd"/>
+      <w:r>
+        <w:rPr>
+          <w:lang w:val="pt-PT"/>
+        </w:rPr>
+        <w:t>/</w:t>
+      </w:r>
+      <w:r>
+        <w:rPr>
+          <w:lang w:val="pt-PT"/>
+        </w:rPr>
+        <w:t>d</w:t>
+      </w:r>
+      <w:r>
+        <w:rPr>
+          <w:lang w:val="pt-PT"/>
+        </w:rPr>
+        <w:t>icionário sobre privacidade e segurança sempre disponível esta será a melhor opção.</w:t>
+      </w:r>
+    </w:p>
+    <w:p>
+      <w:pPr>
+        <w:pStyle w:val="Ttulo2"/>
+        <w:numPr>
+          <w:ilvl w:val="1"/>
+          <w:numId w:val="26"/>
+        </w:numPr>
+        <w:rPr>
+          <w:lang w:val="pt-PT"/>
+        </w:rPr>
+      </w:pPr>
+      <w:r>
+        <w:rPr>
+          <w:lang w:val="pt-PT"/>
+        </w:rPr>
+        <w:t xml:space="preserve">Comparação entre </w:t>
+      </w:r>
+      <w:r>
+        <w:rPr>
+          <w:lang w:val="pt-PT"/>
+        </w:rPr>
+        <w:t>os sistemas</w:t>
+      </w:r>
+    </w:p>
+    <w:p>
+      <w:pPr>
+        <w:pStyle w:val="Corpodetexto"/>
+        <w:ind w:firstLine="14.45pt"/>
+        <w:rPr>
+          <w:lang w:val="pt-PT"/>
+        </w:rPr>
+      </w:pPr>
+      <w:r>
+        <w:rPr>
+          <w:lang w:val="pt-PT"/>
+        </w:rPr>
+        <w:t xml:space="preserve">O </w:t>
+      </w:r>
+      <w:proofErr w:type="spellStart"/>
+      <w:r>
+        <w:rPr>
+          <w:i/>
+          <w:iCs/>
+          <w:lang w:val="pt-PT"/>
+        </w:rPr>
         <w:t>DuckDuckGo</w:t>
       </w:r>
       <w:proofErr w:type="spellEnd"/>
@@ -3369,57 +3759,247 @@
         <w:rPr>
           <w:lang w:val="pt-PT"/>
         </w:rPr>
-        <w:t xml:space="preserve"> existe uma forte comparação com a Google, uma vez que esta possuí também muitas funcionalidades úteis semelhantes, mas não deixa de ser uma alternativa muito viável visto que possui um nível de privacidade maior em comparação com o gigante que é a </w:t>
-      </w:r>
+        <w:t xml:space="preserve"> é uma boa </w:t>
+      </w:r>
+      <w:r>
+        <w:rPr>
+          <w:lang w:val="pt-PT"/>
+        </w:rPr>
+        <w:t>opção,</w:t>
+      </w:r>
+      <w:r>
+        <w:rPr>
+          <w:lang w:val="pt-PT"/>
+        </w:rPr>
+        <w:t xml:space="preserve"> mas sozinho não traz uma proteção total acabando por ficar atrás das outras duas opções e até se tentarmos usar em conjunto com o </w:t>
+      </w:r>
+      <w:proofErr w:type="spellStart"/>
       <w:r>
         <w:rPr>
           <w:i/>
           <w:iCs/>
           <w:lang w:val="pt-PT"/>
         </w:rPr>
-        <w:t>Google</w:t>
-      </w:r>
-      <w:r>
-        <w:rPr>
-          <w:lang w:val="pt-PT"/>
-        </w:rPr>
-        <w:t xml:space="preserve">, e que a longo prazo poderá ser um forte concorrente à mesma. Contudo quando nos direcionamos para o nível educativo, esta poderá não ser a melhor opção uma vez que permite a navegação na </w:t>
-      </w:r>
-      <w:proofErr w:type="spellStart"/>
+        <w:t>uBlock</w:t>
+      </w:r>
+      <w:proofErr w:type="spellEnd"/>
       <w:r>
         <w:rPr>
           <w:i/>
           <w:iCs/>
           <w:lang w:val="pt-PT"/>
         </w:rPr>
-        <w:t>deep</w:t>
-      </w:r>
-      <w:proofErr w:type="spellEnd"/>
+        <w:t xml:space="preserve"> </w:t>
+      </w:r>
+      <w:proofErr w:type="spellStart"/>
       <w:r>
         <w:rPr>
           <w:i/>
           <w:iCs/>
           <w:lang w:val="pt-PT"/>
         </w:rPr>
-        <w:t xml:space="preserve"> web</w:t>
-      </w:r>
-      <w:r>
-        <w:rPr>
-          <w:lang w:val="pt-PT"/>
-        </w:rPr>
-        <w:t>, o que a nível de privacidade é um facilitador, mas a nível de segurança, esta não está garantida visto que não existe nenhuma proteção contra os perigos da Internet ou pelo menos não informa o utilizador dos mesmo</w:t>
-      </w:r>
-      <w:r>
-        <w:rPr>
-          <w:lang w:val="pt-PT"/>
-        </w:rPr>
-        <w:t>s</w:t>
-      </w:r>
-      <w:r>
-        <w:rPr>
-          <w:lang w:val="pt-PT"/>
-        </w:rPr>
-        <w:t>.</w:t>
+        <w:t>Origin</w:t>
+      </w:r>
+      <w:proofErr w:type="spellEnd"/>
+      <w:r>
+        <w:rPr>
+          <w:lang w:val="pt-PT"/>
+        </w:rPr>
+        <w:t xml:space="preserve">, por exemplo, podemos potencialmente levar a problemas de eficiência e eficácia de bloqueio dos </w:t>
+      </w:r>
+      <w:r>
+        <w:rPr>
+          <w:lang w:val="pt-PT"/>
+        </w:rPr>
+        <w:t>anúncios</w:t>
+      </w:r>
+      <w:r>
+        <w:rPr>
+          <w:lang w:val="pt-PT"/>
+        </w:rPr>
+        <w:t>, para além de que existem extensões que na vertente de privacidade são mais vantajosas, tal como as outras duas que falamos.</w:t>
+      </w:r>
+    </w:p>
+    <w:p>
+      <w:pPr>
+        <w:pStyle w:val="Corpodetexto"/>
+        <w:ind w:firstLine="14.45pt"/>
+        <w:rPr>
+          <w:lang w:val="pt-PT"/>
+        </w:rPr>
+      </w:pPr>
+      <w:r>
+        <w:rPr>
+          <w:lang w:val="pt-PT"/>
+        </w:rPr>
+        <w:t xml:space="preserve">Como o </w:t>
+      </w:r>
+      <w:proofErr w:type="spellStart"/>
+      <w:r>
+        <w:rPr>
+          <w:i/>
+          <w:iCs/>
+          <w:lang w:val="pt-PT"/>
+        </w:rPr>
+        <w:t>uBlock</w:t>
+      </w:r>
+      <w:proofErr w:type="spellEnd"/>
+      <w:r>
+        <w:rPr>
+          <w:i/>
+          <w:iCs/>
+          <w:lang w:val="pt-PT"/>
+        </w:rPr>
+        <w:t xml:space="preserve"> </w:t>
+      </w:r>
+      <w:proofErr w:type="spellStart"/>
+      <w:r>
+        <w:rPr>
+          <w:i/>
+          <w:iCs/>
+          <w:lang w:val="pt-PT"/>
+        </w:rPr>
+        <w:t>Origin</w:t>
+      </w:r>
+      <w:proofErr w:type="spellEnd"/>
+      <w:r>
+        <w:rPr>
+          <w:lang w:val="pt-PT"/>
+        </w:rPr>
+        <w:t xml:space="preserve"> bloqueia uma lista predefinida de anúncios e rastreadores e o </w:t>
+      </w:r>
+      <w:proofErr w:type="spellStart"/>
+      <w:r>
+        <w:rPr>
+          <w:i/>
+          <w:iCs/>
+          <w:lang w:val="pt-PT"/>
+        </w:rPr>
+        <w:t>P</w:t>
+      </w:r>
+      <w:r>
+        <w:rPr>
+          <w:i/>
+          <w:iCs/>
+          <w:lang w:val="pt-PT"/>
+        </w:rPr>
+        <w:t>rivacy</w:t>
+      </w:r>
+      <w:proofErr w:type="spellEnd"/>
+      <w:r>
+        <w:rPr>
+          <w:i/>
+          <w:iCs/>
+          <w:lang w:val="pt-PT"/>
+        </w:rPr>
+        <w:t xml:space="preserve"> </w:t>
+      </w:r>
+      <w:proofErr w:type="spellStart"/>
+      <w:r>
+        <w:rPr>
+          <w:i/>
+          <w:iCs/>
+          <w:lang w:val="pt-PT"/>
+        </w:rPr>
+        <w:t>B</w:t>
+      </w:r>
+      <w:r>
+        <w:rPr>
+          <w:i/>
+          <w:iCs/>
+          <w:lang w:val="pt-PT"/>
+        </w:rPr>
+        <w:t>adger</w:t>
+      </w:r>
+      <w:proofErr w:type="spellEnd"/>
+      <w:r>
+        <w:rPr>
+          <w:lang w:val="pt-PT"/>
+        </w:rPr>
+        <w:t xml:space="preserve"> aprende a bloquear os </w:t>
+      </w:r>
+      <w:proofErr w:type="spellStart"/>
+      <w:r>
+        <w:rPr>
+          <w:i/>
+          <w:iCs/>
+          <w:lang w:val="pt-PT"/>
+        </w:rPr>
+        <w:t>trackers</w:t>
+      </w:r>
+      <w:proofErr w:type="spellEnd"/>
+      <w:r>
+        <w:rPr>
+          <w:lang w:val="pt-PT"/>
+        </w:rPr>
+        <w:t xml:space="preserve"> desnecessários em diferentes sites, monitorizando localmente e vai improvisando ao longo do tempo, seria uma </w:t>
+      </w:r>
+      <w:r>
+        <w:rPr>
+          <w:lang w:val="pt-PT"/>
+        </w:rPr>
+        <w:t xml:space="preserve">boa ideia uma utilização conjunta de ambos uma vez que são ambos bastante úteis e a longo prazo </w:t>
+      </w:r>
+      <w:r>
+        <w:rPr>
+          <w:lang w:val="pt-PT"/>
+        </w:rPr>
+        <w:t>providenciam</w:t>
+      </w:r>
+      <w:r>
+        <w:rPr>
+          <w:lang w:val="pt-PT"/>
+        </w:rPr>
+        <w:t xml:space="preserve"> uma proteção maior. </w:t>
+      </w:r>
+    </w:p>
+    <w:p>
+      <w:pPr>
+        <w:pStyle w:val="Corpodetexto"/>
+        <w:ind w:firstLine="14.45pt"/>
+        <w:rPr>
+          <w:lang w:val="pt-PT"/>
+        </w:rPr>
+      </w:pPr>
+      <w:r>
+        <w:rPr>
+          <w:lang w:val="pt-PT"/>
+        </w:rPr>
+        <w:t xml:space="preserve">Contudo numa vertente mais educacional seria útil adicionar o </w:t>
+      </w:r>
+      <w:proofErr w:type="spellStart"/>
+      <w:r>
+        <w:rPr>
+          <w:i/>
+          <w:iCs/>
+          <w:lang w:val="pt-PT"/>
+        </w:rPr>
+        <w:t>EducaFox</w:t>
+      </w:r>
+      <w:proofErr w:type="spellEnd"/>
+      <w:r>
+        <w:rPr>
+          <w:lang w:val="pt-PT"/>
+        </w:rPr>
+        <w:t xml:space="preserve"> que permite ir sabendo quais as melhores ações a tomar online e ainda contém a vertente mais </w:t>
+      </w:r>
+      <w:r>
+        <w:rPr>
+          <w:lang w:val="pt-PT"/>
+        </w:rPr>
+        <w:t>lúdica</w:t>
+      </w:r>
+      <w:r>
+        <w:rPr>
+          <w:lang w:val="pt-PT"/>
+        </w:rPr>
+        <w:t>, em que podemos aprender de uma forma descomprometida uma vez que sempre que sentirmos dúvidas sobre que ações tomar podemos sempre usar a extensão ou até mesmo ver os comportamentos que temos tido e o que podemos melhora</w:t>
+      </w:r>
+      <w:r>
+        <w:rPr>
+          <w:lang w:val="pt-PT"/>
+        </w:rPr>
+        <w:t>r.</w:t>
       </w:r>
     </w:p>
     <w:p>
@@ -3524,13 +4104,7 @@
           <w:rPr>
             <w:rStyle w:val="Hiperligao"/>
           </w:rPr>
-          <w:t>https://www.thinkwithgoogle.com/intl/pt-br/futuro-do-marketing/privacidade-e-</w:t>
-        </w:r>
-        <w:r>
-          <w:rPr>
-            <w:rStyle w:val="Hiperligao"/>
-          </w:rPr>
-          <w:t>seguran%C3%A7a/privacidade-seguranc-e-educacao-base-das-novas-geracoes-de-conectados/</w:t>
+          <w:t>https://www.thinkwithgoogle.com/intl/pt-br/futuro-do-marketing/privacidade-e-seguran%C3%A7a/privacidade-seguranc-e-educacao-base-das-novas-geracoes-de-conectados/</w:t>
         </w:r>
       </w:hyperlink>
       <w:r>

</xml_diff>